<commit_message>
Edited daniel test plan
</commit_message>
<xml_diff>
--- a/Test Plans - HH2/Test Plan - Daniel.docx
+++ b/Test Plans - HH2/Test Plan - Daniel.docx
@@ -1,6 +1,6 @@
 
 <file path=word/document.xml><?xml version="1.0" encoding="utf-8"?>
-<w:document xmlns:wpc="http://schemas.microsoft.com/office/word/2010/wordprocessingCanvas" xmlns:mc="http://schemas.openxmlformats.org/markup-compatibility/2006" xmlns:o="urn:schemas-microsoft-com:office:office" xmlns:r="http://schemas.openxmlformats.org/officeDocument/2006/relationships" xmlns:m="http://schemas.openxmlformats.org/officeDocument/2006/math" xmlns:v="urn:schemas-microsoft-com:vml" xmlns:wp14="http://schemas.microsoft.com/office/word/2010/wordprocessingDrawing" xmlns:wp="http://schemas.openxmlformats.org/drawingml/2006/wordprocessingDrawing" xmlns:w10="urn:schemas-microsoft-com:office:word" xmlns:w="http://schemas.openxmlformats.org/wordprocessingml/2006/main" xmlns:w14="http://schemas.microsoft.com/office/word/2010/wordml" xmlns:w15="http://schemas.microsoft.com/office/word/2012/wordml" xmlns:wpg="http://schemas.microsoft.com/office/word/2010/wordprocessingGroup" xmlns:wpi="http://schemas.microsoft.com/office/word/2010/wordprocessingInk" xmlns:wne="http://schemas.microsoft.com/office/word/2006/wordml" xmlns:wps="http://schemas.microsoft.com/office/word/2010/wordprocessingShape" mc:Ignorable="w14 w15 wp14">
+<w:document xmlns:wpc="http://schemas.microsoft.com/office/word/2010/wordprocessingCanvas" xmlns:mc="http://schemas.openxmlformats.org/markup-compatibility/2006" xmlns:o="urn:schemas-microsoft-com:office:office" xmlns:r="http://schemas.openxmlformats.org/officeDocument/2006/relationships" xmlns:m="http://schemas.openxmlformats.org/officeDocument/2006/math" xmlns:v="urn:schemas-microsoft-com:vml" xmlns:wp14="http://schemas.microsoft.com/office/word/2010/wordprocessingDrawing" xmlns:wp="http://schemas.openxmlformats.org/drawingml/2006/wordprocessingDrawing" xmlns:w10="urn:schemas-microsoft-com:office:word" xmlns:w="http://schemas.openxmlformats.org/wordprocessingml/2006/main" xmlns:w14="http://schemas.microsoft.com/office/word/2010/wordml" xmlns:wpg="http://schemas.microsoft.com/office/word/2010/wordprocessingGroup" xmlns:wpi="http://schemas.microsoft.com/office/word/2010/wordprocessingInk" xmlns:wne="http://schemas.microsoft.com/office/word/2006/wordml" xmlns:wps="http://schemas.microsoft.com/office/word/2010/wordprocessingShape" mc:Ignorable="w14 wp14">
   <w:body>
     <w:p>
       <w:pPr>
@@ -519,6 +519,7 @@
           <w:sz w:val="24"/>
           <w:szCs w:val="24"/>
         </w:rPr>
+        <w:lastRenderedPageBreak/>
         <w:t>Create Assignment</w:t>
       </w:r>
     </w:p>
@@ -534,7 +535,6 @@
           <w:sz w:val="24"/>
           <w:szCs w:val="24"/>
         </w:rPr>
-        <w:lastRenderedPageBreak/>
         <w:t>Get Assignment</w:t>
       </w:r>
     </w:p>
@@ -647,8 +647,57 @@
           <w:sz w:val="24"/>
           <w:szCs w:val="24"/>
         </w:rPr>
-        <w:t>?</w:t>
-      </w:r>
+        <w:t>Compile s</w:t>
+      </w:r>
+      <w:r>
+        <w:rPr>
+          <w:sz w:val="24"/>
+          <w:szCs w:val="24"/>
+        </w:rPr>
+        <w:t>ingle File Source Code</w:t>
+      </w:r>
+    </w:p>
+    <w:p>
+      <w:pPr>
+        <w:numPr>
+          <w:ilvl w:val="1"/>
+          <w:numId w:val="3"/>
+        </w:numPr>
+      </w:pPr>
+      <w:r>
+        <w:rPr>
+          <w:sz w:val="24"/>
+          <w:szCs w:val="24"/>
+        </w:rPr>
+        <w:t>Compile m</w:t>
+      </w:r>
+      <w:r>
+        <w:rPr>
+          <w:sz w:val="24"/>
+          <w:szCs w:val="24"/>
+        </w:rPr>
+        <w:t>ultiple File Source Code</w:t>
+      </w:r>
+    </w:p>
+    <w:p>
+      <w:pPr>
+        <w:numPr>
+          <w:ilvl w:val="1"/>
+          <w:numId w:val="3"/>
+        </w:numPr>
+      </w:pPr>
+      <w:r>
+        <w:rPr>
+          <w:sz w:val="24"/>
+          <w:szCs w:val="24"/>
+        </w:rPr>
+        <w:t>Run tester against assignment source and provide verdict based on expected result.</w:t>
+      </w:r>
+    </w:p>
+    <w:p>
+      <w:pPr>
+        <w:ind w:left="1440"/>
+      </w:pPr>
     </w:p>
     <w:p>
       <w:pPr>
@@ -662,14 +711,795 @@
       <w:pPr>
         <w:ind w:firstLine="720"/>
         <w:jc w:val="both"/>
-        <w:rPr>
-          <w:sz w:val="24"/>
-        </w:rPr>
-      </w:pPr>
-      <w:r>
-        <w:t>Describe issues</w:t>
-      </w:r>
-      <w:r>
+      </w:pPr>
+      <w:r>
+        <w:t xml:space="preserve">Compiling and running unsecure code requires </w:t>
+      </w:r>
+      <w:proofErr w:type="gramStart"/>
+      <w:r>
+        <w:t>sandboxing,</w:t>
+      </w:r>
+      <w:proofErr w:type="gramEnd"/>
+      <w:r>
+        <w:t xml:space="preserve"> the machine </w:t>
+      </w:r>
+      <w:r>
+        <w:t>performing the</w:t>
+      </w:r>
+      <w:r>
+        <w:t xml:space="preserve"> testing </w:t>
+      </w:r>
+      <w:r>
+        <w:t xml:space="preserve">procedure </w:t>
+      </w:r>
+      <w:r>
+        <w:t xml:space="preserve">must be properly configured with the ‘jail’ environment for the tests designated to the Testing </w:t>
+      </w:r>
+      <w:r>
+        <w:t>Framework to be successfully correct.</w:t>
+      </w:r>
+      <w:r>
+        <w:t xml:space="preserve"> Solution involves writing an upstart script that configures the machine on boot.</w:t>
+      </w:r>
+    </w:p>
+    <w:p>
+      <w:pPr>
+        <w:ind w:firstLine="720"/>
+        <w:jc w:val="both"/>
+      </w:pPr>
+      <w:bookmarkStart w:id="0" w:name="_GoBack"/>
+      <w:bookmarkEnd w:id="0"/>
+    </w:p>
+    <w:p>
+      <w:pPr>
+        <w:pStyle w:val="Heading2"/>
+      </w:pPr>
+      <w:r>
+        <w:t xml:space="preserve">Features to be </w:t>
+      </w:r>
+      <w:r>
+        <w:t>tested</w:t>
+      </w:r>
+    </w:p>
+    <w:p>
+      <w:pPr>
+        <w:numPr>
+          <w:ilvl w:val="0"/>
+          <w:numId w:val="3"/>
+        </w:numPr>
+      </w:pPr>
+      <w:r>
+        <w:rPr>
+          <w:sz w:val="24"/>
+          <w:szCs w:val="24"/>
+        </w:rPr>
+        <w:t>Users</w:t>
+      </w:r>
+    </w:p>
+    <w:p>
+      <w:pPr>
+        <w:numPr>
+          <w:ilvl w:val="1"/>
+          <w:numId w:val="3"/>
+        </w:numPr>
+      </w:pPr>
+      <w:r>
+        <w:rPr>
+          <w:sz w:val="24"/>
+          <w:szCs w:val="24"/>
+        </w:rPr>
+        <w:t>Create User</w:t>
+      </w:r>
+    </w:p>
+    <w:p>
+      <w:pPr>
+        <w:numPr>
+          <w:ilvl w:val="1"/>
+          <w:numId w:val="3"/>
+        </w:numPr>
+      </w:pPr>
+      <w:r>
+        <w:rPr>
+          <w:sz w:val="24"/>
+          <w:szCs w:val="24"/>
+        </w:rPr>
+        <w:t>Get User</w:t>
+      </w:r>
+    </w:p>
+    <w:p>
+      <w:pPr>
+        <w:numPr>
+          <w:ilvl w:val="1"/>
+          <w:numId w:val="3"/>
+        </w:numPr>
+      </w:pPr>
+      <w:r>
+        <w:rPr>
+          <w:sz w:val="24"/>
+          <w:szCs w:val="24"/>
+        </w:rPr>
+        <w:t>Login as user</w:t>
+      </w:r>
+    </w:p>
+    <w:p>
+      <w:pPr>
+        <w:numPr>
+          <w:ilvl w:val="1"/>
+          <w:numId w:val="3"/>
+        </w:numPr>
+      </w:pPr>
+      <w:r>
+        <w:rPr>
+          <w:sz w:val="24"/>
+          <w:szCs w:val="24"/>
+        </w:rPr>
+        <w:t>Get created user</w:t>
+      </w:r>
+    </w:p>
+    <w:p>
+      <w:pPr>
+        <w:numPr>
+          <w:ilvl w:val="1"/>
+          <w:numId w:val="3"/>
+        </w:numPr>
+      </w:pPr>
+      <w:r>
+        <w:rPr>
+          <w:sz w:val="24"/>
+          <w:szCs w:val="24"/>
+        </w:rPr>
+        <w:t>Get user with courses, assignments and submissions</w:t>
+      </w:r>
+    </w:p>
+    <w:p>
+      <w:pPr>
+        <w:numPr>
+          <w:ilvl w:val="1"/>
+          <w:numId w:val="3"/>
+        </w:numPr>
+      </w:pPr>
+      <w:r>
+        <w:rPr>
+          <w:sz w:val="24"/>
+          <w:szCs w:val="24"/>
+        </w:rPr>
+        <w:t>Delete user</w:t>
+      </w:r>
+    </w:p>
+    <w:p>
+      <w:pPr>
+        <w:numPr>
+          <w:ilvl w:val="0"/>
+          <w:numId w:val="3"/>
+        </w:numPr>
+      </w:pPr>
+      <w:r>
+        <w:rPr>
+          <w:sz w:val="24"/>
+          <w:szCs w:val="24"/>
+        </w:rPr>
+        <w:t>Courses</w:t>
+      </w:r>
+    </w:p>
+    <w:p>
+      <w:pPr>
+        <w:numPr>
+          <w:ilvl w:val="1"/>
+          <w:numId w:val="3"/>
+        </w:numPr>
+      </w:pPr>
+      <w:r>
+        <w:rPr>
+          <w:sz w:val="24"/>
+          <w:szCs w:val="24"/>
+        </w:rPr>
+        <w:lastRenderedPageBreak/>
+        <w:t>Create Course</w:t>
+      </w:r>
+    </w:p>
+    <w:p>
+      <w:pPr>
+        <w:numPr>
+          <w:ilvl w:val="1"/>
+          <w:numId w:val="3"/>
+        </w:numPr>
+      </w:pPr>
+      <w:r>
+        <w:rPr>
+          <w:sz w:val="24"/>
+          <w:szCs w:val="24"/>
+        </w:rPr>
+        <w:t>Fail creating course with missing payload</w:t>
+      </w:r>
+    </w:p>
+    <w:p>
+      <w:pPr>
+        <w:numPr>
+          <w:ilvl w:val="1"/>
+          <w:numId w:val="3"/>
+        </w:numPr>
+      </w:pPr>
+      <w:r>
+        <w:rPr>
+          <w:sz w:val="24"/>
+          <w:szCs w:val="24"/>
+        </w:rPr>
+        <w:t xml:space="preserve">Get </w:t>
+      </w:r>
+      <w:r>
+        <w:rPr>
+          <w:sz w:val="24"/>
+          <w:szCs w:val="24"/>
+        </w:rPr>
+        <w:t xml:space="preserve">Created </w:t>
+      </w:r>
+      <w:r>
+        <w:rPr>
+          <w:sz w:val="24"/>
+          <w:szCs w:val="24"/>
+        </w:rPr>
+        <w:t>Course</w:t>
+      </w:r>
+    </w:p>
+    <w:p>
+      <w:pPr>
+        <w:numPr>
+          <w:ilvl w:val="1"/>
+          <w:numId w:val="3"/>
+        </w:numPr>
+      </w:pPr>
+      <w:r>
+        <w:rPr>
+          <w:sz w:val="24"/>
+          <w:szCs w:val="24"/>
+        </w:rPr>
+        <w:t xml:space="preserve">Get </w:t>
+      </w:r>
+      <w:r>
+        <w:rPr>
+          <w:sz w:val="24"/>
+          <w:szCs w:val="24"/>
+        </w:rPr>
+        <w:t xml:space="preserve">Multiple </w:t>
+      </w:r>
+      <w:r>
+        <w:rPr>
+          <w:sz w:val="24"/>
+          <w:szCs w:val="24"/>
+        </w:rPr>
+        <w:t>Courses</w:t>
+      </w:r>
+    </w:p>
+    <w:p>
+      <w:pPr>
+        <w:numPr>
+          <w:ilvl w:val="1"/>
+          <w:numId w:val="3"/>
+        </w:numPr>
+      </w:pPr>
+      <w:r>
+        <w:rPr>
+          <w:sz w:val="24"/>
+          <w:szCs w:val="24"/>
+        </w:rPr>
+        <w:t>Get a course with its u</w:t>
+      </w:r>
+      <w:r>
+        <w:rPr>
+          <w:sz w:val="24"/>
+          <w:szCs w:val="24"/>
+        </w:rPr>
+        <w:t>sers, assignments and submissions</w:t>
+      </w:r>
+    </w:p>
+    <w:p>
+      <w:pPr>
+        <w:numPr>
+          <w:ilvl w:val="1"/>
+          <w:numId w:val="3"/>
+        </w:numPr>
+      </w:pPr>
+      <w:r>
+        <w:rPr>
+          <w:sz w:val="24"/>
+          <w:szCs w:val="24"/>
+        </w:rPr>
+        <w:t>Add student to course</w:t>
+      </w:r>
+    </w:p>
+    <w:p>
+      <w:pPr>
+        <w:numPr>
+          <w:ilvl w:val="1"/>
+          <w:numId w:val="3"/>
+        </w:numPr>
+      </w:pPr>
+      <w:r>
+        <w:rPr>
+          <w:sz w:val="24"/>
+          <w:szCs w:val="24"/>
+        </w:rPr>
+        <w:t>Get course and check student was added</w:t>
+      </w:r>
+    </w:p>
+    <w:p>
+      <w:pPr>
+        <w:numPr>
+          <w:ilvl w:val="1"/>
+          <w:numId w:val="3"/>
+        </w:numPr>
+      </w:pPr>
+      <w:r>
+        <w:rPr>
+          <w:sz w:val="24"/>
+          <w:szCs w:val="24"/>
+        </w:rPr>
+        <w:t>Fail adding student to unknown course</w:t>
+      </w:r>
+    </w:p>
+    <w:p>
+      <w:pPr>
+        <w:numPr>
+          <w:ilvl w:val="1"/>
+          <w:numId w:val="3"/>
+        </w:numPr>
+      </w:pPr>
+      <w:r>
+        <w:rPr>
+          <w:sz w:val="24"/>
+          <w:szCs w:val="24"/>
+        </w:rPr>
+        <w:t>Fail adding unknown student to course</w:t>
+      </w:r>
+    </w:p>
+    <w:p>
+      <w:pPr>
+        <w:numPr>
+          <w:ilvl w:val="1"/>
+          <w:numId w:val="3"/>
+        </w:numPr>
+      </w:pPr>
+      <w:r>
+        <w:rPr>
+          <w:sz w:val="24"/>
+          <w:szCs w:val="24"/>
+        </w:rPr>
+        <w:t>Remove user from course</w:t>
+      </w:r>
+    </w:p>
+    <w:p>
+      <w:pPr>
+        <w:numPr>
+          <w:ilvl w:val="1"/>
+          <w:numId w:val="3"/>
+        </w:numPr>
+      </w:pPr>
+      <w:r>
+        <w:rPr>
+          <w:sz w:val="24"/>
+          <w:szCs w:val="24"/>
+        </w:rPr>
+        <w:t>Fail removing user from unknown course</w:t>
+      </w:r>
+    </w:p>
+    <w:p>
+      <w:pPr>
+        <w:numPr>
+          <w:ilvl w:val="1"/>
+          <w:numId w:val="3"/>
+        </w:numPr>
+      </w:pPr>
+      <w:r>
+        <w:rPr>
+          <w:sz w:val="24"/>
+          <w:szCs w:val="24"/>
+        </w:rPr>
+        <w:t>Get course and check student was removed</w:t>
+      </w:r>
+    </w:p>
+    <w:p>
+      <w:pPr>
+        <w:numPr>
+          <w:ilvl w:val="1"/>
+          <w:numId w:val="3"/>
+        </w:numPr>
+      </w:pPr>
+      <w:r>
+        <w:rPr>
+          <w:sz w:val="24"/>
+          <w:szCs w:val="24"/>
+        </w:rPr>
+        <w:t>Delete course</w:t>
+      </w:r>
+    </w:p>
+    <w:p>
+      <w:pPr>
+        <w:numPr>
+          <w:ilvl w:val="1"/>
+          <w:numId w:val="3"/>
+        </w:numPr>
+      </w:pPr>
+      <w:r>
+        <w:rPr>
+          <w:sz w:val="24"/>
+          <w:szCs w:val="24"/>
+        </w:rPr>
+        <w:t>Fail deleting already deleted course</w:t>
+      </w:r>
+    </w:p>
+    <w:p>
+      <w:pPr>
+        <w:numPr>
+          <w:ilvl w:val="1"/>
+          <w:numId w:val="3"/>
+        </w:numPr>
+      </w:pPr>
+      <w:r>
+        <w:rPr>
+          <w:sz w:val="24"/>
+          <w:szCs w:val="24"/>
+        </w:rPr>
+        <w:t>Fail getting deleted course</w:t>
+      </w:r>
+    </w:p>
+    <w:p>
+      <w:pPr>
+        <w:numPr>
+          <w:ilvl w:val="0"/>
+          <w:numId w:val="3"/>
+        </w:numPr>
+      </w:pPr>
+      <w:r>
+        <w:rPr>
+          <w:sz w:val="24"/>
+          <w:szCs w:val="24"/>
+        </w:rPr>
+        <w:t>Assignments</w:t>
+      </w:r>
+    </w:p>
+    <w:p>
+      <w:pPr>
+        <w:numPr>
+          <w:ilvl w:val="1"/>
+          <w:numId w:val="3"/>
+        </w:numPr>
+      </w:pPr>
+      <w:r>
+        <w:rPr>
+          <w:sz w:val="24"/>
+          <w:szCs w:val="24"/>
+        </w:rPr>
+        <w:t>Create Assignment</w:t>
+      </w:r>
+    </w:p>
+    <w:p>
+      <w:pPr>
+        <w:numPr>
+          <w:ilvl w:val="1"/>
+          <w:numId w:val="3"/>
+        </w:numPr>
+      </w:pPr>
+      <w:r>
+        <w:rPr>
+          <w:sz w:val="24"/>
+          <w:szCs w:val="24"/>
+        </w:rPr>
+        <w:t>Fail creating assignment with missing payload</w:t>
+      </w:r>
+    </w:p>
+    <w:p>
+      <w:pPr>
+        <w:numPr>
+          <w:ilvl w:val="1"/>
+          <w:numId w:val="3"/>
+        </w:numPr>
+      </w:pPr>
+      <w:r>
+        <w:rPr>
+          <w:sz w:val="24"/>
+          <w:szCs w:val="24"/>
+        </w:rPr>
+        <w:t>Get created a</w:t>
+      </w:r>
+      <w:r>
+        <w:rPr>
+          <w:sz w:val="24"/>
+          <w:szCs w:val="24"/>
+        </w:rPr>
+        <w:t>ssignment</w:t>
+      </w:r>
+    </w:p>
+    <w:p>
+      <w:pPr>
+        <w:numPr>
+          <w:ilvl w:val="1"/>
+          <w:numId w:val="3"/>
+        </w:numPr>
+      </w:pPr>
+      <w:r>
+        <w:rPr>
+          <w:sz w:val="24"/>
+          <w:szCs w:val="24"/>
+        </w:rPr>
+        <w:t>Get multiple a</w:t>
+      </w:r>
+      <w:r>
+        <w:rPr>
+          <w:sz w:val="24"/>
+          <w:szCs w:val="24"/>
+        </w:rPr>
+        <w:t>ssignments</w:t>
+      </w:r>
+    </w:p>
+    <w:p>
+      <w:pPr>
+        <w:numPr>
+          <w:ilvl w:val="1"/>
+          <w:numId w:val="3"/>
+        </w:numPr>
+      </w:pPr>
+      <w:r>
+        <w:rPr>
+          <w:sz w:val="24"/>
+          <w:szCs w:val="24"/>
+        </w:rPr>
+        <w:t xml:space="preserve">Get </w:t>
+      </w:r>
+      <w:r>
+        <w:rPr>
+          <w:sz w:val="24"/>
+          <w:szCs w:val="24"/>
+        </w:rPr>
+        <w:t xml:space="preserve">an </w:t>
+      </w:r>
+      <w:r>
+        <w:rPr>
+          <w:sz w:val="24"/>
+          <w:szCs w:val="24"/>
+        </w:rPr>
+        <w:t xml:space="preserve">assignment with </w:t>
+      </w:r>
+      <w:r>
+        <w:rPr>
+          <w:sz w:val="24"/>
+          <w:szCs w:val="24"/>
+        </w:rPr>
+        <w:t xml:space="preserve">its </w:t>
+      </w:r>
+      <w:r>
+        <w:rPr>
+          <w:sz w:val="24"/>
+          <w:szCs w:val="24"/>
+        </w:rPr>
+        <w:t>submissions</w:t>
+      </w:r>
+    </w:p>
+    <w:p>
+      <w:pPr>
+        <w:numPr>
+          <w:ilvl w:val="1"/>
+          <w:numId w:val="3"/>
+        </w:numPr>
+      </w:pPr>
+      <w:r>
+        <w:rPr>
+          <w:sz w:val="24"/>
+          <w:szCs w:val="24"/>
+        </w:rPr>
+        <w:t>Add test case</w:t>
+      </w:r>
+      <w:r>
+        <w:rPr>
+          <w:sz w:val="24"/>
+          <w:szCs w:val="24"/>
+        </w:rPr>
+        <w:t xml:space="preserve"> to assignment</w:t>
+      </w:r>
+    </w:p>
+    <w:p>
+      <w:pPr>
+        <w:numPr>
+          <w:ilvl w:val="1"/>
+          <w:numId w:val="3"/>
+        </w:numPr>
+      </w:pPr>
+      <w:r>
+        <w:rPr>
+          <w:sz w:val="24"/>
+          <w:szCs w:val="24"/>
+        </w:rPr>
+        <w:t>Delete test case</w:t>
+      </w:r>
+    </w:p>
+    <w:p>
+      <w:pPr>
+        <w:numPr>
+          <w:ilvl w:val="1"/>
+          <w:numId w:val="3"/>
+        </w:numPr>
+      </w:pPr>
+    </w:p>
+    <w:p>
+      <w:pPr>
+        <w:numPr>
+          <w:ilvl w:val="1"/>
+          <w:numId w:val="3"/>
+        </w:numPr>
+      </w:pPr>
+      <w:r>
+        <w:t>Delete Assignment</w:t>
+      </w:r>
+    </w:p>
+    <w:p>
+      <w:pPr>
+        <w:numPr>
+          <w:ilvl w:val="0"/>
+          <w:numId w:val="3"/>
+        </w:numPr>
+      </w:pPr>
+      <w:r>
+        <w:rPr>
+          <w:sz w:val="24"/>
+          <w:szCs w:val="24"/>
+        </w:rPr>
+        <w:t>Testing Framework</w:t>
+      </w:r>
+    </w:p>
+    <w:p>
+      <w:pPr>
+        <w:numPr>
+          <w:ilvl w:val="1"/>
+          <w:numId w:val="3"/>
+        </w:numPr>
+      </w:pPr>
+      <w:r>
+        <w:rPr>
+          <w:sz w:val="24"/>
+          <w:szCs w:val="24"/>
+        </w:rPr>
+        <w:t>Compile single File Source Code</w:t>
+      </w:r>
+    </w:p>
+    <w:p>
+      <w:pPr>
+        <w:numPr>
+          <w:ilvl w:val="1"/>
+          <w:numId w:val="3"/>
+        </w:numPr>
+      </w:pPr>
+      <w:r>
+        <w:rPr>
+          <w:sz w:val="24"/>
+          <w:szCs w:val="24"/>
+        </w:rPr>
+        <w:lastRenderedPageBreak/>
+        <w:t>Compile multiple File Source Code</w:t>
+      </w:r>
+    </w:p>
+    <w:p>
+      <w:pPr>
+        <w:numPr>
+          <w:ilvl w:val="1"/>
+          <w:numId w:val="3"/>
+        </w:numPr>
+      </w:pPr>
+      <w:r>
+        <w:rPr>
+          <w:sz w:val="24"/>
+          <w:szCs w:val="24"/>
+        </w:rPr>
+        <w:t>Fail compiling bad source code.</w:t>
+      </w:r>
+    </w:p>
+    <w:p>
+      <w:pPr>
+        <w:numPr>
+          <w:ilvl w:val="1"/>
+          <w:numId w:val="3"/>
+        </w:numPr>
+      </w:pPr>
+      <w:r>
+        <w:rPr>
+          <w:sz w:val="24"/>
+          <w:szCs w:val="24"/>
+        </w:rPr>
+        <w:t>Provide time limit verdict.</w:t>
+      </w:r>
+    </w:p>
+    <w:p>
+      <w:pPr>
+        <w:numPr>
+          <w:ilvl w:val="1"/>
+          <w:numId w:val="3"/>
+        </w:numPr>
+      </w:pPr>
+      <w:r>
+        <w:t>Provide runtime exception verdict.</w:t>
+      </w:r>
+    </w:p>
+    <w:p>
+      <w:pPr>
+        <w:numPr>
+          <w:ilvl w:val="1"/>
+          <w:numId w:val="3"/>
+        </w:numPr>
+      </w:pPr>
+      <w:r>
+        <w:t xml:space="preserve">Provide </w:t>
+      </w:r>
+      <w:r>
+        <w:t>memory limit verdict.</w:t>
+      </w:r>
+    </w:p>
+    <w:p>
+      <w:pPr>
+        <w:numPr>
+          <w:ilvl w:val="1"/>
+          <w:numId w:val="3"/>
+        </w:numPr>
+      </w:pPr>
+      <w:r>
+        <w:t>Provide wrong answer verdict.</w:t>
+      </w:r>
+    </w:p>
+    <w:p>
+      <w:pPr>
+        <w:numPr>
+          <w:ilvl w:val="1"/>
+          <w:numId w:val="3"/>
+        </w:numPr>
+      </w:pPr>
+      <w:r>
+        <w:t>Provide correct answer verdict.</w:t>
+      </w:r>
+    </w:p>
+    <w:p>
+      <w:pPr>
+        <w:pStyle w:val="Heading2"/>
+      </w:pPr>
+      <w:r>
+        <w:t xml:space="preserve">Features </w:t>
+      </w:r>
+      <w:r>
+        <w:t>not</w:t>
+      </w:r>
+      <w:r>
+        <w:t xml:space="preserve"> to be </w:t>
+      </w:r>
+      <w:r>
+        <w:t>tested</w:t>
+      </w:r>
+    </w:p>
+    <w:p>
+      <w:pPr>
+        <w:pStyle w:val="ListParagraph"/>
+        <w:numPr>
+          <w:ilvl w:val="0"/>
+          <w:numId w:val="3"/>
+        </w:numPr>
+        <w:rPr>
+          <w:sz w:val="24"/>
+        </w:rPr>
+      </w:pPr>
+      <w:r>
+        <w:rPr>
+          <w:sz w:val="24"/>
+          <w:szCs w:val="24"/>
+        </w:rPr>
+        <w:t>Submissions – this module depends on integration with repository management system</w:t>
+      </w:r>
+      <w:r>
+        <w:rPr>
+          <w:sz w:val="24"/>
+          <w:szCs w:val="24"/>
+        </w:rPr>
+        <w:t xml:space="preserve"> and frontend</w:t>
+      </w:r>
+      <w:r>
+        <w:rPr>
+          <w:sz w:val="24"/>
+          <w:szCs w:val="24"/>
+        </w:rPr>
         <w:t>.</w:t>
       </w:r>
     </w:p>
@@ -678,654 +1508,6 @@
         <w:pStyle w:val="Heading2"/>
       </w:pPr>
       <w:r>
-        <w:t xml:space="preserve">Features to be </w:t>
-      </w:r>
-      <w:r>
-        <w:t>tested</w:t>
-      </w:r>
-    </w:p>
-    <w:p>
-      <w:pPr>
-        <w:numPr>
-          <w:ilvl w:val="0"/>
-          <w:numId w:val="3"/>
-        </w:numPr>
-      </w:pPr>
-      <w:r>
-        <w:rPr>
-          <w:sz w:val="24"/>
-          <w:szCs w:val="24"/>
-        </w:rPr>
-        <w:t>Users</w:t>
-      </w:r>
-    </w:p>
-    <w:p>
-      <w:pPr>
-        <w:numPr>
-          <w:ilvl w:val="1"/>
-          <w:numId w:val="3"/>
-        </w:numPr>
-      </w:pPr>
-      <w:r>
-        <w:rPr>
-          <w:sz w:val="24"/>
-          <w:szCs w:val="24"/>
-        </w:rPr>
-        <w:t>Create User</w:t>
-      </w:r>
-    </w:p>
-    <w:p>
-      <w:pPr>
-        <w:numPr>
-          <w:ilvl w:val="1"/>
-          <w:numId w:val="3"/>
-        </w:numPr>
-      </w:pPr>
-      <w:r>
-        <w:rPr>
-          <w:sz w:val="24"/>
-          <w:szCs w:val="24"/>
-        </w:rPr>
-        <w:t>Get User</w:t>
-      </w:r>
-    </w:p>
-    <w:p>
-      <w:pPr>
-        <w:numPr>
-          <w:ilvl w:val="1"/>
-          <w:numId w:val="3"/>
-        </w:numPr>
-      </w:pPr>
-      <w:r>
-        <w:rPr>
-          <w:sz w:val="24"/>
-          <w:szCs w:val="24"/>
-        </w:rPr>
-        <w:t>Login as user</w:t>
-      </w:r>
-    </w:p>
-    <w:p>
-      <w:pPr>
-        <w:numPr>
-          <w:ilvl w:val="1"/>
-          <w:numId w:val="3"/>
-        </w:numPr>
-      </w:pPr>
-      <w:r>
-        <w:rPr>
-          <w:sz w:val="24"/>
-          <w:szCs w:val="24"/>
-        </w:rPr>
-        <w:t>Get created user</w:t>
-      </w:r>
-    </w:p>
-    <w:p>
-      <w:pPr>
-        <w:numPr>
-          <w:ilvl w:val="1"/>
-          <w:numId w:val="3"/>
-        </w:numPr>
-      </w:pPr>
-      <w:r>
-        <w:rPr>
-          <w:sz w:val="24"/>
-          <w:szCs w:val="24"/>
-        </w:rPr>
-        <w:t>Get user with courses, assignments and submissions</w:t>
-      </w:r>
-    </w:p>
-    <w:p>
-      <w:pPr>
-        <w:numPr>
-          <w:ilvl w:val="1"/>
-          <w:numId w:val="3"/>
-        </w:numPr>
-      </w:pPr>
-      <w:r>
-        <w:rPr>
-          <w:sz w:val="24"/>
-          <w:szCs w:val="24"/>
-        </w:rPr>
-        <w:t>Delete user</w:t>
-      </w:r>
-    </w:p>
-    <w:p>
-      <w:pPr>
-        <w:numPr>
-          <w:ilvl w:val="0"/>
-          <w:numId w:val="3"/>
-        </w:numPr>
-      </w:pPr>
-      <w:r>
-        <w:rPr>
-          <w:sz w:val="24"/>
-          <w:szCs w:val="24"/>
-        </w:rPr>
-        <w:t>Courses</w:t>
-      </w:r>
-    </w:p>
-    <w:p>
-      <w:pPr>
-        <w:numPr>
-          <w:ilvl w:val="1"/>
-          <w:numId w:val="3"/>
-        </w:numPr>
-      </w:pPr>
-      <w:r>
-        <w:rPr>
-          <w:sz w:val="24"/>
-          <w:szCs w:val="24"/>
-        </w:rPr>
-        <w:t>Create Course</w:t>
-      </w:r>
-    </w:p>
-    <w:p>
-      <w:pPr>
-        <w:numPr>
-          <w:ilvl w:val="1"/>
-          <w:numId w:val="3"/>
-        </w:numPr>
-      </w:pPr>
-      <w:r>
-        <w:rPr>
-          <w:sz w:val="24"/>
-          <w:szCs w:val="24"/>
-        </w:rPr>
-        <w:t>Fail creating course with missing payload</w:t>
-      </w:r>
-    </w:p>
-    <w:p>
-      <w:pPr>
-        <w:numPr>
-          <w:ilvl w:val="1"/>
-          <w:numId w:val="3"/>
-        </w:numPr>
-      </w:pPr>
-      <w:r>
-        <w:rPr>
-          <w:sz w:val="24"/>
-          <w:szCs w:val="24"/>
-        </w:rPr>
-        <w:t xml:space="preserve">Get </w:t>
-      </w:r>
-      <w:r>
-        <w:rPr>
-          <w:sz w:val="24"/>
-          <w:szCs w:val="24"/>
-        </w:rPr>
-        <w:t xml:space="preserve">Created </w:t>
-      </w:r>
-      <w:r>
-        <w:rPr>
-          <w:sz w:val="24"/>
-          <w:szCs w:val="24"/>
-        </w:rPr>
-        <w:t>Course</w:t>
-      </w:r>
-    </w:p>
-    <w:p>
-      <w:pPr>
-        <w:numPr>
-          <w:ilvl w:val="1"/>
-          <w:numId w:val="3"/>
-        </w:numPr>
-      </w:pPr>
-      <w:r>
-        <w:rPr>
-          <w:sz w:val="24"/>
-          <w:szCs w:val="24"/>
-        </w:rPr>
-        <w:t xml:space="preserve">Get </w:t>
-      </w:r>
-      <w:r>
-        <w:rPr>
-          <w:sz w:val="24"/>
-          <w:szCs w:val="24"/>
-        </w:rPr>
-        <w:t xml:space="preserve">Multiple </w:t>
-      </w:r>
-      <w:r>
-        <w:rPr>
-          <w:sz w:val="24"/>
-          <w:szCs w:val="24"/>
-        </w:rPr>
-        <w:t>Courses</w:t>
-      </w:r>
-    </w:p>
-    <w:p>
-      <w:pPr>
-        <w:numPr>
-          <w:ilvl w:val="1"/>
-          <w:numId w:val="3"/>
-        </w:numPr>
-      </w:pPr>
-      <w:r>
-        <w:rPr>
-          <w:sz w:val="24"/>
-          <w:szCs w:val="24"/>
-        </w:rPr>
-        <w:t>Get a course with its u</w:t>
-      </w:r>
-      <w:r>
-        <w:rPr>
-          <w:sz w:val="24"/>
-          <w:szCs w:val="24"/>
-        </w:rPr>
-        <w:t>sers, assignments and submissions</w:t>
-      </w:r>
-    </w:p>
-    <w:p>
-      <w:pPr>
-        <w:numPr>
-          <w:ilvl w:val="1"/>
-          <w:numId w:val="3"/>
-        </w:numPr>
-      </w:pPr>
-      <w:r>
-        <w:rPr>
-          <w:sz w:val="24"/>
-          <w:szCs w:val="24"/>
-        </w:rPr>
-        <w:t>Add student to course</w:t>
-      </w:r>
-    </w:p>
-    <w:p>
-      <w:pPr>
-        <w:numPr>
-          <w:ilvl w:val="1"/>
-          <w:numId w:val="3"/>
-        </w:numPr>
-      </w:pPr>
-      <w:r>
-        <w:rPr>
-          <w:sz w:val="24"/>
-          <w:szCs w:val="24"/>
-        </w:rPr>
-        <w:t>Get course and check student was added</w:t>
-      </w:r>
-    </w:p>
-    <w:p>
-      <w:pPr>
-        <w:numPr>
-          <w:ilvl w:val="1"/>
-          <w:numId w:val="3"/>
-        </w:numPr>
-      </w:pPr>
-      <w:r>
-        <w:rPr>
-          <w:sz w:val="24"/>
-          <w:szCs w:val="24"/>
-        </w:rPr>
-        <w:lastRenderedPageBreak/>
-        <w:t>Fail adding student to unknown course</w:t>
-      </w:r>
-    </w:p>
-    <w:p>
-      <w:pPr>
-        <w:numPr>
-          <w:ilvl w:val="1"/>
-          <w:numId w:val="3"/>
-        </w:numPr>
-      </w:pPr>
-      <w:r>
-        <w:rPr>
-          <w:sz w:val="24"/>
-          <w:szCs w:val="24"/>
-        </w:rPr>
-        <w:t>Fail adding unknown student to course</w:t>
-      </w:r>
-    </w:p>
-    <w:p>
-      <w:pPr>
-        <w:numPr>
-          <w:ilvl w:val="1"/>
-          <w:numId w:val="3"/>
-        </w:numPr>
-      </w:pPr>
-      <w:r>
-        <w:rPr>
-          <w:sz w:val="24"/>
-          <w:szCs w:val="24"/>
-        </w:rPr>
-        <w:t>Remove user from course</w:t>
-      </w:r>
-    </w:p>
-    <w:p>
-      <w:pPr>
-        <w:numPr>
-          <w:ilvl w:val="1"/>
-          <w:numId w:val="3"/>
-        </w:numPr>
-      </w:pPr>
-      <w:r>
-        <w:rPr>
-          <w:sz w:val="24"/>
-          <w:szCs w:val="24"/>
-        </w:rPr>
-        <w:t>Fail removing user from unknown course</w:t>
-      </w:r>
-    </w:p>
-    <w:p>
-      <w:pPr>
-        <w:numPr>
-          <w:ilvl w:val="1"/>
-          <w:numId w:val="3"/>
-        </w:numPr>
-      </w:pPr>
-      <w:r>
-        <w:rPr>
-          <w:sz w:val="24"/>
-          <w:szCs w:val="24"/>
-        </w:rPr>
-        <w:t>Get course and check student was removed</w:t>
-      </w:r>
-    </w:p>
-    <w:p>
-      <w:pPr>
-        <w:numPr>
-          <w:ilvl w:val="1"/>
-          <w:numId w:val="3"/>
-        </w:numPr>
-      </w:pPr>
-      <w:r>
-        <w:rPr>
-          <w:sz w:val="24"/>
-          <w:szCs w:val="24"/>
-        </w:rPr>
-        <w:t>Delete course</w:t>
-      </w:r>
-    </w:p>
-    <w:p>
-      <w:pPr>
-        <w:numPr>
-          <w:ilvl w:val="1"/>
-          <w:numId w:val="3"/>
-        </w:numPr>
-      </w:pPr>
-      <w:r>
-        <w:rPr>
-          <w:sz w:val="24"/>
-          <w:szCs w:val="24"/>
-        </w:rPr>
-        <w:t>Fail deleting already deleted course</w:t>
-      </w:r>
-    </w:p>
-    <w:p>
-      <w:pPr>
-        <w:numPr>
-          <w:ilvl w:val="1"/>
-          <w:numId w:val="3"/>
-        </w:numPr>
-      </w:pPr>
-      <w:r>
-        <w:rPr>
-          <w:sz w:val="24"/>
-          <w:szCs w:val="24"/>
-        </w:rPr>
-        <w:t>Fail getting deleted course</w:t>
-      </w:r>
-    </w:p>
-    <w:p>
-      <w:pPr>
-        <w:numPr>
-          <w:ilvl w:val="0"/>
-          <w:numId w:val="3"/>
-        </w:numPr>
-      </w:pPr>
-      <w:r>
-        <w:rPr>
-          <w:sz w:val="24"/>
-          <w:szCs w:val="24"/>
-        </w:rPr>
-        <w:t>Assignments</w:t>
-      </w:r>
-    </w:p>
-    <w:p>
-      <w:pPr>
-        <w:numPr>
-          <w:ilvl w:val="1"/>
-          <w:numId w:val="3"/>
-        </w:numPr>
-      </w:pPr>
-      <w:r>
-        <w:rPr>
-          <w:sz w:val="24"/>
-          <w:szCs w:val="24"/>
-        </w:rPr>
-        <w:t>Create Assignment</w:t>
-      </w:r>
-    </w:p>
-    <w:p>
-      <w:pPr>
-        <w:numPr>
-          <w:ilvl w:val="1"/>
-          <w:numId w:val="3"/>
-        </w:numPr>
-      </w:pPr>
-      <w:r>
-        <w:rPr>
-          <w:sz w:val="24"/>
-          <w:szCs w:val="24"/>
-        </w:rPr>
-        <w:t>Fail creating assignment with missing payload</w:t>
-      </w:r>
-    </w:p>
-    <w:p>
-      <w:pPr>
-        <w:numPr>
-          <w:ilvl w:val="1"/>
-          <w:numId w:val="3"/>
-        </w:numPr>
-      </w:pPr>
-      <w:r>
-        <w:rPr>
-          <w:sz w:val="24"/>
-          <w:szCs w:val="24"/>
-        </w:rPr>
-        <w:t>Get created a</w:t>
-      </w:r>
-      <w:r>
-        <w:rPr>
-          <w:sz w:val="24"/>
-          <w:szCs w:val="24"/>
-        </w:rPr>
-        <w:t>ssignment</w:t>
-      </w:r>
-    </w:p>
-    <w:p>
-      <w:pPr>
-        <w:numPr>
-          <w:ilvl w:val="1"/>
-          <w:numId w:val="3"/>
-        </w:numPr>
-      </w:pPr>
-      <w:r>
-        <w:rPr>
-          <w:sz w:val="24"/>
-          <w:szCs w:val="24"/>
-        </w:rPr>
-        <w:t>Get multiple a</w:t>
-      </w:r>
-      <w:r>
-        <w:rPr>
-          <w:sz w:val="24"/>
-          <w:szCs w:val="24"/>
-        </w:rPr>
-        <w:t>ssignments</w:t>
-      </w:r>
-    </w:p>
-    <w:p>
-      <w:pPr>
-        <w:numPr>
-          <w:ilvl w:val="1"/>
-          <w:numId w:val="3"/>
-        </w:numPr>
-      </w:pPr>
-      <w:r>
-        <w:rPr>
-          <w:sz w:val="24"/>
-          <w:szCs w:val="24"/>
-        </w:rPr>
-        <w:t xml:space="preserve">Get </w:t>
-      </w:r>
-      <w:r>
-        <w:rPr>
-          <w:sz w:val="24"/>
-          <w:szCs w:val="24"/>
-        </w:rPr>
-        <w:t xml:space="preserve">an </w:t>
-      </w:r>
-      <w:r>
-        <w:rPr>
-          <w:sz w:val="24"/>
-          <w:szCs w:val="24"/>
-        </w:rPr>
-        <w:t xml:space="preserve">assignment with </w:t>
-      </w:r>
-      <w:r>
-        <w:rPr>
-          <w:sz w:val="24"/>
-          <w:szCs w:val="24"/>
-        </w:rPr>
-        <w:t xml:space="preserve">its </w:t>
-      </w:r>
-      <w:r>
-        <w:rPr>
-          <w:sz w:val="24"/>
-          <w:szCs w:val="24"/>
-        </w:rPr>
-        <w:t>submissions</w:t>
-      </w:r>
-    </w:p>
-    <w:p>
-      <w:pPr>
-        <w:numPr>
-          <w:ilvl w:val="1"/>
-          <w:numId w:val="3"/>
-        </w:numPr>
-      </w:pPr>
-      <w:r>
-        <w:rPr>
-          <w:sz w:val="24"/>
-          <w:szCs w:val="24"/>
-        </w:rPr>
-        <w:t>Add test case</w:t>
-      </w:r>
-      <w:r>
-        <w:rPr>
-          <w:sz w:val="24"/>
-          <w:szCs w:val="24"/>
-        </w:rPr>
-        <w:t xml:space="preserve"> to assignment</w:t>
-      </w:r>
-    </w:p>
-    <w:p>
-      <w:pPr>
-        <w:numPr>
-          <w:ilvl w:val="1"/>
-          <w:numId w:val="3"/>
-        </w:numPr>
-      </w:pPr>
-      <w:r>
-        <w:rPr>
-          <w:sz w:val="24"/>
-          <w:szCs w:val="24"/>
-        </w:rPr>
-        <w:t>Delete test case</w:t>
-      </w:r>
-      <w:bookmarkStart w:id="0" w:name="_GoBack"/>
-    </w:p>
-    <w:bookmarkEnd w:id="0"/>
-    <w:p>
-      <w:pPr>
-        <w:numPr>
-          <w:ilvl w:val="1"/>
-          <w:numId w:val="3"/>
-        </w:numPr>
-      </w:pPr>
-    </w:p>
-    <w:p>
-      <w:pPr>
-        <w:numPr>
-          <w:ilvl w:val="1"/>
-          <w:numId w:val="3"/>
-        </w:numPr>
-      </w:pPr>
-      <w:r>
-        <w:t>Delete Assignment</w:t>
-      </w:r>
-    </w:p>
-    <w:p>
-      <w:pPr>
-        <w:numPr>
-          <w:ilvl w:val="0"/>
-          <w:numId w:val="3"/>
-        </w:numPr>
-      </w:pPr>
-      <w:r>
-        <w:rPr>
-          <w:sz w:val="24"/>
-          <w:szCs w:val="24"/>
-        </w:rPr>
-        <w:t>Testing Framework</w:t>
-      </w:r>
-    </w:p>
-    <w:p>
-      <w:pPr>
-        <w:numPr>
-          <w:ilvl w:val="1"/>
-          <w:numId w:val="3"/>
-        </w:numPr>
-      </w:pPr>
-      <w:r>
-        <w:rPr>
-          <w:sz w:val="24"/>
-          <w:szCs w:val="24"/>
-        </w:rPr>
-        <w:t>?</w:t>
-      </w:r>
-    </w:p>
-    <w:p>
-      <w:pPr>
-        <w:pStyle w:val="Heading2"/>
-      </w:pPr>
-      <w:r>
-        <w:t xml:space="preserve">Features </w:t>
-      </w:r>
-      <w:r>
-        <w:t>not</w:t>
-      </w:r>
-      <w:r>
-        <w:t xml:space="preserve"> to be </w:t>
-      </w:r>
-      <w:r>
-        <w:t>tested</w:t>
-      </w:r>
-    </w:p>
-    <w:p>
-      <w:pPr>
-        <w:pStyle w:val="ListParagraph"/>
-        <w:numPr>
-          <w:ilvl w:val="0"/>
-          <w:numId w:val="3"/>
-        </w:numPr>
-        <w:rPr>
-          <w:sz w:val="24"/>
-        </w:rPr>
-      </w:pPr>
-      <w:r>
-        <w:rPr>
-          <w:sz w:val="24"/>
-          <w:szCs w:val="24"/>
-        </w:rPr>
-        <w:t>Submissions – this module depends on integration with repository management system.</w:t>
-      </w:r>
-    </w:p>
-    <w:p>
-      <w:pPr>
-        <w:pStyle w:val="Heading2"/>
-      </w:pPr>
-      <w:r>
         <w:t>Approach</w:t>
       </w:r>
     </w:p>
@@ -1342,7 +1524,13 @@
         <w:ind w:firstLine="720"/>
       </w:pPr>
       <w:r>
-        <w:t>The tests will consist of calling the specific functions and compare the responses status codes and/or body with the ones expected.</w:t>
+        <w:t xml:space="preserve">The tests will consist of </w:t>
+      </w:r>
+      <w:r>
+        <w:t>performing various HTTP requests to the backend and analyzing their responses against expected behavior responses</w:t>
+      </w:r>
+      <w:r>
+        <w:t>.</w:t>
       </w:r>
       <w:r>
         <w:t xml:space="preserve"> The procedure is included in the test procedure plan.</w:t>
@@ -1411,7 +1599,6 @@
           <w:sz w:val="24"/>
           <w:szCs w:val="24"/>
         </w:rPr>
-        <w:lastRenderedPageBreak/>
         <w:t>Node.js</w:t>
       </w:r>
       <w:r>
@@ -1510,6 +1697,78 @@
           <w:sz w:val="24"/>
         </w:rPr>
         <w:t xml:space="preserve"> To write the tests.</w:t>
+      </w:r>
+    </w:p>
+    <w:p>
+      <w:pPr>
+        <w:pStyle w:val="ListParagraph"/>
+        <w:numPr>
+          <w:ilvl w:val="0"/>
+          <w:numId w:val="3"/>
+        </w:numPr>
+        <w:rPr>
+          <w:sz w:val="24"/>
+        </w:rPr>
+      </w:pPr>
+      <w:proofErr w:type="spellStart"/>
+      <w:r>
+        <w:rPr>
+          <w:b/>
+          <w:bCs/>
+          <w:sz w:val="24"/>
+          <w:szCs w:val="24"/>
+        </w:rPr>
+        <w:t>MongoDB</w:t>
+      </w:r>
+      <w:proofErr w:type="spellEnd"/>
+      <w:r>
+        <w:rPr>
+          <w:b/>
+          <w:bCs/>
+          <w:sz w:val="24"/>
+          <w:szCs w:val="24"/>
+        </w:rPr>
+        <w:t>:</w:t>
+      </w:r>
+      <w:r>
+        <w:rPr>
+          <w:b/>
+          <w:sz w:val="24"/>
+        </w:rPr>
+        <w:t xml:space="preserve"> </w:t>
+      </w:r>
+      <w:r>
+        <w:rPr>
+          <w:sz w:val="24"/>
+        </w:rPr>
+        <w:t>Inspect Database content</w:t>
+      </w:r>
+    </w:p>
+    <w:p>
+      <w:pPr>
+        <w:pStyle w:val="ListParagraph"/>
+        <w:numPr>
+          <w:ilvl w:val="0"/>
+          <w:numId w:val="3"/>
+        </w:numPr>
+        <w:rPr>
+          <w:sz w:val="24"/>
+        </w:rPr>
+      </w:pPr>
+      <w:r>
+        <w:rPr>
+          <w:b/>
+          <w:bCs/>
+          <w:sz w:val="24"/>
+          <w:szCs w:val="24"/>
+        </w:rPr>
+        <w:t>Postman:</w:t>
+      </w:r>
+      <w:r>
+        <w:rPr>
+          <w:sz w:val="24"/>
+        </w:rPr>
+        <w:t xml:space="preserve"> Performs HTTP requests.</w:t>
       </w:r>
     </w:p>
     <w:p>
@@ -1667,7 +1926,7 @@
       </w:r>
     </w:p>
     <w:sectPr>
-      <w:headerReference w:type="default" r:id="rId8"/>
+      <w:headerReference w:type="default" r:id="rId9"/>
       <w:pgSz w:w="12240" w:h="15840"/>
       <w:pgMar w:top="1440" w:right="1440" w:bottom="1440" w:left="1440" w:header="720" w:footer="720" w:gutter="0"/>
       <w:cols w:space="720"/>
@@ -1678,7 +1937,7 @@
 </file>
 
 <file path=word/endnotes.xml><?xml version="1.0" encoding="utf-8"?>
-<w:endnotes xmlns:wpc="http://schemas.microsoft.com/office/word/2010/wordprocessingCanvas" xmlns:mc="http://schemas.openxmlformats.org/markup-compatibility/2006" xmlns:o="urn:schemas-microsoft-com:office:office" xmlns:r="http://schemas.openxmlformats.org/officeDocument/2006/relationships" xmlns:m="http://schemas.openxmlformats.org/officeDocument/2006/math" xmlns:v="urn:schemas-microsoft-com:vml" xmlns:wp14="http://schemas.microsoft.com/office/word/2010/wordprocessingDrawing" xmlns:wp="http://schemas.openxmlformats.org/drawingml/2006/wordprocessingDrawing" xmlns:w10="urn:schemas-microsoft-com:office:word" xmlns:w="http://schemas.openxmlformats.org/wordprocessingml/2006/main" xmlns:w14="http://schemas.microsoft.com/office/word/2010/wordml" xmlns:w15="http://schemas.microsoft.com/office/word/2012/wordml" xmlns:wpg="http://schemas.microsoft.com/office/word/2010/wordprocessingGroup" xmlns:wpi="http://schemas.microsoft.com/office/word/2010/wordprocessingInk" xmlns:wne="http://schemas.microsoft.com/office/word/2006/wordml" xmlns:wps="http://schemas.microsoft.com/office/word/2010/wordprocessingShape" mc:Ignorable="w14 w15 wp14">
+<w:endnotes xmlns:wpc="http://schemas.microsoft.com/office/word/2010/wordprocessingCanvas" xmlns:mc="http://schemas.openxmlformats.org/markup-compatibility/2006" xmlns:o="urn:schemas-microsoft-com:office:office" xmlns:r="http://schemas.openxmlformats.org/officeDocument/2006/relationships" xmlns:m="http://schemas.openxmlformats.org/officeDocument/2006/math" xmlns:v="urn:schemas-microsoft-com:vml" xmlns:wp14="http://schemas.microsoft.com/office/word/2010/wordprocessingDrawing" xmlns:wp="http://schemas.openxmlformats.org/drawingml/2006/wordprocessingDrawing" xmlns:w10="urn:schemas-microsoft-com:office:word" xmlns:w="http://schemas.openxmlformats.org/wordprocessingml/2006/main" xmlns:w14="http://schemas.microsoft.com/office/word/2010/wordml" xmlns:wpg="http://schemas.microsoft.com/office/word/2010/wordprocessingGroup" xmlns:wpi="http://schemas.microsoft.com/office/word/2010/wordprocessingInk" xmlns:wne="http://schemas.microsoft.com/office/word/2006/wordml" xmlns:wps="http://schemas.microsoft.com/office/word/2010/wordprocessingShape" mc:Ignorable="w14 wp14">
   <w:endnote w:type="separator" w:id="-1">
     <w:p>
       <w:pPr>
@@ -1703,7 +1962,7 @@
 </file>
 
 <file path=word/footnotes.xml><?xml version="1.0" encoding="utf-8"?>
-<w:footnotes xmlns:wpc="http://schemas.microsoft.com/office/word/2010/wordprocessingCanvas" xmlns:mc="http://schemas.openxmlformats.org/markup-compatibility/2006" xmlns:o="urn:schemas-microsoft-com:office:office" xmlns:r="http://schemas.openxmlformats.org/officeDocument/2006/relationships" xmlns:m="http://schemas.openxmlformats.org/officeDocument/2006/math" xmlns:v="urn:schemas-microsoft-com:vml" xmlns:wp14="http://schemas.microsoft.com/office/word/2010/wordprocessingDrawing" xmlns:wp="http://schemas.openxmlformats.org/drawingml/2006/wordprocessingDrawing" xmlns:w10="urn:schemas-microsoft-com:office:word" xmlns:w="http://schemas.openxmlformats.org/wordprocessingml/2006/main" xmlns:w14="http://schemas.microsoft.com/office/word/2010/wordml" xmlns:w15="http://schemas.microsoft.com/office/word/2012/wordml" xmlns:wpg="http://schemas.microsoft.com/office/word/2010/wordprocessingGroup" xmlns:wpi="http://schemas.microsoft.com/office/word/2010/wordprocessingInk" xmlns:wne="http://schemas.microsoft.com/office/word/2006/wordml" xmlns:wps="http://schemas.microsoft.com/office/word/2010/wordprocessingShape" mc:Ignorable="w14 w15 wp14">
+<w:footnotes xmlns:wpc="http://schemas.microsoft.com/office/word/2010/wordprocessingCanvas" xmlns:mc="http://schemas.openxmlformats.org/markup-compatibility/2006" xmlns:o="urn:schemas-microsoft-com:office:office" xmlns:r="http://schemas.openxmlformats.org/officeDocument/2006/relationships" xmlns:m="http://schemas.openxmlformats.org/officeDocument/2006/math" xmlns:v="urn:schemas-microsoft-com:vml" xmlns:wp14="http://schemas.microsoft.com/office/word/2010/wordprocessingDrawing" xmlns:wp="http://schemas.openxmlformats.org/drawingml/2006/wordprocessingDrawing" xmlns:w10="urn:schemas-microsoft-com:office:word" xmlns:w="http://schemas.openxmlformats.org/wordprocessingml/2006/main" xmlns:w14="http://schemas.microsoft.com/office/word/2010/wordml" xmlns:wpg="http://schemas.microsoft.com/office/word/2010/wordprocessingGroup" xmlns:wpi="http://schemas.microsoft.com/office/word/2010/wordprocessingInk" xmlns:wne="http://schemas.microsoft.com/office/word/2006/wordml" xmlns:wps="http://schemas.microsoft.com/office/word/2010/wordprocessingShape" mc:Ignorable="w14 wp14">
   <w:footnote w:type="separator" w:id="-1">
     <w:p>
       <w:pPr>
@@ -1728,7 +1987,7 @@
 </file>
 
 <file path=word/header1.xml><?xml version="1.0" encoding="utf-8"?>
-<w:hdr xmlns:wpc="http://schemas.microsoft.com/office/word/2010/wordprocessingCanvas" xmlns:mc="http://schemas.openxmlformats.org/markup-compatibility/2006" xmlns:o="urn:schemas-microsoft-com:office:office" xmlns:r="http://schemas.openxmlformats.org/officeDocument/2006/relationships" xmlns:m="http://schemas.openxmlformats.org/officeDocument/2006/math" xmlns:v="urn:schemas-microsoft-com:vml" xmlns:wp14="http://schemas.microsoft.com/office/word/2010/wordprocessingDrawing" xmlns:wp="http://schemas.openxmlformats.org/drawingml/2006/wordprocessingDrawing" xmlns:w10="urn:schemas-microsoft-com:office:word" xmlns:w="http://schemas.openxmlformats.org/wordprocessingml/2006/main" xmlns:w14="http://schemas.microsoft.com/office/word/2010/wordml" xmlns:w15="http://schemas.microsoft.com/office/word/2012/wordml" xmlns:wpg="http://schemas.microsoft.com/office/word/2010/wordprocessingGroup" xmlns:wpi="http://schemas.microsoft.com/office/word/2010/wordprocessingInk" xmlns:wne="http://schemas.microsoft.com/office/word/2006/wordml" xmlns:wps="http://schemas.microsoft.com/office/word/2010/wordprocessingShape" mc:Ignorable="w14 w15 wp14">
+<w:hdr xmlns:wpc="http://schemas.microsoft.com/office/word/2010/wordprocessingCanvas" xmlns:mc="http://schemas.openxmlformats.org/markup-compatibility/2006" xmlns:o="urn:schemas-microsoft-com:office:office" xmlns:r="http://schemas.openxmlformats.org/officeDocument/2006/relationships" xmlns:m="http://schemas.openxmlformats.org/officeDocument/2006/math" xmlns:v="urn:schemas-microsoft-com:vml" xmlns:wp14="http://schemas.microsoft.com/office/word/2010/wordprocessingDrawing" xmlns:wp="http://schemas.openxmlformats.org/drawingml/2006/wordprocessingDrawing" xmlns:w10="urn:schemas-microsoft-com:office:word" xmlns:w="http://schemas.openxmlformats.org/wordprocessingml/2006/main" xmlns:w14="http://schemas.microsoft.com/office/word/2010/wordml" xmlns:wpg="http://schemas.microsoft.com/office/word/2010/wordprocessingGroup" xmlns:wpi="http://schemas.microsoft.com/office/word/2010/wordprocessingInk" xmlns:wne="http://schemas.microsoft.com/office/word/2006/wordml" xmlns:wps="http://schemas.microsoft.com/office/word/2010/wordprocessingShape" mc:Ignorable="w14 wp14">
   <w:sdt>
     <w:sdtPr>
       <w:rPr>
@@ -1816,7 +2075,7 @@
             <w:bCs/>
             <w:noProof/>
           </w:rPr>
-          <w:t>4</w:t>
+          <w:t>1</w:t>
         </w:r>
         <w:r>
           <w:rPr>
@@ -1838,7 +2097,7 @@
 </file>
 
 <file path=word/numbering.xml><?xml version="1.0" encoding="utf-8"?>
-<w:numbering xmlns:wpc="http://schemas.microsoft.com/office/word/2010/wordprocessingCanvas" xmlns:mc="http://schemas.openxmlformats.org/markup-compatibility/2006" xmlns:o="urn:schemas-microsoft-com:office:office" xmlns:r="http://schemas.openxmlformats.org/officeDocument/2006/relationships" xmlns:m="http://schemas.openxmlformats.org/officeDocument/2006/math" xmlns:v="urn:schemas-microsoft-com:vml" xmlns:wp14="http://schemas.microsoft.com/office/word/2010/wordprocessingDrawing" xmlns:wp="http://schemas.openxmlformats.org/drawingml/2006/wordprocessingDrawing" xmlns:w10="urn:schemas-microsoft-com:office:word" xmlns:w="http://schemas.openxmlformats.org/wordprocessingml/2006/main" xmlns:w14="http://schemas.microsoft.com/office/word/2010/wordml" xmlns:w15="http://schemas.microsoft.com/office/word/2012/wordml" xmlns:wpg="http://schemas.microsoft.com/office/word/2010/wordprocessingGroup" xmlns:wpi="http://schemas.microsoft.com/office/word/2010/wordprocessingInk" xmlns:wne="http://schemas.microsoft.com/office/word/2006/wordml" xmlns:wps="http://schemas.microsoft.com/office/word/2010/wordprocessingShape" mc:Ignorable="w14 w15 wp14">
+<w:numbering xmlns:wpc="http://schemas.microsoft.com/office/word/2010/wordprocessingCanvas" xmlns:mc="http://schemas.openxmlformats.org/markup-compatibility/2006" xmlns:o="urn:schemas-microsoft-com:office:office" xmlns:r="http://schemas.openxmlformats.org/officeDocument/2006/relationships" xmlns:m="http://schemas.openxmlformats.org/officeDocument/2006/math" xmlns:v="urn:schemas-microsoft-com:vml" xmlns:wp14="http://schemas.microsoft.com/office/word/2010/wordprocessingDrawing" xmlns:wp="http://schemas.openxmlformats.org/drawingml/2006/wordprocessingDrawing" xmlns:w10="urn:schemas-microsoft-com:office:word" xmlns:w="http://schemas.openxmlformats.org/wordprocessingml/2006/main" xmlns:w14="http://schemas.microsoft.com/office/word/2010/wordml" xmlns:wpg="http://schemas.microsoft.com/office/word/2010/wordprocessingGroup" xmlns:wpi="http://schemas.microsoft.com/office/word/2010/wordprocessingInk" xmlns:wne="http://schemas.microsoft.com/office/word/2006/wordml" xmlns:wps="http://schemas.microsoft.com/office/word/2010/wordprocessingShape" mc:Ignorable="w14 wp14">
   <w:abstractNum w:abstractNumId="0">
     <w:nsid w:val="4FF06445"/>
     <w:multiLevelType w:val="hybridMultilevel"/>
@@ -2164,7 +2423,7 @@
 </file>
 
 <file path=word/styles.xml><?xml version="1.0" encoding="utf-8"?>
-<w:styles xmlns:mc="http://schemas.openxmlformats.org/markup-compatibility/2006" xmlns:r="http://schemas.openxmlformats.org/officeDocument/2006/relationships" xmlns:w="http://schemas.openxmlformats.org/wordprocessingml/2006/main" xmlns:w14="http://schemas.microsoft.com/office/word/2010/wordml" xmlns:w15="http://schemas.microsoft.com/office/word/2012/wordml" mc:Ignorable="w14 w15">
+<w:styles xmlns:mc="http://schemas.openxmlformats.org/markup-compatibility/2006" xmlns:r="http://schemas.openxmlformats.org/officeDocument/2006/relationships" xmlns:w="http://schemas.openxmlformats.org/wordprocessingml/2006/main" xmlns:w14="http://schemas.microsoft.com/office/word/2010/wordml" mc:Ignorable="w14">
   <w:docDefaults>
     <w:rPrDefault>
       <w:rPr>
@@ -2180,378 +2439,568 @@
       </w:pPr>
     </w:pPrDefault>
   </w:docDefaults>
-  <w:latentStyles w:defLockedState="0" w:defUIPriority="99" w:defSemiHidden="0" w:defUnhideWhenUsed="0" w:defQFormat="0" w:count="371">
-    <w:lsdException w:name="Normal" w:uiPriority="0" w:qFormat="1"/>
-    <w:lsdException w:name="heading 1" w:uiPriority="9" w:qFormat="1"/>
-    <w:lsdException w:name="heading 2" w:semiHidden="1" w:uiPriority="9" w:unhideWhenUsed="1" w:qFormat="1"/>
-    <w:lsdException w:name="heading 3" w:semiHidden="1" w:uiPriority="9" w:unhideWhenUsed="1" w:qFormat="1"/>
-    <w:lsdException w:name="heading 4" w:semiHidden="1" w:uiPriority="9" w:unhideWhenUsed="1" w:qFormat="1"/>
-    <w:lsdException w:name="heading 5" w:semiHidden="1" w:uiPriority="9" w:unhideWhenUsed="1" w:qFormat="1"/>
-    <w:lsdException w:name="heading 6" w:semiHidden="1" w:uiPriority="9" w:unhideWhenUsed="1" w:qFormat="1"/>
-    <w:lsdException w:name="heading 7" w:semiHidden="1" w:uiPriority="9" w:unhideWhenUsed="1" w:qFormat="1"/>
-    <w:lsdException w:name="heading 8" w:semiHidden="1" w:uiPriority="9" w:unhideWhenUsed="1" w:qFormat="1"/>
-    <w:lsdException w:name="heading 9" w:semiHidden="1" w:uiPriority="9" w:unhideWhenUsed="1" w:qFormat="1"/>
-    <w:lsdException w:name="index 1" w:semiHidden="1" w:unhideWhenUsed="1"/>
-    <w:lsdException w:name="index 2" w:semiHidden="1" w:unhideWhenUsed="1"/>
-    <w:lsdException w:name="index 3" w:semiHidden="1" w:unhideWhenUsed="1"/>
-    <w:lsdException w:name="index 4" w:semiHidden="1" w:unhideWhenUsed="1"/>
-    <w:lsdException w:name="index 5" w:semiHidden="1" w:unhideWhenUsed="1"/>
-    <w:lsdException w:name="index 6" w:semiHidden="1" w:unhideWhenUsed="1"/>
-    <w:lsdException w:name="index 7" w:semiHidden="1" w:unhideWhenUsed="1"/>
-    <w:lsdException w:name="index 8" w:semiHidden="1" w:unhideWhenUsed="1"/>
-    <w:lsdException w:name="index 9" w:semiHidden="1" w:unhideWhenUsed="1"/>
-    <w:lsdException w:name="toc 1" w:semiHidden="1" w:uiPriority="39" w:unhideWhenUsed="1"/>
-    <w:lsdException w:name="toc 2" w:semiHidden="1" w:uiPriority="39" w:unhideWhenUsed="1"/>
-    <w:lsdException w:name="toc 3" w:semiHidden="1" w:uiPriority="39" w:unhideWhenUsed="1"/>
-    <w:lsdException w:name="toc 4" w:semiHidden="1" w:uiPriority="39" w:unhideWhenUsed="1"/>
-    <w:lsdException w:name="toc 5" w:semiHidden="1" w:uiPriority="39" w:unhideWhenUsed="1"/>
-    <w:lsdException w:name="toc 6" w:semiHidden="1" w:uiPriority="39" w:unhideWhenUsed="1"/>
-    <w:lsdException w:name="toc 7" w:semiHidden="1" w:uiPriority="39" w:unhideWhenUsed="1"/>
-    <w:lsdException w:name="toc 8" w:semiHidden="1" w:uiPriority="39" w:unhideWhenUsed="1"/>
-    <w:lsdException w:name="toc 9" w:semiHidden="1" w:uiPriority="39" w:unhideWhenUsed="1"/>
-    <w:lsdException w:name="Normal Indent" w:semiHidden="1" w:unhideWhenUsed="1"/>
-    <w:lsdException w:name="footnote text" w:semiHidden="1" w:unhideWhenUsed="1"/>
-    <w:lsdException w:name="annotation text" w:semiHidden="1" w:unhideWhenUsed="1"/>
-    <w:lsdException w:name="header" w:semiHidden="1" w:unhideWhenUsed="1"/>
-    <w:lsdException w:name="footer" w:semiHidden="1" w:unhideWhenUsed="1"/>
-    <w:lsdException w:name="index heading" w:semiHidden="1" w:unhideWhenUsed="1"/>
-    <w:lsdException w:name="caption" w:semiHidden="1" w:uiPriority="35" w:unhideWhenUsed="1" w:qFormat="1"/>
-    <w:lsdException w:name="table of figures" w:semiHidden="1" w:unhideWhenUsed="1"/>
-    <w:lsdException w:name="envelope address" w:semiHidden="1" w:unhideWhenUsed="1"/>
-    <w:lsdException w:name="envelope return" w:semiHidden="1" w:unhideWhenUsed="1"/>
-    <w:lsdException w:name="footnote reference" w:semiHidden="1" w:unhideWhenUsed="1"/>
-    <w:lsdException w:name="annotation reference" w:semiHidden="1" w:unhideWhenUsed="1"/>
-    <w:lsdException w:name="line number" w:semiHidden="1" w:unhideWhenUsed="1"/>
-    <w:lsdException w:name="page number" w:semiHidden="1" w:unhideWhenUsed="1"/>
-    <w:lsdException w:name="endnote reference" w:semiHidden="1" w:unhideWhenUsed="1"/>
-    <w:lsdException w:name="endnote text" w:semiHidden="1" w:unhideWhenUsed="1"/>
-    <w:lsdException w:name="table of authorities" w:semiHidden="1" w:unhideWhenUsed="1"/>
-    <w:lsdException w:name="macro" w:semiHidden="1" w:unhideWhenUsed="1"/>
-    <w:lsdException w:name="toa heading" w:semiHidden="1" w:unhideWhenUsed="1"/>
-    <w:lsdException w:name="List" w:semiHidden="1" w:unhideWhenUsed="1"/>
-    <w:lsdException w:name="List Bullet" w:semiHidden="1" w:unhideWhenUsed="1"/>
-    <w:lsdException w:name="List Number" w:semiHidden="1" w:unhideWhenUsed="1"/>
-    <w:lsdException w:name="List 2" w:semiHidden="1" w:unhideWhenUsed="1"/>
-    <w:lsdException w:name="List 3" w:semiHidden="1" w:unhideWhenUsed="1"/>
-    <w:lsdException w:name="List 4" w:semiHidden="1" w:unhideWhenUsed="1"/>
-    <w:lsdException w:name="List 5" w:semiHidden="1" w:unhideWhenUsed="1"/>
-    <w:lsdException w:name="List Bullet 2" w:semiHidden="1" w:unhideWhenUsed="1"/>
-    <w:lsdException w:name="List Bullet 3" w:semiHidden="1" w:unhideWhenUsed="1"/>
-    <w:lsdException w:name="List Bullet 4" w:semiHidden="1" w:unhideWhenUsed="1"/>
-    <w:lsdException w:name="List Bullet 5" w:semiHidden="1" w:unhideWhenUsed="1"/>
-    <w:lsdException w:name="List Number 2" w:semiHidden="1" w:unhideWhenUsed="1"/>
-    <w:lsdException w:name="List Number 3" w:semiHidden="1" w:unhideWhenUsed="1"/>
-    <w:lsdException w:name="List Number 4" w:semiHidden="1" w:unhideWhenUsed="1"/>
-    <w:lsdException w:name="List Number 5" w:semiHidden="1" w:unhideWhenUsed="1"/>
-    <w:lsdException w:name="Title" w:uiPriority="10" w:qFormat="1"/>
-    <w:lsdException w:name="Closing" w:semiHidden="1" w:unhideWhenUsed="1"/>
-    <w:lsdException w:name="Signature" w:semiHidden="1" w:unhideWhenUsed="1"/>
-    <w:lsdException w:name="Default Paragraph Font" w:semiHidden="1" w:uiPriority="1" w:unhideWhenUsed="1"/>
-    <w:lsdException w:name="Body Text" w:semiHidden="1" w:unhideWhenUsed="1"/>
-    <w:lsdException w:name="Body Text Indent" w:semiHidden="1" w:unhideWhenUsed="1"/>
-    <w:lsdException w:name="List Continue" w:semiHidden="1" w:unhideWhenUsed="1"/>
-    <w:lsdException w:name="List Continue 2" w:semiHidden="1" w:unhideWhenUsed="1"/>
-    <w:lsdException w:name="List Continue 3" w:semiHidden="1" w:unhideWhenUsed="1"/>
-    <w:lsdException w:name="List Continue 4" w:semiHidden="1" w:unhideWhenUsed="1"/>
-    <w:lsdException w:name="List Continue 5" w:semiHidden="1" w:unhideWhenUsed="1"/>
-    <w:lsdException w:name="Message Header" w:semiHidden="1" w:unhideWhenUsed="1"/>
-    <w:lsdException w:name="Subtitle" w:uiPriority="11" w:qFormat="1"/>
-    <w:lsdException w:name="Salutation" w:semiHidden="1" w:unhideWhenUsed="1"/>
-    <w:lsdException w:name="Date" w:semiHidden="1" w:unhideWhenUsed="1"/>
-    <w:lsdException w:name="Body Text First Indent" w:semiHidden="1" w:unhideWhenUsed="1"/>
-    <w:lsdException w:name="Body Text First Indent 2" w:semiHidden="1" w:unhideWhenUsed="1"/>
-    <w:lsdException w:name="Note Heading" w:semiHidden="1" w:unhideWhenUsed="1"/>
-    <w:lsdException w:name="Body Text 2" w:semiHidden="1" w:unhideWhenUsed="1"/>
-    <w:lsdException w:name="Body Text 3" w:semiHidden="1" w:unhideWhenUsed="1"/>
-    <w:lsdException w:name="Body Text Indent 2" w:semiHidden="1" w:unhideWhenUsed="1"/>
-    <w:lsdException w:name="Body Text Indent 3" w:semiHidden="1" w:unhideWhenUsed="1"/>
-    <w:lsdException w:name="Block Text" w:semiHidden="1" w:unhideWhenUsed="1"/>
-    <w:lsdException w:name="Hyperlink" w:semiHidden="1" w:unhideWhenUsed="1"/>
-    <w:lsdException w:name="FollowedHyperlink" w:semiHidden="1" w:unhideWhenUsed="1"/>
-    <w:lsdException w:name="Strong" w:uiPriority="22" w:qFormat="1"/>
-    <w:lsdException w:name="Emphasis" w:uiPriority="20" w:qFormat="1"/>
-    <w:lsdException w:name="Document Map" w:semiHidden="1" w:unhideWhenUsed="1"/>
-    <w:lsdException w:name="Plain Text" w:semiHidden="1" w:unhideWhenUsed="1"/>
-    <w:lsdException w:name="E-mail Signature" w:semiHidden="1" w:unhideWhenUsed="1"/>
-    <w:lsdException w:name="HTML Top of Form" w:semiHidden="1" w:unhideWhenUsed="1"/>
-    <w:lsdException w:name="HTML Bottom of Form" w:semiHidden="1" w:unhideWhenUsed="1"/>
-    <w:lsdException w:name="Normal (Web)" w:semiHidden="1" w:unhideWhenUsed="1"/>
-    <w:lsdException w:name="HTML Acronym" w:semiHidden="1" w:unhideWhenUsed="1"/>
-    <w:lsdException w:name="HTML Address" w:semiHidden="1" w:unhideWhenUsed="1"/>
-    <w:lsdException w:name="HTML Cite" w:semiHidden="1" w:unhideWhenUsed="1"/>
-    <w:lsdException w:name="HTML Code" w:semiHidden="1" w:unhideWhenUsed="1"/>
-    <w:lsdException w:name="HTML Definition" w:semiHidden="1" w:unhideWhenUsed="1"/>
-    <w:lsdException w:name="HTML Keyboard" w:semiHidden="1" w:unhideWhenUsed="1"/>
-    <w:lsdException w:name="HTML Preformatted" w:semiHidden="1" w:unhideWhenUsed="1"/>
-    <w:lsdException w:name="HTML Sample" w:semiHidden="1" w:unhideWhenUsed="1"/>
-    <w:lsdException w:name="HTML Typewriter" w:semiHidden="1" w:unhideWhenUsed="1"/>
-    <w:lsdException w:name="HTML Variable" w:semiHidden="1" w:unhideWhenUsed="1"/>
-    <w:lsdException w:name="Normal Table" w:semiHidden="1" w:unhideWhenUsed="1"/>
-    <w:lsdException w:name="annotation subject" w:semiHidden="1" w:unhideWhenUsed="1"/>
-    <w:lsdException w:name="No List" w:semiHidden="1" w:unhideWhenUsed="1"/>
-    <w:lsdException w:name="Outline List 1" w:semiHidden="1" w:unhideWhenUsed="1"/>
-    <w:lsdException w:name="Outline List 2" w:semiHidden="1" w:unhideWhenUsed="1"/>
-    <w:lsdException w:name="Outline List 3" w:semiHidden="1" w:unhideWhenUsed="1"/>
-    <w:lsdException w:name="Table Simple 1" w:semiHidden="1" w:unhideWhenUsed="1"/>
-    <w:lsdException w:name="Table Simple 2" w:semiHidden="1" w:unhideWhenUsed="1"/>
-    <w:lsdException w:name="Table Simple 3" w:semiHidden="1" w:unhideWhenUsed="1"/>
-    <w:lsdException w:name="Table Classic 1" w:semiHidden="1" w:unhideWhenUsed="1"/>
-    <w:lsdException w:name="Table Classic 2" w:semiHidden="1" w:unhideWhenUsed="1"/>
-    <w:lsdException w:name="Table Classic 3" w:semiHidden="1" w:unhideWhenUsed="1"/>
-    <w:lsdException w:name="Table Classic 4" w:semiHidden="1" w:unhideWhenUsed="1"/>
-    <w:lsdException w:name="Table Colorful 1" w:semiHidden="1" w:unhideWhenUsed="1"/>
-    <w:lsdException w:name="Table Colorful 2" w:semiHidden="1" w:unhideWhenUsed="1"/>
-    <w:lsdException w:name="Table Colorful 3" w:semiHidden="1" w:unhideWhenUsed="1"/>
-    <w:lsdException w:name="Table Columns 1" w:semiHidden="1" w:unhideWhenUsed="1"/>
-    <w:lsdException w:name="Table Columns 2" w:semiHidden="1" w:unhideWhenUsed="1"/>
-    <w:lsdException w:name="Table Columns 3" w:semiHidden="1" w:unhideWhenUsed="1"/>
-    <w:lsdException w:name="Table Columns 4" w:semiHidden="1" w:unhideWhenUsed="1"/>
-    <w:lsdException w:name="Table Columns 5" w:semiHidden="1" w:unhideWhenUsed="1"/>
-    <w:lsdException w:name="Table Grid 1" w:semiHidden="1" w:unhideWhenUsed="1"/>
-    <w:lsdException w:name="Table Grid 2" w:semiHidden="1" w:unhideWhenUsed="1"/>
-    <w:lsdException w:name="Table Grid 3" w:semiHidden="1" w:unhideWhenUsed="1"/>
-    <w:lsdException w:name="Table Grid 4" w:semiHidden="1" w:unhideWhenUsed="1"/>
-    <w:lsdException w:name="Table Grid 5" w:semiHidden="1" w:unhideWhenUsed="1"/>
-    <w:lsdException w:name="Table Grid 6" w:semiHidden="1" w:unhideWhenUsed="1"/>
-    <w:lsdException w:name="Table Grid 7" w:semiHidden="1" w:unhideWhenUsed="1"/>
-    <w:lsdException w:name="Table Grid 8" w:semiHidden="1" w:unhideWhenUsed="1"/>
-    <w:lsdException w:name="Table List 1" w:semiHidden="1" w:unhideWhenUsed="1"/>
-    <w:lsdException w:name="Table List 2" w:semiHidden="1" w:unhideWhenUsed="1"/>
-    <w:lsdException w:name="Table List 3" w:semiHidden="1" w:unhideWhenUsed="1"/>
-    <w:lsdException w:name="Table List 4" w:semiHidden="1" w:unhideWhenUsed="1"/>
-    <w:lsdException w:name="Table List 5" w:semiHidden="1" w:unhideWhenUsed="1"/>
-    <w:lsdException w:name="Table List 6" w:semiHidden="1" w:unhideWhenUsed="1"/>
-    <w:lsdException w:name="Table List 7" w:semiHidden="1" w:unhideWhenUsed="1"/>
-    <w:lsdException w:name="Table List 8" w:semiHidden="1" w:unhideWhenUsed="1"/>
-    <w:lsdException w:name="Table 3D effects 1" w:semiHidden="1" w:unhideWhenUsed="1"/>
-    <w:lsdException w:name="Table 3D effects 2" w:semiHidden="1" w:unhideWhenUsed="1"/>
-    <w:lsdException w:name="Table 3D effects 3" w:semiHidden="1" w:unhideWhenUsed="1"/>
-    <w:lsdException w:name="Table Contemporary" w:semiHidden="1" w:unhideWhenUsed="1"/>
-    <w:lsdException w:name="Table Elegant" w:semiHidden="1" w:unhideWhenUsed="1"/>
-    <w:lsdException w:name="Table Professional" w:semiHidden="1" w:unhideWhenUsed="1"/>
-    <w:lsdException w:name="Table Subtle 1" w:semiHidden="1" w:unhideWhenUsed="1"/>
-    <w:lsdException w:name="Table Subtle 2" w:semiHidden="1" w:unhideWhenUsed="1"/>
-    <w:lsdException w:name="Table Web 1" w:semiHidden="1" w:unhideWhenUsed="1"/>
-    <w:lsdException w:name="Table Web 2" w:semiHidden="1" w:unhideWhenUsed="1"/>
-    <w:lsdException w:name="Table Web 3" w:semiHidden="1" w:unhideWhenUsed="1"/>
-    <w:lsdException w:name="Balloon Text" w:semiHidden="1" w:unhideWhenUsed="1"/>
-    <w:lsdException w:name="Table Grid" w:uiPriority="39"/>
-    <w:lsdException w:name="Table Theme" w:semiHidden="1" w:unhideWhenUsed="1"/>
-    <w:lsdException w:name="Placeholder Text" w:semiHidden="1"/>
-    <w:lsdException w:name="No Spacing" w:uiPriority="1" w:qFormat="1"/>
-    <w:lsdException w:name="Light Shading" w:uiPriority="60"/>
-    <w:lsdException w:name="Light List" w:uiPriority="61"/>
-    <w:lsdException w:name="Light Grid" w:uiPriority="62"/>
-    <w:lsdException w:name="Medium Shading 1" w:uiPriority="63"/>
-    <w:lsdException w:name="Medium Shading 2" w:uiPriority="64"/>
-    <w:lsdException w:name="Medium List 1" w:uiPriority="65"/>
-    <w:lsdException w:name="Medium List 2" w:uiPriority="66"/>
-    <w:lsdException w:name="Medium Grid 1" w:uiPriority="67"/>
-    <w:lsdException w:name="Medium Grid 2" w:uiPriority="68"/>
-    <w:lsdException w:name="Medium Grid 3" w:uiPriority="69"/>
-    <w:lsdException w:name="Dark List" w:uiPriority="70"/>
-    <w:lsdException w:name="Colorful Shading" w:uiPriority="71"/>
-    <w:lsdException w:name="Colorful List" w:uiPriority="72"/>
-    <w:lsdException w:name="Colorful Grid" w:uiPriority="73"/>
-    <w:lsdException w:name="Light Shading Accent 1" w:uiPriority="60"/>
-    <w:lsdException w:name="Light List Accent 1" w:uiPriority="61"/>
-    <w:lsdException w:name="Light Grid Accent 1" w:uiPriority="62"/>
-    <w:lsdException w:name="Medium Shading 1 Accent 1" w:uiPriority="63"/>
-    <w:lsdException w:name="Medium Shading 2 Accent 1" w:uiPriority="64"/>
-    <w:lsdException w:name="Medium List 1 Accent 1" w:uiPriority="65"/>
-    <w:lsdException w:name="Revision" w:semiHidden="1"/>
-    <w:lsdException w:name="List Paragraph" w:uiPriority="34" w:qFormat="1"/>
-    <w:lsdException w:name="Quote" w:uiPriority="29" w:qFormat="1"/>
-    <w:lsdException w:name="Intense Quote" w:uiPriority="30" w:qFormat="1"/>
-    <w:lsdException w:name="Medium List 2 Accent 1" w:uiPriority="66"/>
-    <w:lsdException w:name="Medium Grid 1 Accent 1" w:uiPriority="67"/>
-    <w:lsdException w:name="Medium Grid 2 Accent 1" w:uiPriority="68"/>
-    <w:lsdException w:name="Medium Grid 3 Accent 1" w:uiPriority="69"/>
-    <w:lsdException w:name="Dark List Accent 1" w:uiPriority="70"/>
-    <w:lsdException w:name="Colorful Shading Accent 1" w:uiPriority="71"/>
-    <w:lsdException w:name="Colorful List Accent 1" w:uiPriority="72"/>
-    <w:lsdException w:name="Colorful Grid Accent 1" w:uiPriority="73"/>
-    <w:lsdException w:name="Light Shading Accent 2" w:uiPriority="60"/>
-    <w:lsdException w:name="Light List Accent 2" w:uiPriority="61"/>
-    <w:lsdException w:name="Light Grid Accent 2" w:uiPriority="62"/>
-    <w:lsdException w:name="Medium Shading 1 Accent 2" w:uiPriority="63"/>
-    <w:lsdException w:name="Medium Shading 2 Accent 2" w:uiPriority="64"/>
-    <w:lsdException w:name="Medium List 1 Accent 2" w:uiPriority="65"/>
-    <w:lsdException w:name="Medium List 2 Accent 2" w:uiPriority="66"/>
-    <w:lsdException w:name="Medium Grid 1 Accent 2" w:uiPriority="67"/>
-    <w:lsdException w:name="Medium Grid 2 Accent 2" w:uiPriority="68"/>
-    <w:lsdException w:name="Medium Grid 3 Accent 2" w:uiPriority="69"/>
-    <w:lsdException w:name="Dark List Accent 2" w:uiPriority="70"/>
-    <w:lsdException w:name="Colorful Shading Accent 2" w:uiPriority="71"/>
-    <w:lsdException w:name="Colorful List Accent 2" w:uiPriority="72"/>
-    <w:lsdException w:name="Colorful Grid Accent 2" w:uiPriority="73"/>
-    <w:lsdException w:name="Light Shading Accent 3" w:uiPriority="60"/>
-    <w:lsdException w:name="Light List Accent 3" w:uiPriority="61"/>
-    <w:lsdException w:name="Light Grid Accent 3" w:uiPriority="62"/>
-    <w:lsdException w:name="Medium Shading 1 Accent 3" w:uiPriority="63"/>
-    <w:lsdException w:name="Medium Shading 2 Accent 3" w:uiPriority="64"/>
-    <w:lsdException w:name="Medium List 1 Accent 3" w:uiPriority="65"/>
-    <w:lsdException w:name="Medium List 2 Accent 3" w:uiPriority="66"/>
-    <w:lsdException w:name="Medium Grid 1 Accent 3" w:uiPriority="67"/>
-    <w:lsdException w:name="Medium Grid 2 Accent 3" w:uiPriority="68"/>
-    <w:lsdException w:name="Medium Grid 3 Accent 3" w:uiPriority="69"/>
-    <w:lsdException w:name="Dark List Accent 3" w:uiPriority="70"/>
-    <w:lsdException w:name="Colorful Shading Accent 3" w:uiPriority="71"/>
-    <w:lsdException w:name="Colorful List Accent 3" w:uiPriority="72"/>
-    <w:lsdException w:name="Colorful Grid Accent 3" w:uiPriority="73"/>
-    <w:lsdException w:name="Light Shading Accent 4" w:uiPriority="60"/>
-    <w:lsdException w:name="Light List Accent 4" w:uiPriority="61"/>
-    <w:lsdException w:name="Light Grid Accent 4" w:uiPriority="62"/>
-    <w:lsdException w:name="Medium Shading 1 Accent 4" w:uiPriority="63"/>
-    <w:lsdException w:name="Medium Shading 2 Accent 4" w:uiPriority="64"/>
-    <w:lsdException w:name="Medium List 1 Accent 4" w:uiPriority="65"/>
-    <w:lsdException w:name="Medium List 2 Accent 4" w:uiPriority="66"/>
-    <w:lsdException w:name="Medium Grid 1 Accent 4" w:uiPriority="67"/>
-    <w:lsdException w:name="Medium Grid 2 Accent 4" w:uiPriority="68"/>
-    <w:lsdException w:name="Medium Grid 3 Accent 4" w:uiPriority="69"/>
-    <w:lsdException w:name="Dark List Accent 4" w:uiPriority="70"/>
-    <w:lsdException w:name="Colorful Shading Accent 4" w:uiPriority="71"/>
-    <w:lsdException w:name="Colorful List Accent 4" w:uiPriority="72"/>
-    <w:lsdException w:name="Colorful Grid Accent 4" w:uiPriority="73"/>
-    <w:lsdException w:name="Light Shading Accent 5" w:uiPriority="60"/>
-    <w:lsdException w:name="Light List Accent 5" w:uiPriority="61"/>
-    <w:lsdException w:name="Light Grid Accent 5" w:uiPriority="62"/>
-    <w:lsdException w:name="Medium Shading 1 Accent 5" w:uiPriority="63"/>
-    <w:lsdException w:name="Medium Shading 2 Accent 5" w:uiPriority="64"/>
-    <w:lsdException w:name="Medium List 1 Accent 5" w:uiPriority="65"/>
-    <w:lsdException w:name="Medium List 2 Accent 5" w:uiPriority="66"/>
-    <w:lsdException w:name="Medium Grid 1 Accent 5" w:uiPriority="67"/>
-    <w:lsdException w:name="Medium Grid 2 Accent 5" w:uiPriority="68"/>
-    <w:lsdException w:name="Medium Grid 3 Accent 5" w:uiPriority="69"/>
-    <w:lsdException w:name="Dark List Accent 5" w:uiPriority="70"/>
-    <w:lsdException w:name="Colorful Shading Accent 5" w:uiPriority="71"/>
-    <w:lsdException w:name="Colorful List Accent 5" w:uiPriority="72"/>
-    <w:lsdException w:name="Colorful Grid Accent 5" w:uiPriority="73"/>
-    <w:lsdException w:name="Light Shading Accent 6" w:uiPriority="60"/>
-    <w:lsdException w:name="Light List Accent 6" w:uiPriority="61"/>
-    <w:lsdException w:name="Light Grid Accent 6" w:uiPriority="62"/>
-    <w:lsdException w:name="Medium Shading 1 Accent 6" w:uiPriority="63"/>
-    <w:lsdException w:name="Medium Shading 2 Accent 6" w:uiPriority="64"/>
-    <w:lsdException w:name="Medium List 1 Accent 6" w:uiPriority="65"/>
-    <w:lsdException w:name="Medium List 2 Accent 6" w:uiPriority="66"/>
-    <w:lsdException w:name="Medium Grid 1 Accent 6" w:uiPriority="67"/>
-    <w:lsdException w:name="Medium Grid 2 Accent 6" w:uiPriority="68"/>
-    <w:lsdException w:name="Medium Grid 3 Accent 6" w:uiPriority="69"/>
-    <w:lsdException w:name="Dark List Accent 6" w:uiPriority="70"/>
-    <w:lsdException w:name="Colorful Shading Accent 6" w:uiPriority="71"/>
-    <w:lsdException w:name="Colorful List Accent 6" w:uiPriority="72"/>
-    <w:lsdException w:name="Colorful Grid Accent 6" w:uiPriority="73"/>
-    <w:lsdException w:name="Subtle Emphasis" w:uiPriority="19" w:qFormat="1"/>
-    <w:lsdException w:name="Intense Emphasis" w:uiPriority="21" w:qFormat="1"/>
-    <w:lsdException w:name="Subtle Reference" w:uiPriority="31" w:qFormat="1"/>
-    <w:lsdException w:name="Intense Reference" w:uiPriority="32" w:qFormat="1"/>
-    <w:lsdException w:name="Book Title" w:uiPriority="33" w:qFormat="1"/>
-    <w:lsdException w:name="Bibliography" w:semiHidden="1" w:uiPriority="37" w:unhideWhenUsed="1"/>
-    <w:lsdException w:name="TOC Heading" w:semiHidden="1" w:uiPriority="39" w:unhideWhenUsed="1" w:qFormat="1"/>
-    <w:lsdException w:name="Plain Table 1" w:uiPriority="41"/>
-    <w:lsdException w:name="Plain Table 2" w:uiPriority="42"/>
-    <w:lsdException w:name="Plain Table 3" w:uiPriority="43"/>
-    <w:lsdException w:name="Plain Table 4" w:uiPriority="44"/>
-    <w:lsdException w:name="Plain Table 5" w:uiPriority="45"/>
-    <w:lsdException w:name="Grid Table Light" w:uiPriority="40"/>
-    <w:lsdException w:name="Grid Table 1 Light" w:uiPriority="46"/>
-    <w:lsdException w:name="Grid Table 2" w:uiPriority="47"/>
-    <w:lsdException w:name="Grid Table 3" w:uiPriority="48"/>
-    <w:lsdException w:name="Grid Table 4" w:uiPriority="49"/>
-    <w:lsdException w:name="Grid Table 5 Dark" w:uiPriority="50"/>
-    <w:lsdException w:name="Grid Table 6 Colorful" w:uiPriority="51"/>
-    <w:lsdException w:name="Grid Table 7 Colorful" w:uiPriority="52"/>
-    <w:lsdException w:name="Grid Table 1 Light Accent 1" w:uiPriority="46"/>
-    <w:lsdException w:name="Grid Table 2 Accent 1" w:uiPriority="47"/>
-    <w:lsdException w:name="Grid Table 3 Accent 1" w:uiPriority="48"/>
-    <w:lsdException w:name="Grid Table 4 Accent 1" w:uiPriority="49"/>
-    <w:lsdException w:name="Grid Table 5 Dark Accent 1" w:uiPriority="50"/>
-    <w:lsdException w:name="Grid Table 6 Colorful Accent 1" w:uiPriority="51"/>
-    <w:lsdException w:name="Grid Table 7 Colorful Accent 1" w:uiPriority="52"/>
-    <w:lsdException w:name="Grid Table 1 Light Accent 2" w:uiPriority="46"/>
-    <w:lsdException w:name="Grid Table 2 Accent 2" w:uiPriority="47"/>
-    <w:lsdException w:name="Grid Table 3 Accent 2" w:uiPriority="48"/>
-    <w:lsdException w:name="Grid Table 4 Accent 2" w:uiPriority="49"/>
-    <w:lsdException w:name="Grid Table 5 Dark Accent 2" w:uiPriority="50"/>
-    <w:lsdException w:name="Grid Table 6 Colorful Accent 2" w:uiPriority="51"/>
-    <w:lsdException w:name="Grid Table 7 Colorful Accent 2" w:uiPriority="52"/>
-    <w:lsdException w:name="Grid Table 1 Light Accent 3" w:uiPriority="46"/>
-    <w:lsdException w:name="Grid Table 2 Accent 3" w:uiPriority="47"/>
-    <w:lsdException w:name="Grid Table 3 Accent 3" w:uiPriority="48"/>
-    <w:lsdException w:name="Grid Table 4 Accent 3" w:uiPriority="49"/>
-    <w:lsdException w:name="Grid Table 5 Dark Accent 3" w:uiPriority="50"/>
-    <w:lsdException w:name="Grid Table 6 Colorful Accent 3" w:uiPriority="51"/>
-    <w:lsdException w:name="Grid Table 7 Colorful Accent 3" w:uiPriority="52"/>
-    <w:lsdException w:name="Grid Table 1 Light Accent 4" w:uiPriority="46"/>
-    <w:lsdException w:name="Grid Table 2 Accent 4" w:uiPriority="47"/>
-    <w:lsdException w:name="Grid Table 3 Accent 4" w:uiPriority="48"/>
-    <w:lsdException w:name="Grid Table 4 Accent 4" w:uiPriority="49"/>
-    <w:lsdException w:name="Grid Table 5 Dark Accent 4" w:uiPriority="50"/>
-    <w:lsdException w:name="Grid Table 6 Colorful Accent 4" w:uiPriority="51"/>
-    <w:lsdException w:name="Grid Table 7 Colorful Accent 4" w:uiPriority="52"/>
-    <w:lsdException w:name="Grid Table 1 Light Accent 5" w:uiPriority="46"/>
-    <w:lsdException w:name="Grid Table 2 Accent 5" w:uiPriority="47"/>
-    <w:lsdException w:name="Grid Table 3 Accent 5" w:uiPriority="48"/>
-    <w:lsdException w:name="Grid Table 4 Accent 5" w:uiPriority="49"/>
-    <w:lsdException w:name="Grid Table 5 Dark Accent 5" w:uiPriority="50"/>
-    <w:lsdException w:name="Grid Table 6 Colorful Accent 5" w:uiPriority="51"/>
-    <w:lsdException w:name="Grid Table 7 Colorful Accent 5" w:uiPriority="52"/>
-    <w:lsdException w:name="Grid Table 1 Light Accent 6" w:uiPriority="46"/>
-    <w:lsdException w:name="Grid Table 2 Accent 6" w:uiPriority="47"/>
-    <w:lsdException w:name="Grid Table 3 Accent 6" w:uiPriority="48"/>
-    <w:lsdException w:name="Grid Table 4 Accent 6" w:uiPriority="49"/>
-    <w:lsdException w:name="Grid Table 5 Dark Accent 6" w:uiPriority="50"/>
-    <w:lsdException w:name="Grid Table 6 Colorful Accent 6" w:uiPriority="51"/>
-    <w:lsdException w:name="Grid Table 7 Colorful Accent 6" w:uiPriority="52"/>
-    <w:lsdException w:name="List Table 1 Light" w:uiPriority="46"/>
-    <w:lsdException w:name="List Table 2" w:uiPriority="47"/>
-    <w:lsdException w:name="List Table 3" w:uiPriority="48"/>
-    <w:lsdException w:name="List Table 4" w:uiPriority="49"/>
-    <w:lsdException w:name="List Table 5 Dark" w:uiPriority="50"/>
-    <w:lsdException w:name="List Table 6 Colorful" w:uiPriority="51"/>
-    <w:lsdException w:name="List Table 7 Colorful" w:uiPriority="52"/>
-    <w:lsdException w:name="List Table 1 Light Accent 1" w:uiPriority="46"/>
-    <w:lsdException w:name="List Table 2 Accent 1" w:uiPriority="47"/>
-    <w:lsdException w:name="List Table 3 Accent 1" w:uiPriority="48"/>
-    <w:lsdException w:name="List Table 4 Accent 1" w:uiPriority="49"/>
-    <w:lsdException w:name="List Table 5 Dark Accent 1" w:uiPriority="50"/>
-    <w:lsdException w:name="List Table 6 Colorful Accent 1" w:uiPriority="51"/>
-    <w:lsdException w:name="List Table 7 Colorful Accent 1" w:uiPriority="52"/>
-    <w:lsdException w:name="List Table 1 Light Accent 2" w:uiPriority="46"/>
-    <w:lsdException w:name="List Table 2 Accent 2" w:uiPriority="47"/>
-    <w:lsdException w:name="List Table 3 Accent 2" w:uiPriority="48"/>
-    <w:lsdException w:name="List Table 4 Accent 2" w:uiPriority="49"/>
-    <w:lsdException w:name="List Table 5 Dark Accent 2" w:uiPriority="50"/>
-    <w:lsdException w:name="List Table 6 Colorful Accent 2" w:uiPriority="51"/>
-    <w:lsdException w:name="List Table 7 Colorful Accent 2" w:uiPriority="52"/>
-    <w:lsdException w:name="List Table 1 Light Accent 3" w:uiPriority="46"/>
-    <w:lsdException w:name="List Table 2 Accent 3" w:uiPriority="47"/>
-    <w:lsdException w:name="List Table 3 Accent 3" w:uiPriority="48"/>
-    <w:lsdException w:name="List Table 4 Accent 3" w:uiPriority="49"/>
-    <w:lsdException w:name="List Table 5 Dark Accent 3" w:uiPriority="50"/>
-    <w:lsdException w:name="List Table 6 Colorful Accent 3" w:uiPriority="51"/>
-    <w:lsdException w:name="List Table 7 Colorful Accent 3" w:uiPriority="52"/>
-    <w:lsdException w:name="List Table 1 Light Accent 4" w:uiPriority="46"/>
-    <w:lsdException w:name="List Table 2 Accent 4" w:uiPriority="47"/>
-    <w:lsdException w:name="List Table 3 Accent 4" w:uiPriority="48"/>
-    <w:lsdException w:name="List Table 4 Accent 4" w:uiPriority="49"/>
-    <w:lsdException w:name="List Table 5 Dark Accent 4" w:uiPriority="50"/>
-    <w:lsdException w:name="List Table 6 Colorful Accent 4" w:uiPriority="51"/>
-    <w:lsdException w:name="List Table 7 Colorful Accent 4" w:uiPriority="52"/>
-    <w:lsdException w:name="List Table 1 Light Accent 5" w:uiPriority="46"/>
-    <w:lsdException w:name="List Table 2 Accent 5" w:uiPriority="47"/>
-    <w:lsdException w:name="List Table 3 Accent 5" w:uiPriority="48"/>
-    <w:lsdException w:name="List Table 4 Accent 5" w:uiPriority="49"/>
-    <w:lsdException w:name="List Table 5 Dark Accent 5" w:uiPriority="50"/>
-    <w:lsdException w:name="List Table 6 Colorful Accent 5" w:uiPriority="51"/>
-    <w:lsdException w:name="List Table 7 Colorful Accent 5" w:uiPriority="52"/>
-    <w:lsdException w:name="List Table 1 Light Accent 6" w:uiPriority="46"/>
-    <w:lsdException w:name="List Table 2 Accent 6" w:uiPriority="47"/>
-    <w:lsdException w:name="List Table 3 Accent 6" w:uiPriority="48"/>
-    <w:lsdException w:name="List Table 4 Accent 6" w:uiPriority="49"/>
-    <w:lsdException w:name="List Table 5 Dark Accent 6" w:uiPriority="50"/>
-    <w:lsdException w:name="List Table 6 Colorful Accent 6" w:uiPriority="51"/>
-    <w:lsdException w:name="List Table 7 Colorful Accent 6" w:uiPriority="52"/>
+  <w:latentStyles w:defLockedState="0" w:defUIPriority="99" w:defSemiHidden="1" w:defUnhideWhenUsed="1" w:defQFormat="0" w:count="267">
+    <w:lsdException w:name="Normal" w:semiHidden="0" w:uiPriority="0" w:unhideWhenUsed="0" w:qFormat="1"/>
+    <w:lsdException w:name="heading 1" w:semiHidden="0" w:uiPriority="9" w:unhideWhenUsed="0" w:qFormat="1"/>
+    <w:lsdException w:name="heading 2" w:uiPriority="9" w:qFormat="1"/>
+    <w:lsdException w:name="heading 3" w:uiPriority="9" w:qFormat="1"/>
+    <w:lsdException w:name="heading 4" w:uiPriority="9" w:qFormat="1"/>
+    <w:lsdException w:name="heading 5" w:uiPriority="9" w:qFormat="1"/>
+    <w:lsdException w:name="heading 6" w:uiPriority="9" w:qFormat="1"/>
+    <w:lsdException w:name="heading 7" w:uiPriority="9" w:qFormat="1"/>
+    <w:lsdException w:name="heading 8" w:uiPriority="9" w:qFormat="1"/>
+    <w:lsdException w:name="heading 9" w:uiPriority="9" w:qFormat="1"/>
+    <w:lsdException w:name="toc 1" w:uiPriority="39"/>
+    <w:lsdException w:name="toc 2" w:uiPriority="39"/>
+    <w:lsdException w:name="toc 3" w:uiPriority="39"/>
+    <w:lsdException w:name="toc 4" w:uiPriority="39"/>
+    <w:lsdException w:name="toc 5" w:uiPriority="39"/>
+    <w:lsdException w:name="toc 6" w:uiPriority="39"/>
+    <w:lsdException w:name="toc 7" w:uiPriority="39"/>
+    <w:lsdException w:name="toc 8" w:uiPriority="39"/>
+    <w:lsdException w:name="toc 9" w:uiPriority="39"/>
+    <w:lsdException w:name="caption" w:uiPriority="35" w:qFormat="1"/>
+    <w:lsdException w:name="Title" w:semiHidden="0" w:uiPriority="10" w:unhideWhenUsed="0" w:qFormat="1"/>
+    <w:lsdException w:name="Default Paragraph Font" w:uiPriority="1"/>
+    <w:lsdException w:name="Subtitle" w:semiHidden="0" w:uiPriority="11" w:unhideWhenUsed="0" w:qFormat="1"/>
+    <w:lsdException w:name="Strong" w:semiHidden="0" w:uiPriority="22" w:unhideWhenUsed="0" w:qFormat="1"/>
+    <w:lsdException w:name="Emphasis" w:semiHidden="0" w:uiPriority="20" w:unhideWhenUsed="0" w:qFormat="1"/>
+    <w:lsdException w:name="Table Grid" w:semiHidden="0" w:uiPriority="39" w:unhideWhenUsed="0"/>
+    <w:lsdException w:name="Placeholder Text" w:unhideWhenUsed="0"/>
+    <w:lsdException w:name="No Spacing" w:semiHidden="0" w:uiPriority="1" w:unhideWhenUsed="0" w:qFormat="1"/>
+    <w:lsdException w:name="Light Shading" w:semiHidden="0" w:uiPriority="60" w:unhideWhenUsed="0"/>
+    <w:lsdException w:name="Light List" w:semiHidden="0" w:uiPriority="61" w:unhideWhenUsed="0"/>
+    <w:lsdException w:name="Light Grid" w:semiHidden="0" w:uiPriority="62" w:unhideWhenUsed="0"/>
+    <w:lsdException w:name="Medium Shading 1" w:semiHidden="0" w:uiPriority="63" w:unhideWhenUsed="0"/>
+    <w:lsdException w:name="Medium Shading 2" w:semiHidden="0" w:uiPriority="64" w:unhideWhenUsed="0"/>
+    <w:lsdException w:name="Medium List 1" w:semiHidden="0" w:uiPriority="65" w:unhideWhenUsed="0"/>
+    <w:lsdException w:name="Medium List 2" w:semiHidden="0" w:uiPriority="66" w:unhideWhenUsed="0"/>
+    <w:lsdException w:name="Medium Grid 1" w:semiHidden="0" w:uiPriority="67" w:unhideWhenUsed="0"/>
+    <w:lsdException w:name="Medium Grid 2" w:semiHidden="0" w:uiPriority="68" w:unhideWhenUsed="0"/>
+    <w:lsdException w:name="Medium Grid 3" w:semiHidden="0" w:uiPriority="69" w:unhideWhenUsed="0"/>
+    <w:lsdException w:name="Dark List" w:semiHidden="0" w:uiPriority="70" w:unhideWhenUsed="0"/>
+    <w:lsdException w:name="Colorful Shading" w:semiHidden="0" w:uiPriority="71" w:unhideWhenUsed="0"/>
+    <w:lsdException w:name="Colorful List" w:semiHidden="0" w:uiPriority="72" w:unhideWhenUsed="0"/>
+    <w:lsdException w:name="Colorful Grid" w:semiHidden="0" w:uiPriority="73" w:unhideWhenUsed="0"/>
+    <w:lsdException w:name="Light Shading Accent 1" w:semiHidden="0" w:uiPriority="60" w:unhideWhenUsed="0"/>
+    <w:lsdException w:name="Light List Accent 1" w:semiHidden="0" w:uiPriority="61" w:unhideWhenUsed="0"/>
+    <w:lsdException w:name="Light Grid Accent 1" w:semiHidden="0" w:uiPriority="62" w:unhideWhenUsed="0"/>
+    <w:lsdException w:name="Medium Shading 1 Accent 1" w:semiHidden="0" w:uiPriority="63" w:unhideWhenUsed="0"/>
+    <w:lsdException w:name="Medium Shading 2 Accent 1" w:semiHidden="0" w:uiPriority="64" w:unhideWhenUsed="0"/>
+    <w:lsdException w:name="Medium List 1 Accent 1" w:semiHidden="0" w:uiPriority="65" w:unhideWhenUsed="0"/>
+    <w:lsdException w:name="Revision" w:unhideWhenUsed="0"/>
+    <w:lsdException w:name="List Paragraph" w:semiHidden="0" w:uiPriority="34" w:unhideWhenUsed="0" w:qFormat="1"/>
+    <w:lsdException w:name="Quote" w:semiHidden="0" w:uiPriority="29" w:unhideWhenUsed="0" w:qFormat="1"/>
+    <w:lsdException w:name="Intense Quote" w:semiHidden="0" w:uiPriority="30" w:unhideWhenUsed="0" w:qFormat="1"/>
+    <w:lsdException w:name="Medium List 2 Accent 1" w:semiHidden="0" w:uiPriority="66" w:unhideWhenUsed="0"/>
+    <w:lsdException w:name="Medium Grid 1 Accent 1" w:semiHidden="0" w:uiPriority="67" w:unhideWhenUsed="0"/>
+    <w:lsdException w:name="Medium Grid 2 Accent 1" w:semiHidden="0" w:uiPriority="68" w:unhideWhenUsed="0"/>
+    <w:lsdException w:name="Medium Grid 3 Accent 1" w:semiHidden="0" w:uiPriority="69" w:unhideWhenUsed="0"/>
+    <w:lsdException w:name="Dark List Accent 1" w:semiHidden="0" w:uiPriority="70" w:unhideWhenUsed="0"/>
+    <w:lsdException w:name="Colorful Shading Accent 1" w:semiHidden="0" w:uiPriority="71" w:unhideWhenUsed="0"/>
+    <w:lsdException w:name="Colorful List Accent 1" w:semiHidden="0" w:uiPriority="72" w:unhideWhenUsed="0"/>
+    <w:lsdException w:name="Colorful Grid Accent 1" w:semiHidden="0" w:uiPriority="73" w:unhideWhenUsed="0"/>
+    <w:lsdException w:name="Light Shading Accent 2" w:semiHidden="0" w:uiPriority="60" w:unhideWhenUsed="0"/>
+    <w:lsdException w:name="Light List Accent 2" w:semiHidden="0" w:uiPriority="61" w:unhideWhenUsed="0"/>
+    <w:lsdException w:name="Light Grid Accent 2" w:semiHidden="0" w:uiPriority="62" w:unhideWhenUsed="0"/>
+    <w:lsdException w:name="Medium Shading 1 Accent 2" w:semiHidden="0" w:uiPriority="63" w:unhideWhenUsed="0"/>
+    <w:lsdException w:name="Medium Shading 2 Accent 2" w:semiHidden="0" w:uiPriority="64" w:unhideWhenUsed="0"/>
+    <w:lsdException w:name="Medium List 1 Accent 2" w:semiHidden="0" w:uiPriority="65" w:unhideWhenUsed="0"/>
+    <w:lsdException w:name="Medium List 2 Accent 2" w:semiHidden="0" w:uiPriority="66" w:unhideWhenUsed="0"/>
+    <w:lsdException w:name="Medium Grid 1 Accent 2" w:semiHidden="0" w:uiPriority="67" w:unhideWhenUsed="0"/>
+    <w:lsdException w:name="Medium Grid 2 Accent 2" w:semiHidden="0" w:uiPriority="68" w:unhideWhenUsed="0"/>
+    <w:lsdException w:name="Medium Grid 3 Accent 2" w:semiHidden="0" w:uiPriority="69" w:unhideWhenUsed="0"/>
+    <w:lsdException w:name="Dark List Accent 2" w:semiHidden="0" w:uiPriority="70" w:unhideWhenUsed="0"/>
+    <w:lsdException w:name="Colorful Shading Accent 2" w:semiHidden="0" w:uiPriority="71" w:unhideWhenUsed="0"/>
+    <w:lsdException w:name="Colorful List Accent 2" w:semiHidden="0" w:uiPriority="72" w:unhideWhenUsed="0"/>
+    <w:lsdException w:name="Colorful Grid Accent 2" w:semiHidden="0" w:uiPriority="73" w:unhideWhenUsed="0"/>
+    <w:lsdException w:name="Light Shading Accent 3" w:semiHidden="0" w:uiPriority="60" w:unhideWhenUsed="0"/>
+    <w:lsdException w:name="Light List Accent 3" w:semiHidden="0" w:uiPriority="61" w:unhideWhenUsed="0"/>
+    <w:lsdException w:name="Light Grid Accent 3" w:semiHidden="0" w:uiPriority="62" w:unhideWhenUsed="0"/>
+    <w:lsdException w:name="Medium Shading 1 Accent 3" w:semiHidden="0" w:uiPriority="63" w:unhideWhenUsed="0"/>
+    <w:lsdException w:name="Medium Shading 2 Accent 3" w:semiHidden="0" w:uiPriority="64" w:unhideWhenUsed="0"/>
+    <w:lsdException w:name="Medium List 1 Accent 3" w:semiHidden="0" w:uiPriority="65" w:unhideWhenUsed="0"/>
+    <w:lsdException w:name="Medium List 2 Accent 3" w:semiHidden="0" w:uiPriority="66" w:unhideWhenUsed="0"/>
+    <w:lsdException w:name="Medium Grid 1 Accent 3" w:semiHidden="0" w:uiPriority="67" w:unhideWhenUsed="0"/>
+    <w:lsdException w:name="Medium Grid 2 Accent 3" w:semiHidden="0" w:uiPriority="68" w:unhideWhenUsed="0"/>
+    <w:lsdException w:name="Medium Grid 3 Accent 3" w:semiHidden="0" w:uiPriority="69" w:unhideWhenUsed="0"/>
+    <w:lsdException w:name="Dark List Accent 3" w:semiHidden="0" w:uiPriority="70" w:unhideWhenUsed="0"/>
+    <w:lsdException w:name="Colorful Shading Accent 3" w:semiHidden="0" w:uiPriority="71" w:unhideWhenUsed="0"/>
+    <w:lsdException w:name="Colorful List Accent 3" w:semiHidden="0" w:uiPriority="72" w:unhideWhenUsed="0"/>
+    <w:lsdException w:name="Colorful Grid Accent 3" w:semiHidden="0" w:uiPriority="73" w:unhideWhenUsed="0"/>
+    <w:lsdException w:name="Light Shading Accent 4" w:semiHidden="0" w:uiPriority="60" w:unhideWhenUsed="0"/>
+    <w:lsdException w:name="Light List Accent 4" w:semiHidden="0" w:uiPriority="61" w:unhideWhenUsed="0"/>
+    <w:lsdException w:name="Light Grid Accent 4" w:semiHidden="0" w:uiPriority="62" w:unhideWhenUsed="0"/>
+    <w:lsdException w:name="Medium Shading 1 Accent 4" w:semiHidden="0" w:uiPriority="63" w:unhideWhenUsed="0"/>
+    <w:lsdException w:name="Medium Shading 2 Accent 4" w:semiHidden="0" w:uiPriority="64" w:unhideWhenUsed="0"/>
+    <w:lsdException w:name="Medium List 1 Accent 4" w:semiHidden="0" w:uiPriority="65" w:unhideWhenUsed="0"/>
+    <w:lsdException w:name="Medium List 2 Accent 4" w:semiHidden="0" w:uiPriority="66" w:unhideWhenUsed="0"/>
+    <w:lsdException w:name="Medium Grid 1 Accent 4" w:semiHidden="0" w:uiPriority="67" w:unhideWhenUsed="0"/>
+    <w:lsdException w:name="Medium Grid 2 Accent 4" w:semiHidden="0" w:uiPriority="68" w:unhideWhenUsed="0"/>
+    <w:lsdException w:name="Medium Grid 3 Accent 4" w:semiHidden="0" w:uiPriority="69" w:unhideWhenUsed="0"/>
+    <w:lsdException w:name="Dark List Accent 4" w:semiHidden="0" w:uiPriority="70" w:unhideWhenUsed="0"/>
+    <w:lsdException w:name="Colorful Shading Accent 4" w:semiHidden="0" w:uiPriority="71" w:unhideWhenUsed="0"/>
+    <w:lsdException w:name="Colorful List Accent 4" w:semiHidden="0" w:uiPriority="72" w:unhideWhenUsed="0"/>
+    <w:lsdException w:name="Colorful Grid Accent 4" w:semiHidden="0" w:uiPriority="73" w:unhideWhenUsed="0"/>
+    <w:lsdException w:name="Light Shading Accent 5" w:semiHidden="0" w:uiPriority="60" w:unhideWhenUsed="0"/>
+    <w:lsdException w:name="Light List Accent 5" w:semiHidden="0" w:uiPriority="61" w:unhideWhenUsed="0"/>
+    <w:lsdException w:name="Light Grid Accent 5" w:semiHidden="0" w:uiPriority="62" w:unhideWhenUsed="0"/>
+    <w:lsdException w:name="Medium Shading 1 Accent 5" w:semiHidden="0" w:uiPriority="63" w:unhideWhenUsed="0"/>
+    <w:lsdException w:name="Medium Shading 2 Accent 5" w:semiHidden="0" w:uiPriority="64" w:unhideWhenUsed="0"/>
+    <w:lsdException w:name="Medium List 1 Accent 5" w:semiHidden="0" w:uiPriority="65" w:unhideWhenUsed="0"/>
+    <w:lsdException w:name="Medium List 2 Accent 5" w:semiHidden="0" w:uiPriority="66" w:unhideWhenUsed="0"/>
+    <w:lsdException w:name="Medium Grid 1 Accent 5" w:semiHidden="0" w:uiPriority="67" w:unhideWhenUsed="0"/>
+    <w:lsdException w:name="Medium Grid 2 Accent 5" w:semiHidden="0" w:uiPriority="68" w:unhideWhenUsed="0"/>
+    <w:lsdException w:name="Medium Grid 3 Accent 5" w:semiHidden="0" w:uiPriority="69" w:unhideWhenUsed="0"/>
+    <w:lsdException w:name="Dark List Accent 5" w:semiHidden="0" w:uiPriority="70" w:unhideWhenUsed="0"/>
+    <w:lsdException w:name="Colorful Shading Accent 5" w:semiHidden="0" w:uiPriority="71" w:unhideWhenUsed="0"/>
+    <w:lsdException w:name="Colorful List Accent 5" w:semiHidden="0" w:uiPriority="72" w:unhideWhenUsed="0"/>
+    <w:lsdException w:name="Colorful Grid Accent 5" w:semiHidden="0" w:uiPriority="73" w:unhideWhenUsed="0"/>
+    <w:lsdException w:name="Light Shading Accent 6" w:semiHidden="0" w:uiPriority="60" w:unhideWhenUsed="0"/>
+    <w:lsdException w:name="Light List Accent 6" w:semiHidden="0" w:uiPriority="61" w:unhideWhenUsed="0"/>
+    <w:lsdException w:name="Light Grid Accent 6" w:semiHidden="0" w:uiPriority="62" w:unhideWhenUsed="0"/>
+    <w:lsdException w:name="Medium Shading 1 Accent 6" w:semiHidden="0" w:uiPriority="63" w:unhideWhenUsed="0"/>
+    <w:lsdException w:name="Medium Shading 2 Accent 6" w:semiHidden="0" w:uiPriority="64" w:unhideWhenUsed="0"/>
+    <w:lsdException w:name="Medium List 1 Accent 6" w:semiHidden="0" w:uiPriority="65" w:unhideWhenUsed="0"/>
+    <w:lsdException w:name="Medium List 2 Accent 6" w:semiHidden="0" w:uiPriority="66" w:unhideWhenUsed="0"/>
+    <w:lsdException w:name="Medium Grid 1 Accent 6" w:semiHidden="0" w:uiPriority="67" w:unhideWhenUsed="0"/>
+    <w:lsdException w:name="Medium Grid 2 Accent 6" w:semiHidden="0" w:uiPriority="68" w:unhideWhenUsed="0"/>
+    <w:lsdException w:name="Medium Grid 3 Accent 6" w:semiHidden="0" w:uiPriority="69" w:unhideWhenUsed="0"/>
+    <w:lsdException w:name="Dark List Accent 6" w:semiHidden="0" w:uiPriority="70" w:unhideWhenUsed="0"/>
+    <w:lsdException w:name="Colorful Shading Accent 6" w:semiHidden="0" w:uiPriority="71" w:unhideWhenUsed="0"/>
+    <w:lsdException w:name="Colorful List Accent 6" w:semiHidden="0" w:uiPriority="72" w:unhideWhenUsed="0"/>
+    <w:lsdException w:name="Colorful Grid Accent 6" w:semiHidden="0" w:uiPriority="73" w:unhideWhenUsed="0"/>
+    <w:lsdException w:name="Subtle Emphasis" w:semiHidden="0" w:uiPriority="19" w:unhideWhenUsed="0" w:qFormat="1"/>
+    <w:lsdException w:name="Intense Emphasis" w:semiHidden="0" w:uiPriority="21" w:unhideWhenUsed="0" w:qFormat="1"/>
+    <w:lsdException w:name="Subtle Reference" w:semiHidden="0" w:uiPriority="31" w:unhideWhenUsed="0" w:qFormat="1"/>
+    <w:lsdException w:name="Intense Reference" w:semiHidden="0" w:uiPriority="32" w:unhideWhenUsed="0" w:qFormat="1"/>
+    <w:lsdException w:name="Book Title" w:semiHidden="0" w:uiPriority="33" w:unhideWhenUsed="0" w:qFormat="1"/>
+    <w:lsdException w:name="Bibliography" w:uiPriority="37"/>
+    <w:lsdException w:name="TOC Heading" w:uiPriority="39" w:qFormat="1"/>
+  </w:latentStyles>
+  <w:style w:type="paragraph" w:default="1" w:styleId="Normal">
+    <w:name w:val="Normal"/>
+    <w:qFormat/>
+  </w:style>
+  <w:style w:type="paragraph" w:styleId="Heading1">
+    <w:name w:val="heading 1"/>
+    <w:basedOn w:val="Normal"/>
+    <w:next w:val="Normal"/>
+    <w:link w:val="Heading1Char"/>
+    <w:uiPriority w:val="9"/>
+    <w:qFormat/>
+    <w:rsid w:val="00F32DAB"/>
+    <w:pPr>
+      <w:keepNext/>
+      <w:keepLines/>
+      <w:spacing w:before="480" w:after="0"/>
+      <w:outlineLvl w:val="0"/>
+    </w:pPr>
+    <w:rPr>
+      <w:rFonts w:asciiTheme="majorHAnsi" w:eastAsiaTheme="majorEastAsia" w:hAnsiTheme="majorHAnsi" w:cstheme="majorBidi"/>
+      <w:b/>
+      <w:bCs/>
+      <w:color w:val="2E74B5" w:themeColor="accent1" w:themeShade="BF"/>
+      <w:sz w:val="28"/>
+      <w:szCs w:val="28"/>
+    </w:rPr>
+  </w:style>
+  <w:style w:type="paragraph" w:styleId="Heading2">
+    <w:name w:val="heading 2"/>
+    <w:basedOn w:val="Normal"/>
+    <w:next w:val="Normal"/>
+    <w:link w:val="Heading2Char"/>
+    <w:uiPriority w:val="9"/>
+    <w:unhideWhenUsed/>
+    <w:qFormat/>
+    <w:rsid w:val="00141ED0"/>
+    <w:pPr>
+      <w:keepNext/>
+      <w:keepLines/>
+      <w:spacing w:before="200" w:after="0"/>
+      <w:outlineLvl w:val="1"/>
+    </w:pPr>
+    <w:rPr>
+      <w:rFonts w:asciiTheme="majorHAnsi" w:eastAsiaTheme="majorEastAsia" w:hAnsiTheme="majorHAnsi" w:cstheme="majorBidi"/>
+      <w:b/>
+      <w:bCs/>
+      <w:color w:val="1F4E79" w:themeColor="accent1" w:themeShade="80"/>
+      <w:sz w:val="28"/>
+      <w:szCs w:val="26"/>
+    </w:rPr>
+  </w:style>
+  <w:style w:type="paragraph" w:styleId="Heading3">
+    <w:name w:val="heading 3"/>
+    <w:basedOn w:val="Normal"/>
+    <w:next w:val="Normal"/>
+    <w:link w:val="Heading3Char"/>
+    <w:uiPriority w:val="9"/>
+    <w:unhideWhenUsed/>
+    <w:qFormat/>
+    <w:rsid w:val="00141ED0"/>
+    <w:pPr>
+      <w:keepNext/>
+      <w:keepLines/>
+      <w:spacing w:before="200" w:after="0"/>
+      <w:outlineLvl w:val="2"/>
+    </w:pPr>
+    <w:rPr>
+      <w:rFonts w:asciiTheme="majorHAnsi" w:eastAsiaTheme="majorEastAsia" w:hAnsiTheme="majorHAnsi" w:cstheme="majorBidi"/>
+      <w:b/>
+      <w:bCs/>
+      <w:color w:val="2E74B5" w:themeColor="accent1" w:themeShade="BF"/>
+      <w:sz w:val="24"/>
+    </w:rPr>
+  </w:style>
+  <w:style w:type="paragraph" w:styleId="Heading4">
+    <w:name w:val="heading 4"/>
+    <w:basedOn w:val="Normal"/>
+    <w:next w:val="Normal"/>
+    <w:link w:val="Heading4Char"/>
+    <w:uiPriority w:val="9"/>
+    <w:unhideWhenUsed/>
+    <w:qFormat/>
+    <w:rsid w:val="00AF2CD8"/>
+    <w:pPr>
+      <w:keepNext/>
+      <w:keepLines/>
+      <w:spacing w:before="200" w:after="0"/>
+      <w:outlineLvl w:val="3"/>
+    </w:pPr>
+    <w:rPr>
+      <w:rFonts w:asciiTheme="majorHAnsi" w:eastAsiaTheme="majorEastAsia" w:hAnsiTheme="majorHAnsi" w:cstheme="majorBidi"/>
+      <w:b/>
+      <w:bCs/>
+      <w:i/>
+      <w:iCs/>
+      <w:color w:val="5B9BD5" w:themeColor="accent1"/>
+    </w:rPr>
+  </w:style>
+  <w:style w:type="character" w:default="1" w:styleId="DefaultParagraphFont">
+    <w:name w:val="Default Paragraph Font"/>
+    <w:uiPriority w:val="1"/>
+    <w:semiHidden/>
+    <w:unhideWhenUsed/>
+  </w:style>
+  <w:style w:type="table" w:default="1" w:styleId="TableNormal">
+    <w:name w:val="Normal Table"/>
+    <w:uiPriority w:val="99"/>
+    <w:semiHidden/>
+    <w:unhideWhenUsed/>
+    <w:tblPr>
+      <w:tblInd w:w="0" w:type="dxa"/>
+      <w:tblCellMar>
+        <w:top w:w="0" w:type="dxa"/>
+        <w:left w:w="108" w:type="dxa"/>
+        <w:bottom w:w="0" w:type="dxa"/>
+        <w:right w:w="108" w:type="dxa"/>
+      </w:tblCellMar>
+    </w:tblPr>
+  </w:style>
+  <w:style w:type="numbering" w:default="1" w:styleId="NoList">
+    <w:name w:val="No List"/>
+    <w:uiPriority w:val="99"/>
+    <w:semiHidden/>
+    <w:unhideWhenUsed/>
+  </w:style>
+  <w:style w:type="paragraph" w:styleId="Header">
+    <w:name w:val="header"/>
+    <w:basedOn w:val="Normal"/>
+    <w:link w:val="HeaderChar"/>
+    <w:uiPriority w:val="99"/>
+    <w:unhideWhenUsed/>
+    <w:rsid w:val="002D2E56"/>
+    <w:pPr>
+      <w:tabs>
+        <w:tab w:val="center" w:pos="4680"/>
+        <w:tab w:val="right" w:pos="9360"/>
+      </w:tabs>
+      <w:spacing w:after="0" w:line="240" w:lineRule="auto"/>
+    </w:pPr>
+  </w:style>
+  <w:style w:type="character" w:customStyle="1" w:styleId="HeaderChar">
+    <w:name w:val="Header Char"/>
+    <w:basedOn w:val="DefaultParagraphFont"/>
+    <w:link w:val="Header"/>
+    <w:uiPriority w:val="99"/>
+    <w:rsid w:val="002D2E56"/>
+  </w:style>
+  <w:style w:type="paragraph" w:styleId="Footer">
+    <w:name w:val="footer"/>
+    <w:basedOn w:val="Normal"/>
+    <w:link w:val="FooterChar"/>
+    <w:uiPriority w:val="99"/>
+    <w:unhideWhenUsed/>
+    <w:rsid w:val="002D2E56"/>
+    <w:pPr>
+      <w:tabs>
+        <w:tab w:val="center" w:pos="4680"/>
+        <w:tab w:val="right" w:pos="9360"/>
+      </w:tabs>
+      <w:spacing w:after="0" w:line="240" w:lineRule="auto"/>
+    </w:pPr>
+  </w:style>
+  <w:style w:type="character" w:customStyle="1" w:styleId="FooterChar">
+    <w:name w:val="Footer Char"/>
+    <w:basedOn w:val="DefaultParagraphFont"/>
+    <w:link w:val="Footer"/>
+    <w:uiPriority w:val="99"/>
+    <w:rsid w:val="002D2E56"/>
+  </w:style>
+  <w:style w:type="paragraph" w:styleId="ListParagraph">
+    <w:name w:val="List Paragraph"/>
+    <w:basedOn w:val="Normal"/>
+    <w:uiPriority w:val="34"/>
+    <w:qFormat/>
+    <w:rsid w:val="002D2E56"/>
+    <w:pPr>
+      <w:ind w:left="720"/>
+      <w:contextualSpacing/>
+    </w:pPr>
+  </w:style>
+  <w:style w:type="character" w:customStyle="1" w:styleId="Heading1Char">
+    <w:name w:val="Heading 1 Char"/>
+    <w:basedOn w:val="DefaultParagraphFont"/>
+    <w:link w:val="Heading1"/>
+    <w:uiPriority w:val="9"/>
+    <w:rsid w:val="00F32DAB"/>
+    <w:rPr>
+      <w:rFonts w:asciiTheme="majorHAnsi" w:eastAsiaTheme="majorEastAsia" w:hAnsiTheme="majorHAnsi" w:cstheme="majorBidi"/>
+      <w:b/>
+      <w:bCs/>
+      <w:color w:val="2E74B5" w:themeColor="accent1" w:themeShade="BF"/>
+      <w:sz w:val="28"/>
+      <w:szCs w:val="28"/>
+    </w:rPr>
+  </w:style>
+  <w:style w:type="character" w:customStyle="1" w:styleId="Heading2Char">
+    <w:name w:val="Heading 2 Char"/>
+    <w:basedOn w:val="DefaultParagraphFont"/>
+    <w:link w:val="Heading2"/>
+    <w:uiPriority w:val="9"/>
+    <w:rsid w:val="00141ED0"/>
+    <w:rPr>
+      <w:rFonts w:asciiTheme="majorHAnsi" w:eastAsiaTheme="majorEastAsia" w:hAnsiTheme="majorHAnsi" w:cstheme="majorBidi"/>
+      <w:b/>
+      <w:bCs/>
+      <w:color w:val="1F4E79" w:themeColor="accent1" w:themeShade="80"/>
+      <w:sz w:val="28"/>
+      <w:szCs w:val="26"/>
+    </w:rPr>
+  </w:style>
+  <w:style w:type="table" w:styleId="TableGrid">
+    <w:name w:val="Table Grid"/>
+    <w:basedOn w:val="TableNormal"/>
+    <w:uiPriority w:val="39"/>
+    <w:rsid w:val="00717752"/>
+    <w:pPr>
+      <w:spacing w:after="0" w:line="240" w:lineRule="auto"/>
+    </w:pPr>
+    <w:tblPr>
+      <w:tblInd w:w="0" w:type="dxa"/>
+      <w:tblBorders>
+        <w:top w:val="single" w:sz="4" w:space="0" w:color="auto"/>
+        <w:left w:val="single" w:sz="4" w:space="0" w:color="auto"/>
+        <w:bottom w:val="single" w:sz="4" w:space="0" w:color="auto"/>
+        <w:right w:val="single" w:sz="4" w:space="0" w:color="auto"/>
+        <w:insideH w:val="single" w:sz="4" w:space="0" w:color="auto"/>
+        <w:insideV w:val="single" w:sz="4" w:space="0" w:color="auto"/>
+      </w:tblBorders>
+      <w:tblCellMar>
+        <w:top w:w="0" w:type="dxa"/>
+        <w:left w:w="108" w:type="dxa"/>
+        <w:bottom w:w="0" w:type="dxa"/>
+        <w:right w:w="108" w:type="dxa"/>
+      </w:tblCellMar>
+    </w:tblPr>
+  </w:style>
+  <w:style w:type="character" w:customStyle="1" w:styleId="Heading3Char">
+    <w:name w:val="Heading 3 Char"/>
+    <w:basedOn w:val="DefaultParagraphFont"/>
+    <w:link w:val="Heading3"/>
+    <w:uiPriority w:val="9"/>
+    <w:rsid w:val="00141ED0"/>
+    <w:rPr>
+      <w:rFonts w:asciiTheme="majorHAnsi" w:eastAsiaTheme="majorEastAsia" w:hAnsiTheme="majorHAnsi" w:cstheme="majorBidi"/>
+      <w:b/>
+      <w:bCs/>
+      <w:color w:val="2E74B5" w:themeColor="accent1" w:themeShade="BF"/>
+      <w:sz w:val="24"/>
+    </w:rPr>
+  </w:style>
+  <w:style w:type="character" w:customStyle="1" w:styleId="Heading4Char">
+    <w:name w:val="Heading 4 Char"/>
+    <w:basedOn w:val="DefaultParagraphFont"/>
+    <w:link w:val="Heading4"/>
+    <w:uiPriority w:val="9"/>
+    <w:rsid w:val="00AF2CD8"/>
+    <w:rPr>
+      <w:rFonts w:asciiTheme="majorHAnsi" w:eastAsiaTheme="majorEastAsia" w:hAnsiTheme="majorHAnsi" w:cstheme="majorBidi"/>
+      <w:b/>
+      <w:bCs/>
+      <w:i/>
+      <w:iCs/>
+      <w:color w:val="5B9BD5" w:themeColor="accent1"/>
+    </w:rPr>
+  </w:style>
+</w:styles>
+</file>
+
+<file path=word/stylesWithEffects.xml><?xml version="1.0" encoding="utf-8"?>
+<w:styles xmlns:wpc="http://schemas.microsoft.com/office/word/2010/wordprocessingCanvas" xmlns:mc="http://schemas.openxmlformats.org/markup-compatibility/2006" xmlns:o="urn:schemas-microsoft-com:office:office" xmlns:r="http://schemas.openxmlformats.org/officeDocument/2006/relationships" xmlns:m="http://schemas.openxmlformats.org/officeDocument/2006/math" xmlns:v="urn:schemas-microsoft-com:vml" xmlns:wp14="http://schemas.microsoft.com/office/word/2010/wordprocessingDrawing" xmlns:wp="http://schemas.openxmlformats.org/drawingml/2006/wordprocessingDrawing" xmlns:w10="urn:schemas-microsoft-com:office:word" xmlns:w="http://schemas.openxmlformats.org/wordprocessingml/2006/main" xmlns:w14="http://schemas.microsoft.com/office/word/2010/wordml" xmlns:wpg="http://schemas.microsoft.com/office/word/2010/wordprocessingGroup" xmlns:wpi="http://schemas.microsoft.com/office/word/2010/wordprocessingInk" xmlns:wne="http://schemas.microsoft.com/office/word/2006/wordml" xmlns:wps="http://schemas.microsoft.com/office/word/2010/wordprocessingShape" mc:Ignorable="w14 wp14">
+  <w:docDefaults>
+    <w:rPrDefault>
+      <w:rPr>
+        <w:rFonts w:asciiTheme="minorHAnsi" w:eastAsiaTheme="minorHAnsi" w:hAnsiTheme="minorHAnsi" w:cstheme="minorBidi"/>
+        <w:sz w:val="22"/>
+        <w:szCs w:val="22"/>
+        <w:lang w:val="en-US" w:eastAsia="en-US" w:bidi="ar-SA"/>
+      </w:rPr>
+    </w:rPrDefault>
+    <w:pPrDefault>
+      <w:pPr>
+        <w:spacing w:after="160" w:line="259" w:lineRule="auto"/>
+      </w:pPr>
+    </w:pPrDefault>
+  </w:docDefaults>
+  <w:latentStyles w:defLockedState="0" w:defUIPriority="99" w:defSemiHidden="1" w:defUnhideWhenUsed="1" w:defQFormat="0" w:count="267">
+    <w:lsdException w:name="Normal" w:semiHidden="0" w:uiPriority="0" w:unhideWhenUsed="0" w:qFormat="1"/>
+    <w:lsdException w:name="heading 1" w:semiHidden="0" w:uiPriority="9" w:unhideWhenUsed="0" w:qFormat="1"/>
+    <w:lsdException w:name="heading 2" w:uiPriority="9" w:qFormat="1"/>
+    <w:lsdException w:name="heading 3" w:uiPriority="9" w:qFormat="1"/>
+    <w:lsdException w:name="heading 4" w:uiPriority="9" w:qFormat="1"/>
+    <w:lsdException w:name="heading 5" w:uiPriority="9" w:qFormat="1"/>
+    <w:lsdException w:name="heading 6" w:uiPriority="9" w:qFormat="1"/>
+    <w:lsdException w:name="heading 7" w:uiPriority="9" w:qFormat="1"/>
+    <w:lsdException w:name="heading 8" w:uiPriority="9" w:qFormat="1"/>
+    <w:lsdException w:name="heading 9" w:uiPriority="9" w:qFormat="1"/>
+    <w:lsdException w:name="toc 1" w:uiPriority="39"/>
+    <w:lsdException w:name="toc 2" w:uiPriority="39"/>
+    <w:lsdException w:name="toc 3" w:uiPriority="39"/>
+    <w:lsdException w:name="toc 4" w:uiPriority="39"/>
+    <w:lsdException w:name="toc 5" w:uiPriority="39"/>
+    <w:lsdException w:name="toc 6" w:uiPriority="39"/>
+    <w:lsdException w:name="toc 7" w:uiPriority="39"/>
+    <w:lsdException w:name="toc 8" w:uiPriority="39"/>
+    <w:lsdException w:name="toc 9" w:uiPriority="39"/>
+    <w:lsdException w:name="caption" w:uiPriority="35" w:qFormat="1"/>
+    <w:lsdException w:name="Title" w:semiHidden="0" w:uiPriority="10" w:unhideWhenUsed="0" w:qFormat="1"/>
+    <w:lsdException w:name="Default Paragraph Font" w:uiPriority="1"/>
+    <w:lsdException w:name="Subtitle" w:semiHidden="0" w:uiPriority="11" w:unhideWhenUsed="0" w:qFormat="1"/>
+    <w:lsdException w:name="Strong" w:semiHidden="0" w:uiPriority="22" w:unhideWhenUsed="0" w:qFormat="1"/>
+    <w:lsdException w:name="Emphasis" w:semiHidden="0" w:uiPriority="20" w:unhideWhenUsed="0" w:qFormat="1"/>
+    <w:lsdException w:name="Table Grid" w:semiHidden="0" w:uiPriority="39" w:unhideWhenUsed="0"/>
+    <w:lsdException w:name="Placeholder Text" w:unhideWhenUsed="0"/>
+    <w:lsdException w:name="No Spacing" w:semiHidden="0" w:uiPriority="1" w:unhideWhenUsed="0" w:qFormat="1"/>
+    <w:lsdException w:name="Light Shading" w:semiHidden="0" w:uiPriority="60" w:unhideWhenUsed="0"/>
+    <w:lsdException w:name="Light List" w:semiHidden="0" w:uiPriority="61" w:unhideWhenUsed="0"/>
+    <w:lsdException w:name="Light Grid" w:semiHidden="0" w:uiPriority="62" w:unhideWhenUsed="0"/>
+    <w:lsdException w:name="Medium Shading 1" w:semiHidden="0" w:uiPriority="63" w:unhideWhenUsed="0"/>
+    <w:lsdException w:name="Medium Shading 2" w:semiHidden="0" w:uiPriority="64" w:unhideWhenUsed="0"/>
+    <w:lsdException w:name="Medium List 1" w:semiHidden="0" w:uiPriority="65" w:unhideWhenUsed="0"/>
+    <w:lsdException w:name="Medium List 2" w:semiHidden="0" w:uiPriority="66" w:unhideWhenUsed="0"/>
+    <w:lsdException w:name="Medium Grid 1" w:semiHidden="0" w:uiPriority="67" w:unhideWhenUsed="0"/>
+    <w:lsdException w:name="Medium Grid 2" w:semiHidden="0" w:uiPriority="68" w:unhideWhenUsed="0"/>
+    <w:lsdException w:name="Medium Grid 3" w:semiHidden="0" w:uiPriority="69" w:unhideWhenUsed="0"/>
+    <w:lsdException w:name="Dark List" w:semiHidden="0" w:uiPriority="70" w:unhideWhenUsed="0"/>
+    <w:lsdException w:name="Colorful Shading" w:semiHidden="0" w:uiPriority="71" w:unhideWhenUsed="0"/>
+    <w:lsdException w:name="Colorful List" w:semiHidden="0" w:uiPriority="72" w:unhideWhenUsed="0"/>
+    <w:lsdException w:name="Colorful Grid" w:semiHidden="0" w:uiPriority="73" w:unhideWhenUsed="0"/>
+    <w:lsdException w:name="Light Shading Accent 1" w:semiHidden="0" w:uiPriority="60" w:unhideWhenUsed="0"/>
+    <w:lsdException w:name="Light List Accent 1" w:semiHidden="0" w:uiPriority="61" w:unhideWhenUsed="0"/>
+    <w:lsdException w:name="Light Grid Accent 1" w:semiHidden="0" w:uiPriority="62" w:unhideWhenUsed="0"/>
+    <w:lsdException w:name="Medium Shading 1 Accent 1" w:semiHidden="0" w:uiPriority="63" w:unhideWhenUsed="0"/>
+    <w:lsdException w:name="Medium Shading 2 Accent 1" w:semiHidden="0" w:uiPriority="64" w:unhideWhenUsed="0"/>
+    <w:lsdException w:name="Medium List 1 Accent 1" w:semiHidden="0" w:uiPriority="65" w:unhideWhenUsed="0"/>
+    <w:lsdException w:name="Revision" w:unhideWhenUsed="0"/>
+    <w:lsdException w:name="List Paragraph" w:semiHidden="0" w:uiPriority="34" w:unhideWhenUsed="0" w:qFormat="1"/>
+    <w:lsdException w:name="Quote" w:semiHidden="0" w:uiPriority="29" w:unhideWhenUsed="0" w:qFormat="1"/>
+    <w:lsdException w:name="Intense Quote" w:semiHidden="0" w:uiPriority="30" w:unhideWhenUsed="0" w:qFormat="1"/>
+    <w:lsdException w:name="Medium List 2 Accent 1" w:semiHidden="0" w:uiPriority="66" w:unhideWhenUsed="0"/>
+    <w:lsdException w:name="Medium Grid 1 Accent 1" w:semiHidden="0" w:uiPriority="67" w:unhideWhenUsed="0"/>
+    <w:lsdException w:name="Medium Grid 2 Accent 1" w:semiHidden="0" w:uiPriority="68" w:unhideWhenUsed="0"/>
+    <w:lsdException w:name="Medium Grid 3 Accent 1" w:semiHidden="0" w:uiPriority="69" w:unhideWhenUsed="0"/>
+    <w:lsdException w:name="Dark List Accent 1" w:semiHidden="0" w:uiPriority="70" w:unhideWhenUsed="0"/>
+    <w:lsdException w:name="Colorful Shading Accent 1" w:semiHidden="0" w:uiPriority="71" w:unhideWhenUsed="0"/>
+    <w:lsdException w:name="Colorful List Accent 1" w:semiHidden="0" w:uiPriority="72" w:unhideWhenUsed="0"/>
+    <w:lsdException w:name="Colorful Grid Accent 1" w:semiHidden="0" w:uiPriority="73" w:unhideWhenUsed="0"/>
+    <w:lsdException w:name="Light Shading Accent 2" w:semiHidden="0" w:uiPriority="60" w:unhideWhenUsed="0"/>
+    <w:lsdException w:name="Light List Accent 2" w:semiHidden="0" w:uiPriority="61" w:unhideWhenUsed="0"/>
+    <w:lsdException w:name="Light Grid Accent 2" w:semiHidden="0" w:uiPriority="62" w:unhideWhenUsed="0"/>
+    <w:lsdException w:name="Medium Shading 1 Accent 2" w:semiHidden="0" w:uiPriority="63" w:unhideWhenUsed="0"/>
+    <w:lsdException w:name="Medium Shading 2 Accent 2" w:semiHidden="0" w:uiPriority="64" w:unhideWhenUsed="0"/>
+    <w:lsdException w:name="Medium List 1 Accent 2" w:semiHidden="0" w:uiPriority="65" w:unhideWhenUsed="0"/>
+    <w:lsdException w:name="Medium List 2 Accent 2" w:semiHidden="0" w:uiPriority="66" w:unhideWhenUsed="0"/>
+    <w:lsdException w:name="Medium Grid 1 Accent 2" w:semiHidden="0" w:uiPriority="67" w:unhideWhenUsed="0"/>
+    <w:lsdException w:name="Medium Grid 2 Accent 2" w:semiHidden="0" w:uiPriority="68" w:unhideWhenUsed="0"/>
+    <w:lsdException w:name="Medium Grid 3 Accent 2" w:semiHidden="0" w:uiPriority="69" w:unhideWhenUsed="0"/>
+    <w:lsdException w:name="Dark List Accent 2" w:semiHidden="0" w:uiPriority="70" w:unhideWhenUsed="0"/>
+    <w:lsdException w:name="Colorful Shading Accent 2" w:semiHidden="0" w:uiPriority="71" w:unhideWhenUsed="0"/>
+    <w:lsdException w:name="Colorful List Accent 2" w:semiHidden="0" w:uiPriority="72" w:unhideWhenUsed="0"/>
+    <w:lsdException w:name="Colorful Grid Accent 2" w:semiHidden="0" w:uiPriority="73" w:unhideWhenUsed="0"/>
+    <w:lsdException w:name="Light Shading Accent 3" w:semiHidden="0" w:uiPriority="60" w:unhideWhenUsed="0"/>
+    <w:lsdException w:name="Light List Accent 3" w:semiHidden="0" w:uiPriority="61" w:unhideWhenUsed="0"/>
+    <w:lsdException w:name="Light Grid Accent 3" w:semiHidden="0" w:uiPriority="62" w:unhideWhenUsed="0"/>
+    <w:lsdException w:name="Medium Shading 1 Accent 3" w:semiHidden="0" w:uiPriority="63" w:unhideWhenUsed="0"/>
+    <w:lsdException w:name="Medium Shading 2 Accent 3" w:semiHidden="0" w:uiPriority="64" w:unhideWhenUsed="0"/>
+    <w:lsdException w:name="Medium List 1 Accent 3" w:semiHidden="0" w:uiPriority="65" w:unhideWhenUsed="0"/>
+    <w:lsdException w:name="Medium List 2 Accent 3" w:semiHidden="0" w:uiPriority="66" w:unhideWhenUsed="0"/>
+    <w:lsdException w:name="Medium Grid 1 Accent 3" w:semiHidden="0" w:uiPriority="67" w:unhideWhenUsed="0"/>
+    <w:lsdException w:name="Medium Grid 2 Accent 3" w:semiHidden="0" w:uiPriority="68" w:unhideWhenUsed="0"/>
+    <w:lsdException w:name="Medium Grid 3 Accent 3" w:semiHidden="0" w:uiPriority="69" w:unhideWhenUsed="0"/>
+    <w:lsdException w:name="Dark List Accent 3" w:semiHidden="0" w:uiPriority="70" w:unhideWhenUsed="0"/>
+    <w:lsdException w:name="Colorful Shading Accent 3" w:semiHidden="0" w:uiPriority="71" w:unhideWhenUsed="0"/>
+    <w:lsdException w:name="Colorful List Accent 3" w:semiHidden="0" w:uiPriority="72" w:unhideWhenUsed="0"/>
+    <w:lsdException w:name="Colorful Grid Accent 3" w:semiHidden="0" w:uiPriority="73" w:unhideWhenUsed="0"/>
+    <w:lsdException w:name="Light Shading Accent 4" w:semiHidden="0" w:uiPriority="60" w:unhideWhenUsed="0"/>
+    <w:lsdException w:name="Light List Accent 4" w:semiHidden="0" w:uiPriority="61" w:unhideWhenUsed="0"/>
+    <w:lsdException w:name="Light Grid Accent 4" w:semiHidden="0" w:uiPriority="62" w:unhideWhenUsed="0"/>
+    <w:lsdException w:name="Medium Shading 1 Accent 4" w:semiHidden="0" w:uiPriority="63" w:unhideWhenUsed="0"/>
+    <w:lsdException w:name="Medium Shading 2 Accent 4" w:semiHidden="0" w:uiPriority="64" w:unhideWhenUsed="0"/>
+    <w:lsdException w:name="Medium List 1 Accent 4" w:semiHidden="0" w:uiPriority="65" w:unhideWhenUsed="0"/>
+    <w:lsdException w:name="Medium List 2 Accent 4" w:semiHidden="0" w:uiPriority="66" w:unhideWhenUsed="0"/>
+    <w:lsdException w:name="Medium Grid 1 Accent 4" w:semiHidden="0" w:uiPriority="67" w:unhideWhenUsed="0"/>
+    <w:lsdException w:name="Medium Grid 2 Accent 4" w:semiHidden="0" w:uiPriority="68" w:unhideWhenUsed="0"/>
+    <w:lsdException w:name="Medium Grid 3 Accent 4" w:semiHidden="0" w:uiPriority="69" w:unhideWhenUsed="0"/>
+    <w:lsdException w:name="Dark List Accent 4" w:semiHidden="0" w:uiPriority="70" w:unhideWhenUsed="0"/>
+    <w:lsdException w:name="Colorful Shading Accent 4" w:semiHidden="0" w:uiPriority="71" w:unhideWhenUsed="0"/>
+    <w:lsdException w:name="Colorful List Accent 4" w:semiHidden="0" w:uiPriority="72" w:unhideWhenUsed="0"/>
+    <w:lsdException w:name="Colorful Grid Accent 4" w:semiHidden="0" w:uiPriority="73" w:unhideWhenUsed="0"/>
+    <w:lsdException w:name="Light Shading Accent 5" w:semiHidden="0" w:uiPriority="60" w:unhideWhenUsed="0"/>
+    <w:lsdException w:name="Light List Accent 5" w:semiHidden="0" w:uiPriority="61" w:unhideWhenUsed="0"/>
+    <w:lsdException w:name="Light Grid Accent 5" w:semiHidden="0" w:uiPriority="62" w:unhideWhenUsed="0"/>
+    <w:lsdException w:name="Medium Shading 1 Accent 5" w:semiHidden="0" w:uiPriority="63" w:unhideWhenUsed="0"/>
+    <w:lsdException w:name="Medium Shading 2 Accent 5" w:semiHidden="0" w:uiPriority="64" w:unhideWhenUsed="0"/>
+    <w:lsdException w:name="Medium List 1 Accent 5" w:semiHidden="0" w:uiPriority="65" w:unhideWhenUsed="0"/>
+    <w:lsdException w:name="Medium List 2 Accent 5" w:semiHidden="0" w:uiPriority="66" w:unhideWhenUsed="0"/>
+    <w:lsdException w:name="Medium Grid 1 Accent 5" w:semiHidden="0" w:uiPriority="67" w:unhideWhenUsed="0"/>
+    <w:lsdException w:name="Medium Grid 2 Accent 5" w:semiHidden="0" w:uiPriority="68" w:unhideWhenUsed="0"/>
+    <w:lsdException w:name="Medium Grid 3 Accent 5" w:semiHidden="0" w:uiPriority="69" w:unhideWhenUsed="0"/>
+    <w:lsdException w:name="Dark List Accent 5" w:semiHidden="0" w:uiPriority="70" w:unhideWhenUsed="0"/>
+    <w:lsdException w:name="Colorful Shading Accent 5" w:semiHidden="0" w:uiPriority="71" w:unhideWhenUsed="0"/>
+    <w:lsdException w:name="Colorful List Accent 5" w:semiHidden="0" w:uiPriority="72" w:unhideWhenUsed="0"/>
+    <w:lsdException w:name="Colorful Grid Accent 5" w:semiHidden="0" w:uiPriority="73" w:unhideWhenUsed="0"/>
+    <w:lsdException w:name="Light Shading Accent 6" w:semiHidden="0" w:uiPriority="60" w:unhideWhenUsed="0"/>
+    <w:lsdException w:name="Light List Accent 6" w:semiHidden="0" w:uiPriority="61" w:unhideWhenUsed="0"/>
+    <w:lsdException w:name="Light Grid Accent 6" w:semiHidden="0" w:uiPriority="62" w:unhideWhenUsed="0"/>
+    <w:lsdException w:name="Medium Shading 1 Accent 6" w:semiHidden="0" w:uiPriority="63" w:unhideWhenUsed="0"/>
+    <w:lsdException w:name="Medium Shading 2 Accent 6" w:semiHidden="0" w:uiPriority="64" w:unhideWhenUsed="0"/>
+    <w:lsdException w:name="Medium List 1 Accent 6" w:semiHidden="0" w:uiPriority="65" w:unhideWhenUsed="0"/>
+    <w:lsdException w:name="Medium List 2 Accent 6" w:semiHidden="0" w:uiPriority="66" w:unhideWhenUsed="0"/>
+    <w:lsdException w:name="Medium Grid 1 Accent 6" w:semiHidden="0" w:uiPriority="67" w:unhideWhenUsed="0"/>
+    <w:lsdException w:name="Medium Grid 2 Accent 6" w:semiHidden="0" w:uiPriority="68" w:unhideWhenUsed="0"/>
+    <w:lsdException w:name="Medium Grid 3 Accent 6" w:semiHidden="0" w:uiPriority="69" w:unhideWhenUsed="0"/>
+    <w:lsdException w:name="Dark List Accent 6" w:semiHidden="0" w:uiPriority="70" w:unhideWhenUsed="0"/>
+    <w:lsdException w:name="Colorful Shading Accent 6" w:semiHidden="0" w:uiPriority="71" w:unhideWhenUsed="0"/>
+    <w:lsdException w:name="Colorful List Accent 6" w:semiHidden="0" w:uiPriority="72" w:unhideWhenUsed="0"/>
+    <w:lsdException w:name="Colorful Grid Accent 6" w:semiHidden="0" w:uiPriority="73" w:unhideWhenUsed="0"/>
+    <w:lsdException w:name="Subtle Emphasis" w:semiHidden="0" w:uiPriority="19" w:unhideWhenUsed="0" w:qFormat="1"/>
+    <w:lsdException w:name="Intense Emphasis" w:semiHidden="0" w:uiPriority="21" w:unhideWhenUsed="0" w:qFormat="1"/>
+    <w:lsdException w:name="Subtle Reference" w:semiHidden="0" w:uiPriority="31" w:unhideWhenUsed="0" w:qFormat="1"/>
+    <w:lsdException w:name="Intense Reference" w:semiHidden="0" w:uiPriority="32" w:unhideWhenUsed="0" w:qFormat="1"/>
+    <w:lsdException w:name="Book Title" w:semiHidden="0" w:uiPriority="33" w:unhideWhenUsed="0" w:qFormat="1"/>
+    <w:lsdException w:name="Bibliography" w:uiPriority="37"/>
+    <w:lsdException w:name="TOC Heading" w:uiPriority="39" w:qFormat="1"/>
   </w:latentStyles>
   <w:style w:type="paragraph" w:default="1" w:styleId="Normal">
     <w:name w:val="Normal"/>
@@ -3076,7 +3525,7 @@
   <a:extraClrSchemeLst/>
   <a:extLst>
     <a:ext uri="{05A4C25C-085E-4340-85A3-A5531E510DB2}">
-      <thm15:themeFamily xmlns:thm15="http://schemas.microsoft.com/office/thememl/2012/main" name="Office Theme" id="{62F939B6-93AF-4DB8-9C6B-D6C7DFDC589F}" vid="{4A3C46E8-61CC-4603-A589-7422A47A8E4A}"/>
+      <thm15:themeFamily xmlns:thm15="http://schemas.microsoft.com/office/thememl/2012/main" xmlns="" name="Office Theme" id="{62F939B6-93AF-4DB8-9C6B-D6C7DFDC589F}" vid="{4A3C46E8-61CC-4603-A589-7422A47A8E4A}"/>
     </a:ext>
   </a:extLst>
 </a:theme>
@@ -3087,7 +3536,7 @@
 </file>
 
 <file path=customXml/itemProps1.xml><?xml version="1.0" encoding="utf-8"?>
-<ds:datastoreItem xmlns:ds="http://schemas.openxmlformats.org/officeDocument/2006/customXml" ds:itemID="{DD2B1823-FE20-422B-AF57-8FCAF7197A2E}">
+<ds:datastoreItem xmlns:ds="http://schemas.openxmlformats.org/officeDocument/2006/customXml" ds:itemID="{EE754F3A-EF6E-49FE-82C6-B88BD75D1CD9}">
   <ds:schemaRefs>
     <ds:schemaRef ds:uri="http://schemas.openxmlformats.org/officeDocument/2006/bibliography"/>
   </ds:schemaRefs>

</xml_diff>

<commit_message>
test plan daniel finished
</commit_message>
<xml_diff>
--- a/Test Plans - HH2/Test Plan - Daniel.docx
+++ b/Test Plans - HH2/Test Plan - Daniel.docx
@@ -1,6 +1,6 @@
 
 <file path=word/document.xml><?xml version="1.0" encoding="utf-8"?>
-<w:document xmlns:wpc="http://schemas.microsoft.com/office/word/2010/wordprocessingCanvas" xmlns:mc="http://schemas.openxmlformats.org/markup-compatibility/2006" xmlns:o="urn:schemas-microsoft-com:office:office" xmlns:r="http://schemas.openxmlformats.org/officeDocument/2006/relationships" xmlns:m="http://schemas.openxmlformats.org/officeDocument/2006/math" xmlns:v="urn:schemas-microsoft-com:vml" xmlns:wp14="http://schemas.microsoft.com/office/word/2010/wordprocessingDrawing" xmlns:wp="http://schemas.openxmlformats.org/drawingml/2006/wordprocessingDrawing" xmlns:w10="urn:schemas-microsoft-com:office:word" xmlns:w="http://schemas.openxmlformats.org/wordprocessingml/2006/main" xmlns:w14="http://schemas.microsoft.com/office/word/2010/wordml" xmlns:wpg="http://schemas.microsoft.com/office/word/2010/wordprocessingGroup" xmlns:wpi="http://schemas.microsoft.com/office/word/2010/wordprocessingInk" xmlns:wne="http://schemas.microsoft.com/office/word/2006/wordml" xmlns:wps="http://schemas.microsoft.com/office/word/2010/wordprocessingShape" mc:Ignorable="w14 wp14">
+<w:document xmlns:wpc="http://schemas.microsoft.com/office/word/2010/wordprocessingCanvas" xmlns:mc="http://schemas.openxmlformats.org/markup-compatibility/2006" xmlns:o="urn:schemas-microsoft-com:office:office" xmlns:r="http://schemas.openxmlformats.org/officeDocument/2006/relationships" xmlns:m="http://schemas.openxmlformats.org/officeDocument/2006/math" xmlns:v="urn:schemas-microsoft-com:vml" xmlns:wp14="http://schemas.microsoft.com/office/word/2010/wordprocessingDrawing" xmlns:wp="http://schemas.openxmlformats.org/drawingml/2006/wordprocessingDrawing" xmlns:w10="urn:schemas-microsoft-com:office:word" xmlns:w="http://schemas.openxmlformats.org/wordprocessingml/2006/main" xmlns:w14="http://schemas.microsoft.com/office/word/2010/wordml" xmlns:w15="http://schemas.microsoft.com/office/word/2012/wordml" xmlns:wpg="http://schemas.microsoft.com/office/word/2010/wordprocessingGroup" xmlns:wpi="http://schemas.microsoft.com/office/word/2010/wordprocessingInk" xmlns:wne="http://schemas.microsoft.com/office/word/2006/wordml" xmlns:wps="http://schemas.microsoft.com/office/word/2010/wordprocessingShape" mc:Ignorable="w14 w15 wp14">
   <w:body>
     <w:p>
       <w:pPr>
@@ -61,17 +61,8 @@
           <w:sz w:val="24"/>
           <w:szCs w:val="24"/>
         </w:rPr>
-        <w:t xml:space="preserve">Team </w:t>
-      </w:r>
-      <w:proofErr w:type="spellStart"/>
-      <w:r>
-        <w:rPr>
-          <w:sz w:val="24"/>
-          <w:szCs w:val="24"/>
-        </w:rPr>
-        <w:t>Aguacate</w:t>
-      </w:r>
-      <w:proofErr w:type="spellEnd"/>
+        <w:t>Team Aguacate</w:t>
+      </w:r>
       <w:r>
         <w:rPr>
           <w:sz w:val="24"/>
@@ -205,17 +196,8 @@
           <w:sz w:val="24"/>
           <w:szCs w:val="24"/>
         </w:rPr>
-        <w:t xml:space="preserve"> Team </w:t>
-      </w:r>
-      <w:proofErr w:type="spellStart"/>
-      <w:r>
-        <w:rPr>
-          <w:sz w:val="24"/>
-          <w:szCs w:val="24"/>
-        </w:rPr>
-        <w:t>Aguacate’s</w:t>
-      </w:r>
-      <w:proofErr w:type="spellEnd"/>
+        <w:t xml:space="preserve"> Team Aguacate’s</w:t>
+      </w:r>
       <w:r>
         <w:rPr>
           <w:sz w:val="24"/>
@@ -309,21 +291,6 @@
           <w:sz w:val="24"/>
           <w:szCs w:val="24"/>
         </w:rPr>
-        <w:t>Get User</w:t>
-      </w:r>
-    </w:p>
-    <w:p>
-      <w:pPr>
-        <w:numPr>
-          <w:ilvl w:val="1"/>
-          <w:numId w:val="3"/>
-        </w:numPr>
-      </w:pPr>
-      <w:r>
-        <w:rPr>
-          <w:sz w:val="24"/>
-          <w:szCs w:val="24"/>
-        </w:rPr>
         <w:t>Login as user</w:t>
       </w:r>
     </w:p>
@@ -340,6 +307,21 @@
           <w:szCs w:val="24"/>
         </w:rPr>
         <w:t>Get created user</w:t>
+      </w:r>
+    </w:p>
+    <w:p>
+      <w:pPr>
+        <w:numPr>
+          <w:ilvl w:val="1"/>
+          <w:numId w:val="3"/>
+        </w:numPr>
+      </w:pPr>
+      <w:r>
+        <w:rPr>
+          <w:sz w:val="24"/>
+          <w:szCs w:val="24"/>
+        </w:rPr>
+        <w:t>Get multiple users</w:t>
       </w:r>
     </w:p>
     <w:p>
@@ -713,15 +695,7 @@
         <w:jc w:val="both"/>
       </w:pPr>
       <w:r>
-        <w:t xml:space="preserve">Compiling and running unsecure code requires </w:t>
-      </w:r>
-      <w:proofErr w:type="gramStart"/>
-      <w:r>
-        <w:t>sandboxing,</w:t>
-      </w:r>
-      <w:proofErr w:type="gramEnd"/>
-      <w:r>
-        <w:t xml:space="preserve"> the machine </w:t>
+        <w:t xml:space="preserve">Compiling and running unsecure code requires sandboxing, the machine </w:t>
       </w:r>
       <w:r>
         <w:t>performing the</w:t>
@@ -747,18 +721,745 @@
         <w:ind w:firstLine="720"/>
         <w:jc w:val="both"/>
       </w:pPr>
+    </w:p>
+    <w:p>
+      <w:pPr>
+        <w:pStyle w:val="Heading2"/>
+      </w:pPr>
+      <w:r>
+        <w:t xml:space="preserve">Features to be </w:t>
+      </w:r>
+      <w:r>
+        <w:t>tested</w:t>
+      </w:r>
+    </w:p>
+    <w:p>
+      <w:pPr>
+        <w:numPr>
+          <w:ilvl w:val="0"/>
+          <w:numId w:val="3"/>
+        </w:numPr>
+      </w:pPr>
+      <w:r>
+        <w:rPr>
+          <w:sz w:val="24"/>
+          <w:szCs w:val="24"/>
+        </w:rPr>
+        <w:t>Users</w:t>
+      </w:r>
+    </w:p>
+    <w:p>
+      <w:pPr>
+        <w:numPr>
+          <w:ilvl w:val="1"/>
+          <w:numId w:val="3"/>
+        </w:numPr>
+      </w:pPr>
+      <w:r>
+        <w:rPr>
+          <w:sz w:val="24"/>
+          <w:szCs w:val="24"/>
+        </w:rPr>
+        <w:t>Create User</w:t>
+      </w:r>
+    </w:p>
+    <w:p>
+      <w:pPr>
+        <w:numPr>
+          <w:ilvl w:val="1"/>
+          <w:numId w:val="3"/>
+        </w:numPr>
+      </w:pPr>
+      <w:r>
+        <w:rPr>
+          <w:sz w:val="24"/>
+          <w:szCs w:val="24"/>
+        </w:rPr>
+        <w:t>Fail creating user with missing payload</w:t>
+      </w:r>
+    </w:p>
+    <w:p>
+      <w:pPr>
+        <w:numPr>
+          <w:ilvl w:val="1"/>
+          <w:numId w:val="3"/>
+        </w:numPr>
+      </w:pPr>
+      <w:r>
+        <w:rPr>
+          <w:sz w:val="24"/>
+          <w:szCs w:val="24"/>
+        </w:rPr>
+        <w:t>Fail creating user with email taken</w:t>
+      </w:r>
+    </w:p>
+    <w:p>
+      <w:pPr>
+        <w:numPr>
+          <w:ilvl w:val="1"/>
+          <w:numId w:val="3"/>
+        </w:numPr>
+      </w:pPr>
+      <w:r>
+        <w:rPr>
+          <w:sz w:val="24"/>
+          <w:szCs w:val="24"/>
+        </w:rPr>
+        <w:t>Fail logging in with bad username</w:t>
+      </w:r>
+    </w:p>
+    <w:p>
+      <w:pPr>
+        <w:numPr>
+          <w:ilvl w:val="1"/>
+          <w:numId w:val="3"/>
+        </w:numPr>
+      </w:pPr>
+      <w:r>
+        <w:rPr>
+          <w:sz w:val="24"/>
+          <w:szCs w:val="24"/>
+        </w:rPr>
+        <w:t>Fail logging in with pad password</w:t>
+      </w:r>
+    </w:p>
+    <w:p>
+      <w:pPr>
+        <w:numPr>
+          <w:ilvl w:val="1"/>
+          <w:numId w:val="3"/>
+        </w:numPr>
+      </w:pPr>
+      <w:r>
+        <w:rPr>
+          <w:sz w:val="24"/>
+          <w:szCs w:val="24"/>
+        </w:rPr>
+        <w:t>Login as user</w:t>
+      </w:r>
+    </w:p>
+    <w:p>
+      <w:pPr>
+        <w:numPr>
+          <w:ilvl w:val="1"/>
+          <w:numId w:val="3"/>
+        </w:numPr>
+      </w:pPr>
+      <w:r>
+        <w:rPr>
+          <w:sz w:val="24"/>
+          <w:szCs w:val="24"/>
+        </w:rPr>
+        <w:t>Get created user</w:t>
+      </w:r>
+    </w:p>
+    <w:p>
+      <w:pPr>
+        <w:numPr>
+          <w:ilvl w:val="1"/>
+          <w:numId w:val="3"/>
+        </w:numPr>
+      </w:pPr>
+      <w:r>
+        <w:rPr>
+          <w:sz w:val="24"/>
+          <w:szCs w:val="24"/>
+        </w:rPr>
+        <w:lastRenderedPageBreak/>
+        <w:t>Get multiple users</w:t>
+      </w:r>
+    </w:p>
+    <w:p>
+      <w:pPr>
+        <w:numPr>
+          <w:ilvl w:val="1"/>
+          <w:numId w:val="3"/>
+        </w:numPr>
+      </w:pPr>
+      <w:r>
+        <w:rPr>
+          <w:sz w:val="24"/>
+          <w:szCs w:val="24"/>
+        </w:rPr>
+        <w:t>Get user with courses, assignments and submissions</w:t>
+      </w:r>
+    </w:p>
+    <w:p>
+      <w:pPr>
+        <w:numPr>
+          <w:ilvl w:val="1"/>
+          <w:numId w:val="3"/>
+        </w:numPr>
+      </w:pPr>
+      <w:r>
+        <w:rPr>
+          <w:sz w:val="24"/>
+          <w:szCs w:val="24"/>
+        </w:rPr>
+        <w:t xml:space="preserve">Delete </w:t>
+      </w:r>
+      <w:r>
+        <w:rPr>
+          <w:sz w:val="24"/>
+          <w:szCs w:val="24"/>
+        </w:rPr>
+        <w:t xml:space="preserve">created </w:t>
+      </w:r>
+      <w:r>
+        <w:rPr>
+          <w:sz w:val="24"/>
+          <w:szCs w:val="24"/>
+        </w:rPr>
+        <w:t>user</w:t>
+      </w:r>
+    </w:p>
+    <w:p>
+      <w:pPr>
+        <w:numPr>
+          <w:ilvl w:val="1"/>
+          <w:numId w:val="3"/>
+        </w:numPr>
+      </w:pPr>
+      <w:r>
+        <w:rPr>
+          <w:sz w:val="24"/>
+          <w:szCs w:val="24"/>
+        </w:rPr>
+        <w:t>Fail deleting already deleted user</w:t>
+      </w:r>
+    </w:p>
+    <w:p>
+      <w:pPr>
+        <w:numPr>
+          <w:ilvl w:val="1"/>
+          <w:numId w:val="3"/>
+        </w:numPr>
+      </w:pPr>
+      <w:r>
+        <w:rPr>
+          <w:sz w:val="24"/>
+          <w:szCs w:val="24"/>
+        </w:rPr>
+        <w:t>Fail getting deleted user</w:t>
+      </w:r>
+    </w:p>
+    <w:p>
+      <w:pPr>
+        <w:numPr>
+          <w:ilvl w:val="0"/>
+          <w:numId w:val="3"/>
+        </w:numPr>
+      </w:pPr>
+      <w:r>
+        <w:rPr>
+          <w:sz w:val="24"/>
+          <w:szCs w:val="24"/>
+        </w:rPr>
+        <w:t>Courses</w:t>
+      </w:r>
+    </w:p>
+    <w:p>
+      <w:pPr>
+        <w:numPr>
+          <w:ilvl w:val="1"/>
+          <w:numId w:val="3"/>
+        </w:numPr>
+      </w:pPr>
+      <w:r>
+        <w:rPr>
+          <w:sz w:val="24"/>
+          <w:szCs w:val="24"/>
+        </w:rPr>
+        <w:t>Create Course</w:t>
+      </w:r>
+    </w:p>
+    <w:p>
+      <w:pPr>
+        <w:numPr>
+          <w:ilvl w:val="1"/>
+          <w:numId w:val="3"/>
+        </w:numPr>
+      </w:pPr>
+      <w:r>
+        <w:rPr>
+          <w:sz w:val="24"/>
+          <w:szCs w:val="24"/>
+        </w:rPr>
+        <w:t>Fail creating course with missing payload</w:t>
+      </w:r>
+    </w:p>
+    <w:p>
+      <w:pPr>
+        <w:numPr>
+          <w:ilvl w:val="1"/>
+          <w:numId w:val="3"/>
+        </w:numPr>
+      </w:pPr>
+      <w:r>
+        <w:rPr>
+          <w:sz w:val="24"/>
+          <w:szCs w:val="24"/>
+        </w:rPr>
+        <w:t xml:space="preserve">Get </w:t>
+      </w:r>
+      <w:r>
+        <w:rPr>
+          <w:sz w:val="24"/>
+          <w:szCs w:val="24"/>
+        </w:rPr>
+        <w:t xml:space="preserve">Created </w:t>
+      </w:r>
+      <w:r>
+        <w:rPr>
+          <w:sz w:val="24"/>
+          <w:szCs w:val="24"/>
+        </w:rPr>
+        <w:t>Course</w:t>
+      </w:r>
+    </w:p>
+    <w:p>
+      <w:pPr>
+        <w:numPr>
+          <w:ilvl w:val="1"/>
+          <w:numId w:val="3"/>
+        </w:numPr>
+      </w:pPr>
+      <w:r>
+        <w:rPr>
+          <w:sz w:val="24"/>
+          <w:szCs w:val="24"/>
+        </w:rPr>
+        <w:t xml:space="preserve">Get </w:t>
+      </w:r>
+      <w:r>
+        <w:rPr>
+          <w:sz w:val="24"/>
+          <w:szCs w:val="24"/>
+        </w:rPr>
+        <w:t xml:space="preserve">Multiple </w:t>
+      </w:r>
+      <w:r>
+        <w:rPr>
+          <w:sz w:val="24"/>
+          <w:szCs w:val="24"/>
+        </w:rPr>
+        <w:t>Courses</w:t>
+      </w:r>
+    </w:p>
+    <w:p>
+      <w:pPr>
+        <w:numPr>
+          <w:ilvl w:val="1"/>
+          <w:numId w:val="3"/>
+        </w:numPr>
+      </w:pPr>
+      <w:r>
+        <w:rPr>
+          <w:sz w:val="24"/>
+          <w:szCs w:val="24"/>
+        </w:rPr>
+        <w:t>Get a course with its u</w:t>
+      </w:r>
+      <w:r>
+        <w:rPr>
+          <w:sz w:val="24"/>
+          <w:szCs w:val="24"/>
+        </w:rPr>
+        <w:t>sers, assignments and submissions</w:t>
+      </w:r>
+    </w:p>
+    <w:p>
+      <w:pPr>
+        <w:numPr>
+          <w:ilvl w:val="1"/>
+          <w:numId w:val="3"/>
+        </w:numPr>
+      </w:pPr>
+      <w:r>
+        <w:rPr>
+          <w:sz w:val="24"/>
+          <w:szCs w:val="24"/>
+        </w:rPr>
+        <w:t>Add student to course</w:t>
+      </w:r>
+    </w:p>
+    <w:p>
+      <w:pPr>
+        <w:numPr>
+          <w:ilvl w:val="1"/>
+          <w:numId w:val="3"/>
+        </w:numPr>
+      </w:pPr>
+      <w:r>
+        <w:rPr>
+          <w:sz w:val="24"/>
+          <w:szCs w:val="24"/>
+        </w:rPr>
+        <w:t>Get course and check student was added</w:t>
+      </w:r>
+    </w:p>
+    <w:p>
+      <w:pPr>
+        <w:numPr>
+          <w:ilvl w:val="1"/>
+          <w:numId w:val="3"/>
+        </w:numPr>
+      </w:pPr>
+      <w:r>
+        <w:rPr>
+          <w:sz w:val="24"/>
+          <w:szCs w:val="24"/>
+        </w:rPr>
+        <w:t>Fail adding student to unknown course</w:t>
+      </w:r>
+    </w:p>
+    <w:p>
+      <w:pPr>
+        <w:numPr>
+          <w:ilvl w:val="1"/>
+          <w:numId w:val="3"/>
+        </w:numPr>
+      </w:pPr>
+      <w:r>
+        <w:rPr>
+          <w:sz w:val="24"/>
+          <w:szCs w:val="24"/>
+        </w:rPr>
+        <w:t>Fail adding unknown student to course</w:t>
+      </w:r>
+    </w:p>
+    <w:p>
+      <w:pPr>
+        <w:numPr>
+          <w:ilvl w:val="1"/>
+          <w:numId w:val="3"/>
+        </w:numPr>
+      </w:pPr>
+      <w:r>
+        <w:rPr>
+          <w:sz w:val="24"/>
+          <w:szCs w:val="24"/>
+        </w:rPr>
+        <w:t>Remove user from course</w:t>
+      </w:r>
+    </w:p>
+    <w:p>
+      <w:pPr>
+        <w:numPr>
+          <w:ilvl w:val="1"/>
+          <w:numId w:val="3"/>
+        </w:numPr>
+      </w:pPr>
+      <w:r>
+        <w:rPr>
+          <w:sz w:val="24"/>
+          <w:szCs w:val="24"/>
+        </w:rPr>
+        <w:t>Fail removing user from unknown course</w:t>
+      </w:r>
+    </w:p>
+    <w:p>
+      <w:pPr>
+        <w:numPr>
+          <w:ilvl w:val="1"/>
+          <w:numId w:val="3"/>
+        </w:numPr>
+      </w:pPr>
+      <w:r>
+        <w:rPr>
+          <w:sz w:val="24"/>
+          <w:szCs w:val="24"/>
+        </w:rPr>
+        <w:t>Get course and check student was removed</w:t>
+      </w:r>
+    </w:p>
+    <w:p>
+      <w:pPr>
+        <w:numPr>
+          <w:ilvl w:val="1"/>
+          <w:numId w:val="3"/>
+        </w:numPr>
+      </w:pPr>
+      <w:r>
+        <w:rPr>
+          <w:sz w:val="24"/>
+          <w:szCs w:val="24"/>
+        </w:rPr>
+        <w:t>Delete course</w:t>
+      </w:r>
+    </w:p>
+    <w:p>
+      <w:pPr>
+        <w:numPr>
+          <w:ilvl w:val="1"/>
+          <w:numId w:val="3"/>
+        </w:numPr>
+      </w:pPr>
+      <w:r>
+        <w:rPr>
+          <w:sz w:val="24"/>
+          <w:szCs w:val="24"/>
+        </w:rPr>
+        <w:t>Fail deleting already deleted course</w:t>
+      </w:r>
+    </w:p>
+    <w:p>
+      <w:pPr>
+        <w:numPr>
+          <w:ilvl w:val="1"/>
+          <w:numId w:val="3"/>
+        </w:numPr>
+      </w:pPr>
+      <w:r>
+        <w:rPr>
+          <w:sz w:val="24"/>
+          <w:szCs w:val="24"/>
+        </w:rPr>
+        <w:t>Fail getting deleted course</w:t>
+      </w:r>
+    </w:p>
+    <w:p>
+      <w:pPr>
+        <w:numPr>
+          <w:ilvl w:val="0"/>
+          <w:numId w:val="3"/>
+        </w:numPr>
+      </w:pPr>
+      <w:r>
+        <w:rPr>
+          <w:sz w:val="24"/>
+          <w:szCs w:val="24"/>
+        </w:rPr>
+        <w:t>Assignments</w:t>
+      </w:r>
+    </w:p>
+    <w:p>
+      <w:pPr>
+        <w:numPr>
+          <w:ilvl w:val="1"/>
+          <w:numId w:val="3"/>
+        </w:numPr>
+      </w:pPr>
+      <w:r>
+        <w:rPr>
+          <w:sz w:val="24"/>
+          <w:szCs w:val="24"/>
+        </w:rPr>
+        <w:t>Create Assignment</w:t>
+      </w:r>
+    </w:p>
+    <w:p>
+      <w:pPr>
+        <w:numPr>
+          <w:ilvl w:val="1"/>
+          <w:numId w:val="3"/>
+        </w:numPr>
+      </w:pPr>
+      <w:r>
+        <w:rPr>
+          <w:sz w:val="24"/>
+          <w:szCs w:val="24"/>
+        </w:rPr>
+        <w:t>Fail creating assignment with missing payload</w:t>
+      </w:r>
+    </w:p>
+    <w:p>
+      <w:pPr>
+        <w:numPr>
+          <w:ilvl w:val="1"/>
+          <w:numId w:val="3"/>
+        </w:numPr>
+      </w:pPr>
+      <w:r>
+        <w:rPr>
+          <w:sz w:val="24"/>
+          <w:szCs w:val="24"/>
+        </w:rPr>
+        <w:t>Get created a</w:t>
+      </w:r>
+      <w:r>
+        <w:rPr>
+          <w:sz w:val="24"/>
+          <w:szCs w:val="24"/>
+        </w:rPr>
+        <w:t>ssignment</w:t>
+      </w:r>
+    </w:p>
+    <w:p>
+      <w:pPr>
+        <w:numPr>
+          <w:ilvl w:val="1"/>
+          <w:numId w:val="3"/>
+        </w:numPr>
+      </w:pPr>
+      <w:r>
+        <w:rPr>
+          <w:sz w:val="24"/>
+          <w:szCs w:val="24"/>
+        </w:rPr>
+        <w:t>Get multiple a</w:t>
+      </w:r>
+      <w:r>
+        <w:rPr>
+          <w:sz w:val="24"/>
+          <w:szCs w:val="24"/>
+        </w:rPr>
+        <w:t>ssignments</w:t>
+      </w:r>
+    </w:p>
+    <w:p>
+      <w:pPr>
+        <w:numPr>
+          <w:ilvl w:val="1"/>
+          <w:numId w:val="3"/>
+        </w:numPr>
+      </w:pPr>
+      <w:r>
+        <w:rPr>
+          <w:sz w:val="24"/>
+          <w:szCs w:val="24"/>
+        </w:rPr>
+        <w:t xml:space="preserve">Get </w:t>
+      </w:r>
+      <w:r>
+        <w:rPr>
+          <w:sz w:val="24"/>
+          <w:szCs w:val="24"/>
+        </w:rPr>
+        <w:t xml:space="preserve">an </w:t>
+      </w:r>
+      <w:r>
+        <w:rPr>
+          <w:sz w:val="24"/>
+          <w:szCs w:val="24"/>
+        </w:rPr>
+        <w:t xml:space="preserve">assignment with </w:t>
+      </w:r>
+      <w:r>
+        <w:rPr>
+          <w:sz w:val="24"/>
+          <w:szCs w:val="24"/>
+        </w:rPr>
+        <w:t xml:space="preserve">its </w:t>
+      </w:r>
+      <w:r>
+        <w:rPr>
+          <w:sz w:val="24"/>
+          <w:szCs w:val="24"/>
+        </w:rPr>
+        <w:t>submissions</w:t>
+      </w:r>
+    </w:p>
+    <w:p>
+      <w:pPr>
+        <w:numPr>
+          <w:ilvl w:val="1"/>
+          <w:numId w:val="3"/>
+        </w:numPr>
+      </w:pPr>
+      <w:r>
+        <w:rPr>
+          <w:sz w:val="24"/>
+          <w:szCs w:val="24"/>
+        </w:rPr>
+        <w:lastRenderedPageBreak/>
+        <w:t>Add test case</w:t>
+      </w:r>
+      <w:r>
+        <w:rPr>
+          <w:sz w:val="24"/>
+          <w:szCs w:val="24"/>
+        </w:rPr>
+        <w:t xml:space="preserve"> to assignment</w:t>
+      </w:r>
+    </w:p>
+    <w:p>
+      <w:pPr>
+        <w:numPr>
+          <w:ilvl w:val="1"/>
+          <w:numId w:val="3"/>
+        </w:numPr>
+      </w:pPr>
+      <w:r>
+        <w:rPr>
+          <w:sz w:val="24"/>
+          <w:szCs w:val="24"/>
+        </w:rPr>
+        <w:t>Delete test case</w:t>
+      </w:r>
+    </w:p>
+    <w:p>
+      <w:pPr>
+        <w:numPr>
+          <w:ilvl w:val="1"/>
+          <w:numId w:val="3"/>
+        </w:numPr>
+      </w:pPr>
+      <w:r>
+        <w:t>Check test case was deleted in assignment</w:t>
+      </w:r>
+    </w:p>
+    <w:p>
+      <w:pPr>
+        <w:numPr>
+          <w:ilvl w:val="1"/>
+          <w:numId w:val="3"/>
+        </w:numPr>
+      </w:pPr>
+      <w:r>
+        <w:t>Fail creating test case without payload</w:t>
+      </w:r>
+    </w:p>
+    <w:p>
+      <w:pPr>
+        <w:numPr>
+          <w:ilvl w:val="1"/>
+          <w:numId w:val="3"/>
+        </w:numPr>
+      </w:pPr>
+      <w:r>
+        <w:t xml:space="preserve">Create </w:t>
+      </w:r>
+      <w:r>
+        <w:t>test case</w:t>
+      </w:r>
       <w:bookmarkStart w:id="0" w:name="_GoBack"/>
       <w:bookmarkEnd w:id="0"/>
-    </w:p>
-    <w:p>
-      <w:pPr>
-        <w:pStyle w:val="Heading2"/>
-      </w:pPr>
-      <w:r>
-        <w:t xml:space="preserve">Features to be </w:t>
-      </w:r>
-      <w:r>
-        <w:t>tested</w:t>
+      <w:r>
+        <w:t xml:space="preserve"> with files</w:t>
+      </w:r>
+    </w:p>
+    <w:p>
+      <w:pPr>
+        <w:numPr>
+          <w:ilvl w:val="1"/>
+          <w:numId w:val="3"/>
+        </w:numPr>
+      </w:pPr>
+      <w:r>
+        <w:t>Delete Assignment</w:t>
+      </w:r>
+    </w:p>
+    <w:p>
+      <w:pPr>
+        <w:numPr>
+          <w:ilvl w:val="1"/>
+          <w:numId w:val="3"/>
+        </w:numPr>
+      </w:pPr>
+      <w:r>
+        <w:t>Fail deleting already deleted assignment</w:t>
+      </w:r>
+    </w:p>
+    <w:p>
+      <w:pPr>
+        <w:numPr>
+          <w:ilvl w:val="1"/>
+          <w:numId w:val="3"/>
+        </w:numPr>
+      </w:pPr>
+      <w:r>
+        <w:t>Fail getting deleted assignment</w:t>
       </w:r>
     </w:p>
     <w:p>
@@ -773,575 +1474,6 @@
           <w:sz w:val="24"/>
           <w:szCs w:val="24"/>
         </w:rPr>
-        <w:t>Users</w:t>
-      </w:r>
-    </w:p>
-    <w:p>
-      <w:pPr>
-        <w:numPr>
-          <w:ilvl w:val="1"/>
-          <w:numId w:val="3"/>
-        </w:numPr>
-      </w:pPr>
-      <w:r>
-        <w:rPr>
-          <w:sz w:val="24"/>
-          <w:szCs w:val="24"/>
-        </w:rPr>
-        <w:t>Create User</w:t>
-      </w:r>
-    </w:p>
-    <w:p>
-      <w:pPr>
-        <w:numPr>
-          <w:ilvl w:val="1"/>
-          <w:numId w:val="3"/>
-        </w:numPr>
-      </w:pPr>
-      <w:r>
-        <w:rPr>
-          <w:sz w:val="24"/>
-          <w:szCs w:val="24"/>
-        </w:rPr>
-        <w:t>Get User</w:t>
-      </w:r>
-    </w:p>
-    <w:p>
-      <w:pPr>
-        <w:numPr>
-          <w:ilvl w:val="1"/>
-          <w:numId w:val="3"/>
-        </w:numPr>
-      </w:pPr>
-      <w:r>
-        <w:rPr>
-          <w:sz w:val="24"/>
-          <w:szCs w:val="24"/>
-        </w:rPr>
-        <w:t>Login as user</w:t>
-      </w:r>
-    </w:p>
-    <w:p>
-      <w:pPr>
-        <w:numPr>
-          <w:ilvl w:val="1"/>
-          <w:numId w:val="3"/>
-        </w:numPr>
-      </w:pPr>
-      <w:r>
-        <w:rPr>
-          <w:sz w:val="24"/>
-          <w:szCs w:val="24"/>
-        </w:rPr>
-        <w:t>Get created user</w:t>
-      </w:r>
-    </w:p>
-    <w:p>
-      <w:pPr>
-        <w:numPr>
-          <w:ilvl w:val="1"/>
-          <w:numId w:val="3"/>
-        </w:numPr>
-      </w:pPr>
-      <w:r>
-        <w:rPr>
-          <w:sz w:val="24"/>
-          <w:szCs w:val="24"/>
-        </w:rPr>
-        <w:t>Get user with courses, assignments and submissions</w:t>
-      </w:r>
-    </w:p>
-    <w:p>
-      <w:pPr>
-        <w:numPr>
-          <w:ilvl w:val="1"/>
-          <w:numId w:val="3"/>
-        </w:numPr>
-      </w:pPr>
-      <w:r>
-        <w:rPr>
-          <w:sz w:val="24"/>
-          <w:szCs w:val="24"/>
-        </w:rPr>
-        <w:t>Delete user</w:t>
-      </w:r>
-    </w:p>
-    <w:p>
-      <w:pPr>
-        <w:numPr>
-          <w:ilvl w:val="0"/>
-          <w:numId w:val="3"/>
-        </w:numPr>
-      </w:pPr>
-      <w:r>
-        <w:rPr>
-          <w:sz w:val="24"/>
-          <w:szCs w:val="24"/>
-        </w:rPr>
-        <w:t>Courses</w:t>
-      </w:r>
-    </w:p>
-    <w:p>
-      <w:pPr>
-        <w:numPr>
-          <w:ilvl w:val="1"/>
-          <w:numId w:val="3"/>
-        </w:numPr>
-      </w:pPr>
-      <w:r>
-        <w:rPr>
-          <w:sz w:val="24"/>
-          <w:szCs w:val="24"/>
-        </w:rPr>
-        <w:lastRenderedPageBreak/>
-        <w:t>Create Course</w:t>
-      </w:r>
-    </w:p>
-    <w:p>
-      <w:pPr>
-        <w:numPr>
-          <w:ilvl w:val="1"/>
-          <w:numId w:val="3"/>
-        </w:numPr>
-      </w:pPr>
-      <w:r>
-        <w:rPr>
-          <w:sz w:val="24"/>
-          <w:szCs w:val="24"/>
-        </w:rPr>
-        <w:t>Fail creating course with missing payload</w:t>
-      </w:r>
-    </w:p>
-    <w:p>
-      <w:pPr>
-        <w:numPr>
-          <w:ilvl w:val="1"/>
-          <w:numId w:val="3"/>
-        </w:numPr>
-      </w:pPr>
-      <w:r>
-        <w:rPr>
-          <w:sz w:val="24"/>
-          <w:szCs w:val="24"/>
-        </w:rPr>
-        <w:t xml:space="preserve">Get </w:t>
-      </w:r>
-      <w:r>
-        <w:rPr>
-          <w:sz w:val="24"/>
-          <w:szCs w:val="24"/>
-        </w:rPr>
-        <w:t xml:space="preserve">Created </w:t>
-      </w:r>
-      <w:r>
-        <w:rPr>
-          <w:sz w:val="24"/>
-          <w:szCs w:val="24"/>
-        </w:rPr>
-        <w:t>Course</w:t>
-      </w:r>
-    </w:p>
-    <w:p>
-      <w:pPr>
-        <w:numPr>
-          <w:ilvl w:val="1"/>
-          <w:numId w:val="3"/>
-        </w:numPr>
-      </w:pPr>
-      <w:r>
-        <w:rPr>
-          <w:sz w:val="24"/>
-          <w:szCs w:val="24"/>
-        </w:rPr>
-        <w:t xml:space="preserve">Get </w:t>
-      </w:r>
-      <w:r>
-        <w:rPr>
-          <w:sz w:val="24"/>
-          <w:szCs w:val="24"/>
-        </w:rPr>
-        <w:t xml:space="preserve">Multiple </w:t>
-      </w:r>
-      <w:r>
-        <w:rPr>
-          <w:sz w:val="24"/>
-          <w:szCs w:val="24"/>
-        </w:rPr>
-        <w:t>Courses</w:t>
-      </w:r>
-    </w:p>
-    <w:p>
-      <w:pPr>
-        <w:numPr>
-          <w:ilvl w:val="1"/>
-          <w:numId w:val="3"/>
-        </w:numPr>
-      </w:pPr>
-      <w:r>
-        <w:rPr>
-          <w:sz w:val="24"/>
-          <w:szCs w:val="24"/>
-        </w:rPr>
-        <w:t>Get a course with its u</w:t>
-      </w:r>
-      <w:r>
-        <w:rPr>
-          <w:sz w:val="24"/>
-          <w:szCs w:val="24"/>
-        </w:rPr>
-        <w:t>sers, assignments and submissions</w:t>
-      </w:r>
-    </w:p>
-    <w:p>
-      <w:pPr>
-        <w:numPr>
-          <w:ilvl w:val="1"/>
-          <w:numId w:val="3"/>
-        </w:numPr>
-      </w:pPr>
-      <w:r>
-        <w:rPr>
-          <w:sz w:val="24"/>
-          <w:szCs w:val="24"/>
-        </w:rPr>
-        <w:t>Add student to course</w:t>
-      </w:r>
-    </w:p>
-    <w:p>
-      <w:pPr>
-        <w:numPr>
-          <w:ilvl w:val="1"/>
-          <w:numId w:val="3"/>
-        </w:numPr>
-      </w:pPr>
-      <w:r>
-        <w:rPr>
-          <w:sz w:val="24"/>
-          <w:szCs w:val="24"/>
-        </w:rPr>
-        <w:t>Get course and check student was added</w:t>
-      </w:r>
-    </w:p>
-    <w:p>
-      <w:pPr>
-        <w:numPr>
-          <w:ilvl w:val="1"/>
-          <w:numId w:val="3"/>
-        </w:numPr>
-      </w:pPr>
-      <w:r>
-        <w:rPr>
-          <w:sz w:val="24"/>
-          <w:szCs w:val="24"/>
-        </w:rPr>
-        <w:t>Fail adding student to unknown course</w:t>
-      </w:r>
-    </w:p>
-    <w:p>
-      <w:pPr>
-        <w:numPr>
-          <w:ilvl w:val="1"/>
-          <w:numId w:val="3"/>
-        </w:numPr>
-      </w:pPr>
-      <w:r>
-        <w:rPr>
-          <w:sz w:val="24"/>
-          <w:szCs w:val="24"/>
-        </w:rPr>
-        <w:t>Fail adding unknown student to course</w:t>
-      </w:r>
-    </w:p>
-    <w:p>
-      <w:pPr>
-        <w:numPr>
-          <w:ilvl w:val="1"/>
-          <w:numId w:val="3"/>
-        </w:numPr>
-      </w:pPr>
-      <w:r>
-        <w:rPr>
-          <w:sz w:val="24"/>
-          <w:szCs w:val="24"/>
-        </w:rPr>
-        <w:t>Remove user from course</w:t>
-      </w:r>
-    </w:p>
-    <w:p>
-      <w:pPr>
-        <w:numPr>
-          <w:ilvl w:val="1"/>
-          <w:numId w:val="3"/>
-        </w:numPr>
-      </w:pPr>
-      <w:r>
-        <w:rPr>
-          <w:sz w:val="24"/>
-          <w:szCs w:val="24"/>
-        </w:rPr>
-        <w:t>Fail removing user from unknown course</w:t>
-      </w:r>
-    </w:p>
-    <w:p>
-      <w:pPr>
-        <w:numPr>
-          <w:ilvl w:val="1"/>
-          <w:numId w:val="3"/>
-        </w:numPr>
-      </w:pPr>
-      <w:r>
-        <w:rPr>
-          <w:sz w:val="24"/>
-          <w:szCs w:val="24"/>
-        </w:rPr>
-        <w:t>Get course and check student was removed</w:t>
-      </w:r>
-    </w:p>
-    <w:p>
-      <w:pPr>
-        <w:numPr>
-          <w:ilvl w:val="1"/>
-          <w:numId w:val="3"/>
-        </w:numPr>
-      </w:pPr>
-      <w:r>
-        <w:rPr>
-          <w:sz w:val="24"/>
-          <w:szCs w:val="24"/>
-        </w:rPr>
-        <w:t>Delete course</w:t>
-      </w:r>
-    </w:p>
-    <w:p>
-      <w:pPr>
-        <w:numPr>
-          <w:ilvl w:val="1"/>
-          <w:numId w:val="3"/>
-        </w:numPr>
-      </w:pPr>
-      <w:r>
-        <w:rPr>
-          <w:sz w:val="24"/>
-          <w:szCs w:val="24"/>
-        </w:rPr>
-        <w:t>Fail deleting already deleted course</w:t>
-      </w:r>
-    </w:p>
-    <w:p>
-      <w:pPr>
-        <w:numPr>
-          <w:ilvl w:val="1"/>
-          <w:numId w:val="3"/>
-        </w:numPr>
-      </w:pPr>
-      <w:r>
-        <w:rPr>
-          <w:sz w:val="24"/>
-          <w:szCs w:val="24"/>
-        </w:rPr>
-        <w:t>Fail getting deleted course</w:t>
-      </w:r>
-    </w:p>
-    <w:p>
-      <w:pPr>
-        <w:numPr>
-          <w:ilvl w:val="0"/>
-          <w:numId w:val="3"/>
-        </w:numPr>
-      </w:pPr>
-      <w:r>
-        <w:rPr>
-          <w:sz w:val="24"/>
-          <w:szCs w:val="24"/>
-        </w:rPr>
-        <w:t>Assignments</w:t>
-      </w:r>
-    </w:p>
-    <w:p>
-      <w:pPr>
-        <w:numPr>
-          <w:ilvl w:val="1"/>
-          <w:numId w:val="3"/>
-        </w:numPr>
-      </w:pPr>
-      <w:r>
-        <w:rPr>
-          <w:sz w:val="24"/>
-          <w:szCs w:val="24"/>
-        </w:rPr>
-        <w:t>Create Assignment</w:t>
-      </w:r>
-    </w:p>
-    <w:p>
-      <w:pPr>
-        <w:numPr>
-          <w:ilvl w:val="1"/>
-          <w:numId w:val="3"/>
-        </w:numPr>
-      </w:pPr>
-      <w:r>
-        <w:rPr>
-          <w:sz w:val="24"/>
-          <w:szCs w:val="24"/>
-        </w:rPr>
-        <w:t>Fail creating assignment with missing payload</w:t>
-      </w:r>
-    </w:p>
-    <w:p>
-      <w:pPr>
-        <w:numPr>
-          <w:ilvl w:val="1"/>
-          <w:numId w:val="3"/>
-        </w:numPr>
-      </w:pPr>
-      <w:r>
-        <w:rPr>
-          <w:sz w:val="24"/>
-          <w:szCs w:val="24"/>
-        </w:rPr>
-        <w:t>Get created a</w:t>
-      </w:r>
-      <w:r>
-        <w:rPr>
-          <w:sz w:val="24"/>
-          <w:szCs w:val="24"/>
-        </w:rPr>
-        <w:t>ssignment</w:t>
-      </w:r>
-    </w:p>
-    <w:p>
-      <w:pPr>
-        <w:numPr>
-          <w:ilvl w:val="1"/>
-          <w:numId w:val="3"/>
-        </w:numPr>
-      </w:pPr>
-      <w:r>
-        <w:rPr>
-          <w:sz w:val="24"/>
-          <w:szCs w:val="24"/>
-        </w:rPr>
-        <w:t>Get multiple a</w:t>
-      </w:r>
-      <w:r>
-        <w:rPr>
-          <w:sz w:val="24"/>
-          <w:szCs w:val="24"/>
-        </w:rPr>
-        <w:t>ssignments</w:t>
-      </w:r>
-    </w:p>
-    <w:p>
-      <w:pPr>
-        <w:numPr>
-          <w:ilvl w:val="1"/>
-          <w:numId w:val="3"/>
-        </w:numPr>
-      </w:pPr>
-      <w:r>
-        <w:rPr>
-          <w:sz w:val="24"/>
-          <w:szCs w:val="24"/>
-        </w:rPr>
-        <w:t xml:space="preserve">Get </w:t>
-      </w:r>
-      <w:r>
-        <w:rPr>
-          <w:sz w:val="24"/>
-          <w:szCs w:val="24"/>
-        </w:rPr>
-        <w:t xml:space="preserve">an </w:t>
-      </w:r>
-      <w:r>
-        <w:rPr>
-          <w:sz w:val="24"/>
-          <w:szCs w:val="24"/>
-        </w:rPr>
-        <w:t xml:space="preserve">assignment with </w:t>
-      </w:r>
-      <w:r>
-        <w:rPr>
-          <w:sz w:val="24"/>
-          <w:szCs w:val="24"/>
-        </w:rPr>
-        <w:t xml:space="preserve">its </w:t>
-      </w:r>
-      <w:r>
-        <w:rPr>
-          <w:sz w:val="24"/>
-          <w:szCs w:val="24"/>
-        </w:rPr>
-        <w:t>submissions</w:t>
-      </w:r>
-    </w:p>
-    <w:p>
-      <w:pPr>
-        <w:numPr>
-          <w:ilvl w:val="1"/>
-          <w:numId w:val="3"/>
-        </w:numPr>
-      </w:pPr>
-      <w:r>
-        <w:rPr>
-          <w:sz w:val="24"/>
-          <w:szCs w:val="24"/>
-        </w:rPr>
-        <w:t>Add test case</w:t>
-      </w:r>
-      <w:r>
-        <w:rPr>
-          <w:sz w:val="24"/>
-          <w:szCs w:val="24"/>
-        </w:rPr>
-        <w:t xml:space="preserve"> to assignment</w:t>
-      </w:r>
-    </w:p>
-    <w:p>
-      <w:pPr>
-        <w:numPr>
-          <w:ilvl w:val="1"/>
-          <w:numId w:val="3"/>
-        </w:numPr>
-      </w:pPr>
-      <w:r>
-        <w:rPr>
-          <w:sz w:val="24"/>
-          <w:szCs w:val="24"/>
-        </w:rPr>
-        <w:t>Delete test case</w:t>
-      </w:r>
-    </w:p>
-    <w:p>
-      <w:pPr>
-        <w:numPr>
-          <w:ilvl w:val="1"/>
-          <w:numId w:val="3"/>
-        </w:numPr>
-      </w:pPr>
-    </w:p>
-    <w:p>
-      <w:pPr>
-        <w:numPr>
-          <w:ilvl w:val="1"/>
-          <w:numId w:val="3"/>
-        </w:numPr>
-      </w:pPr>
-      <w:r>
-        <w:t>Delete Assignment</w:t>
-      </w:r>
-    </w:p>
-    <w:p>
-      <w:pPr>
-        <w:numPr>
-          <w:ilvl w:val="0"/>
-          <w:numId w:val="3"/>
-        </w:numPr>
-      </w:pPr>
-      <w:r>
-        <w:rPr>
-          <w:sz w:val="24"/>
-          <w:szCs w:val="24"/>
-        </w:rPr>
         <w:t>Testing Framework</w:t>
       </w:r>
     </w:p>
@@ -1372,7 +1504,6 @@
           <w:sz w:val="24"/>
           <w:szCs w:val="24"/>
         </w:rPr>
-        <w:lastRenderedPageBreak/>
         <w:t>Compile multiple File Source Code</w:t>
       </w:r>
     </w:p>
@@ -1710,7 +1841,6 @@
           <w:sz w:val="24"/>
         </w:rPr>
       </w:pPr>
-      <w:proofErr w:type="spellStart"/>
       <w:r>
         <w:rPr>
           <w:b/>
@@ -1718,17 +1848,8 @@
           <w:sz w:val="24"/>
           <w:szCs w:val="24"/>
         </w:rPr>
-        <w:t>MongoDB</w:t>
-      </w:r>
-      <w:proofErr w:type="spellEnd"/>
-      <w:r>
-        <w:rPr>
-          <w:b/>
-          <w:bCs/>
-          <w:sz w:val="24"/>
-          <w:szCs w:val="24"/>
-        </w:rPr>
-        <w:t>:</w:t>
+        <w:lastRenderedPageBreak/>
+        <w:t>MongoDB:</w:t>
       </w:r>
       <w:r>
         <w:rPr>
@@ -1926,7 +2047,7 @@
       </w:r>
     </w:p>
     <w:sectPr>
-      <w:headerReference w:type="default" r:id="rId9"/>
+      <w:headerReference w:type="default" r:id="rId8"/>
       <w:pgSz w:w="12240" w:h="15840"/>
       <w:pgMar w:top="1440" w:right="1440" w:bottom="1440" w:left="1440" w:header="720" w:footer="720" w:gutter="0"/>
       <w:cols w:space="720"/>
@@ -1937,7 +2058,7 @@
 </file>
 
 <file path=word/endnotes.xml><?xml version="1.0" encoding="utf-8"?>
-<w:endnotes xmlns:wpc="http://schemas.microsoft.com/office/word/2010/wordprocessingCanvas" xmlns:mc="http://schemas.openxmlformats.org/markup-compatibility/2006" xmlns:o="urn:schemas-microsoft-com:office:office" xmlns:r="http://schemas.openxmlformats.org/officeDocument/2006/relationships" xmlns:m="http://schemas.openxmlformats.org/officeDocument/2006/math" xmlns:v="urn:schemas-microsoft-com:vml" xmlns:wp14="http://schemas.microsoft.com/office/word/2010/wordprocessingDrawing" xmlns:wp="http://schemas.openxmlformats.org/drawingml/2006/wordprocessingDrawing" xmlns:w10="urn:schemas-microsoft-com:office:word" xmlns:w="http://schemas.openxmlformats.org/wordprocessingml/2006/main" xmlns:w14="http://schemas.microsoft.com/office/word/2010/wordml" xmlns:wpg="http://schemas.microsoft.com/office/word/2010/wordprocessingGroup" xmlns:wpi="http://schemas.microsoft.com/office/word/2010/wordprocessingInk" xmlns:wne="http://schemas.microsoft.com/office/word/2006/wordml" xmlns:wps="http://schemas.microsoft.com/office/word/2010/wordprocessingShape" mc:Ignorable="w14 wp14">
+<w:endnotes xmlns:wpc="http://schemas.microsoft.com/office/word/2010/wordprocessingCanvas" xmlns:mc="http://schemas.openxmlformats.org/markup-compatibility/2006" xmlns:o="urn:schemas-microsoft-com:office:office" xmlns:r="http://schemas.openxmlformats.org/officeDocument/2006/relationships" xmlns:m="http://schemas.openxmlformats.org/officeDocument/2006/math" xmlns:v="urn:schemas-microsoft-com:vml" xmlns:wp14="http://schemas.microsoft.com/office/word/2010/wordprocessingDrawing" xmlns:wp="http://schemas.openxmlformats.org/drawingml/2006/wordprocessingDrawing" xmlns:w10="urn:schemas-microsoft-com:office:word" xmlns:w="http://schemas.openxmlformats.org/wordprocessingml/2006/main" xmlns:w14="http://schemas.microsoft.com/office/word/2010/wordml" xmlns:w15="http://schemas.microsoft.com/office/word/2012/wordml" xmlns:wpg="http://schemas.microsoft.com/office/word/2010/wordprocessingGroup" xmlns:wpi="http://schemas.microsoft.com/office/word/2010/wordprocessingInk" xmlns:wne="http://schemas.microsoft.com/office/word/2006/wordml" xmlns:wps="http://schemas.microsoft.com/office/word/2010/wordprocessingShape" mc:Ignorable="w14 w15 wp14">
   <w:endnote w:type="separator" w:id="-1">
     <w:p>
       <w:pPr>
@@ -1962,7 +2083,7 @@
 </file>
 
 <file path=word/footnotes.xml><?xml version="1.0" encoding="utf-8"?>
-<w:footnotes xmlns:wpc="http://schemas.microsoft.com/office/word/2010/wordprocessingCanvas" xmlns:mc="http://schemas.openxmlformats.org/markup-compatibility/2006" xmlns:o="urn:schemas-microsoft-com:office:office" xmlns:r="http://schemas.openxmlformats.org/officeDocument/2006/relationships" xmlns:m="http://schemas.openxmlformats.org/officeDocument/2006/math" xmlns:v="urn:schemas-microsoft-com:vml" xmlns:wp14="http://schemas.microsoft.com/office/word/2010/wordprocessingDrawing" xmlns:wp="http://schemas.openxmlformats.org/drawingml/2006/wordprocessingDrawing" xmlns:w10="urn:schemas-microsoft-com:office:word" xmlns:w="http://schemas.openxmlformats.org/wordprocessingml/2006/main" xmlns:w14="http://schemas.microsoft.com/office/word/2010/wordml" xmlns:wpg="http://schemas.microsoft.com/office/word/2010/wordprocessingGroup" xmlns:wpi="http://schemas.microsoft.com/office/word/2010/wordprocessingInk" xmlns:wne="http://schemas.microsoft.com/office/word/2006/wordml" xmlns:wps="http://schemas.microsoft.com/office/word/2010/wordprocessingShape" mc:Ignorable="w14 wp14">
+<w:footnotes xmlns:wpc="http://schemas.microsoft.com/office/word/2010/wordprocessingCanvas" xmlns:mc="http://schemas.openxmlformats.org/markup-compatibility/2006" xmlns:o="urn:schemas-microsoft-com:office:office" xmlns:r="http://schemas.openxmlformats.org/officeDocument/2006/relationships" xmlns:m="http://schemas.openxmlformats.org/officeDocument/2006/math" xmlns:v="urn:schemas-microsoft-com:vml" xmlns:wp14="http://schemas.microsoft.com/office/word/2010/wordprocessingDrawing" xmlns:wp="http://schemas.openxmlformats.org/drawingml/2006/wordprocessingDrawing" xmlns:w10="urn:schemas-microsoft-com:office:word" xmlns:w="http://schemas.openxmlformats.org/wordprocessingml/2006/main" xmlns:w14="http://schemas.microsoft.com/office/word/2010/wordml" xmlns:w15="http://schemas.microsoft.com/office/word/2012/wordml" xmlns:wpg="http://schemas.microsoft.com/office/word/2010/wordprocessingGroup" xmlns:wpi="http://schemas.microsoft.com/office/word/2010/wordprocessingInk" xmlns:wne="http://schemas.microsoft.com/office/word/2006/wordml" xmlns:wps="http://schemas.microsoft.com/office/word/2010/wordprocessingShape" mc:Ignorable="w14 w15 wp14">
   <w:footnote w:type="separator" w:id="-1">
     <w:p>
       <w:pPr>
@@ -1987,7 +2108,7 @@
 </file>
 
 <file path=word/header1.xml><?xml version="1.0" encoding="utf-8"?>
-<w:hdr xmlns:wpc="http://schemas.microsoft.com/office/word/2010/wordprocessingCanvas" xmlns:mc="http://schemas.openxmlformats.org/markup-compatibility/2006" xmlns:o="urn:schemas-microsoft-com:office:office" xmlns:r="http://schemas.openxmlformats.org/officeDocument/2006/relationships" xmlns:m="http://schemas.openxmlformats.org/officeDocument/2006/math" xmlns:v="urn:schemas-microsoft-com:vml" xmlns:wp14="http://schemas.microsoft.com/office/word/2010/wordprocessingDrawing" xmlns:wp="http://schemas.openxmlformats.org/drawingml/2006/wordprocessingDrawing" xmlns:w10="urn:schemas-microsoft-com:office:word" xmlns:w="http://schemas.openxmlformats.org/wordprocessingml/2006/main" xmlns:w14="http://schemas.microsoft.com/office/word/2010/wordml" xmlns:wpg="http://schemas.microsoft.com/office/word/2010/wordprocessingGroup" xmlns:wpi="http://schemas.microsoft.com/office/word/2010/wordprocessingInk" xmlns:wne="http://schemas.microsoft.com/office/word/2006/wordml" xmlns:wps="http://schemas.microsoft.com/office/word/2010/wordprocessingShape" mc:Ignorable="w14 wp14">
+<w:hdr xmlns:wpc="http://schemas.microsoft.com/office/word/2010/wordprocessingCanvas" xmlns:mc="http://schemas.openxmlformats.org/markup-compatibility/2006" xmlns:o="urn:schemas-microsoft-com:office:office" xmlns:r="http://schemas.openxmlformats.org/officeDocument/2006/relationships" xmlns:m="http://schemas.openxmlformats.org/officeDocument/2006/math" xmlns:v="urn:schemas-microsoft-com:vml" xmlns:wp14="http://schemas.microsoft.com/office/word/2010/wordprocessingDrawing" xmlns:wp="http://schemas.openxmlformats.org/drawingml/2006/wordprocessingDrawing" xmlns:w10="urn:schemas-microsoft-com:office:word" xmlns:w="http://schemas.openxmlformats.org/wordprocessingml/2006/main" xmlns:w14="http://schemas.microsoft.com/office/word/2010/wordml" xmlns:w15="http://schemas.microsoft.com/office/word/2012/wordml" xmlns:wpg="http://schemas.microsoft.com/office/word/2010/wordprocessingGroup" xmlns:wpi="http://schemas.microsoft.com/office/word/2010/wordprocessingInk" xmlns:wne="http://schemas.microsoft.com/office/word/2006/wordml" xmlns:wps="http://schemas.microsoft.com/office/word/2010/wordprocessingShape" mc:Ignorable="w14 w15 wp14">
   <w:sdt>
     <w:sdtPr>
       <w:rPr>
@@ -2075,7 +2196,7 @@
             <w:bCs/>
             <w:noProof/>
           </w:rPr>
-          <w:t>1</w:t>
+          <w:t>5</w:t>
         </w:r>
         <w:r>
           <w:rPr>
@@ -2097,7 +2218,7 @@
 </file>
 
 <file path=word/numbering.xml><?xml version="1.0" encoding="utf-8"?>
-<w:numbering xmlns:wpc="http://schemas.microsoft.com/office/word/2010/wordprocessingCanvas" xmlns:mc="http://schemas.openxmlformats.org/markup-compatibility/2006" xmlns:o="urn:schemas-microsoft-com:office:office" xmlns:r="http://schemas.openxmlformats.org/officeDocument/2006/relationships" xmlns:m="http://schemas.openxmlformats.org/officeDocument/2006/math" xmlns:v="urn:schemas-microsoft-com:vml" xmlns:wp14="http://schemas.microsoft.com/office/word/2010/wordprocessingDrawing" xmlns:wp="http://schemas.openxmlformats.org/drawingml/2006/wordprocessingDrawing" xmlns:w10="urn:schemas-microsoft-com:office:word" xmlns:w="http://schemas.openxmlformats.org/wordprocessingml/2006/main" xmlns:w14="http://schemas.microsoft.com/office/word/2010/wordml" xmlns:wpg="http://schemas.microsoft.com/office/word/2010/wordprocessingGroup" xmlns:wpi="http://schemas.microsoft.com/office/word/2010/wordprocessingInk" xmlns:wne="http://schemas.microsoft.com/office/word/2006/wordml" xmlns:wps="http://schemas.microsoft.com/office/word/2010/wordprocessingShape" mc:Ignorable="w14 wp14">
+<w:numbering xmlns:wpc="http://schemas.microsoft.com/office/word/2010/wordprocessingCanvas" xmlns:mc="http://schemas.openxmlformats.org/markup-compatibility/2006" xmlns:o="urn:schemas-microsoft-com:office:office" xmlns:r="http://schemas.openxmlformats.org/officeDocument/2006/relationships" xmlns:m="http://schemas.openxmlformats.org/officeDocument/2006/math" xmlns:v="urn:schemas-microsoft-com:vml" xmlns:wp14="http://schemas.microsoft.com/office/word/2010/wordprocessingDrawing" xmlns:wp="http://schemas.openxmlformats.org/drawingml/2006/wordprocessingDrawing" xmlns:w10="urn:schemas-microsoft-com:office:word" xmlns:w="http://schemas.openxmlformats.org/wordprocessingml/2006/main" xmlns:w14="http://schemas.microsoft.com/office/word/2010/wordml" xmlns:w15="http://schemas.microsoft.com/office/word/2012/wordml" xmlns:wpg="http://schemas.microsoft.com/office/word/2010/wordprocessingGroup" xmlns:wpi="http://schemas.microsoft.com/office/word/2010/wordprocessingInk" xmlns:wne="http://schemas.microsoft.com/office/word/2006/wordml" xmlns:wps="http://schemas.microsoft.com/office/word/2010/wordprocessingShape" mc:Ignorable="w14 w15 wp14">
   <w:abstractNum w:abstractNumId="0">
     <w:nsid w:val="4FF06445"/>
     <w:multiLevelType w:val="hybridMultilevel"/>
@@ -2423,7 +2544,7 @@
 </file>
 
 <file path=word/styles.xml><?xml version="1.0" encoding="utf-8"?>
-<w:styles xmlns:mc="http://schemas.openxmlformats.org/markup-compatibility/2006" xmlns:r="http://schemas.openxmlformats.org/officeDocument/2006/relationships" xmlns:w="http://schemas.openxmlformats.org/wordprocessingml/2006/main" xmlns:w14="http://schemas.microsoft.com/office/word/2010/wordml" mc:Ignorable="w14">
+<w:styles xmlns:mc="http://schemas.openxmlformats.org/markup-compatibility/2006" xmlns:r="http://schemas.openxmlformats.org/officeDocument/2006/relationships" xmlns:w="http://schemas.openxmlformats.org/wordprocessingml/2006/main" xmlns:w14="http://schemas.microsoft.com/office/word/2010/wordml" xmlns:w15="http://schemas.microsoft.com/office/word/2012/wordml" mc:Ignorable="w14 w15">
   <w:docDefaults>
     <w:rPrDefault>
       <w:rPr>
@@ -2439,568 +2560,378 @@
       </w:pPr>
     </w:pPrDefault>
   </w:docDefaults>
-  <w:latentStyles w:defLockedState="0" w:defUIPriority="99" w:defSemiHidden="1" w:defUnhideWhenUsed="1" w:defQFormat="0" w:count="267">
-    <w:lsdException w:name="Normal" w:semiHidden="0" w:uiPriority="0" w:unhideWhenUsed="0" w:qFormat="1"/>
-    <w:lsdException w:name="heading 1" w:semiHidden="0" w:uiPriority="9" w:unhideWhenUsed="0" w:qFormat="1"/>
-    <w:lsdException w:name="heading 2" w:uiPriority="9" w:qFormat="1"/>
-    <w:lsdException w:name="heading 3" w:uiPriority="9" w:qFormat="1"/>
-    <w:lsdException w:name="heading 4" w:uiPriority="9" w:qFormat="1"/>
-    <w:lsdException w:name="heading 5" w:uiPriority="9" w:qFormat="1"/>
-    <w:lsdException w:name="heading 6" w:uiPriority="9" w:qFormat="1"/>
-    <w:lsdException w:name="heading 7" w:uiPriority="9" w:qFormat="1"/>
-    <w:lsdException w:name="heading 8" w:uiPriority="9" w:qFormat="1"/>
-    <w:lsdException w:name="heading 9" w:uiPriority="9" w:qFormat="1"/>
-    <w:lsdException w:name="toc 1" w:uiPriority="39"/>
-    <w:lsdException w:name="toc 2" w:uiPriority="39"/>
-    <w:lsdException w:name="toc 3" w:uiPriority="39"/>
-    <w:lsdException w:name="toc 4" w:uiPriority="39"/>
-    <w:lsdException w:name="toc 5" w:uiPriority="39"/>
-    <w:lsdException w:name="toc 6" w:uiPriority="39"/>
-    <w:lsdException w:name="toc 7" w:uiPriority="39"/>
-    <w:lsdException w:name="toc 8" w:uiPriority="39"/>
-    <w:lsdException w:name="toc 9" w:uiPriority="39"/>
-    <w:lsdException w:name="caption" w:uiPriority="35" w:qFormat="1"/>
-    <w:lsdException w:name="Title" w:semiHidden="0" w:uiPriority="10" w:unhideWhenUsed="0" w:qFormat="1"/>
-    <w:lsdException w:name="Default Paragraph Font" w:uiPriority="1"/>
-    <w:lsdException w:name="Subtitle" w:semiHidden="0" w:uiPriority="11" w:unhideWhenUsed="0" w:qFormat="1"/>
-    <w:lsdException w:name="Strong" w:semiHidden="0" w:uiPriority="22" w:unhideWhenUsed="0" w:qFormat="1"/>
-    <w:lsdException w:name="Emphasis" w:semiHidden="0" w:uiPriority="20" w:unhideWhenUsed="0" w:qFormat="1"/>
-    <w:lsdException w:name="Table Grid" w:semiHidden="0" w:uiPriority="39" w:unhideWhenUsed="0"/>
-    <w:lsdException w:name="Placeholder Text" w:unhideWhenUsed="0"/>
-    <w:lsdException w:name="No Spacing" w:semiHidden="0" w:uiPriority="1" w:unhideWhenUsed="0" w:qFormat="1"/>
-    <w:lsdException w:name="Light Shading" w:semiHidden="0" w:uiPriority="60" w:unhideWhenUsed="0"/>
-    <w:lsdException w:name="Light List" w:semiHidden="0" w:uiPriority="61" w:unhideWhenUsed="0"/>
-    <w:lsdException w:name="Light Grid" w:semiHidden="0" w:uiPriority="62" w:unhideWhenUsed="0"/>
-    <w:lsdException w:name="Medium Shading 1" w:semiHidden="0" w:uiPriority="63" w:unhideWhenUsed="0"/>
-    <w:lsdException w:name="Medium Shading 2" w:semiHidden="0" w:uiPriority="64" w:unhideWhenUsed="0"/>
-    <w:lsdException w:name="Medium List 1" w:semiHidden="0" w:uiPriority="65" w:unhideWhenUsed="0"/>
-    <w:lsdException w:name="Medium List 2" w:semiHidden="0" w:uiPriority="66" w:unhideWhenUsed="0"/>
-    <w:lsdException w:name="Medium Grid 1" w:semiHidden="0" w:uiPriority="67" w:unhideWhenUsed="0"/>
-    <w:lsdException w:name="Medium Grid 2" w:semiHidden="0" w:uiPriority="68" w:unhideWhenUsed="0"/>
-    <w:lsdException w:name="Medium Grid 3" w:semiHidden="0" w:uiPriority="69" w:unhideWhenUsed="0"/>
-    <w:lsdException w:name="Dark List" w:semiHidden="0" w:uiPriority="70" w:unhideWhenUsed="0"/>
-    <w:lsdException w:name="Colorful Shading" w:semiHidden="0" w:uiPriority="71" w:unhideWhenUsed="0"/>
-    <w:lsdException w:name="Colorful List" w:semiHidden="0" w:uiPriority="72" w:unhideWhenUsed="0"/>
-    <w:lsdException w:name="Colorful Grid" w:semiHidden="0" w:uiPriority="73" w:unhideWhenUsed="0"/>
-    <w:lsdException w:name="Light Shading Accent 1" w:semiHidden="0" w:uiPriority="60" w:unhideWhenUsed="0"/>
-    <w:lsdException w:name="Light List Accent 1" w:semiHidden="0" w:uiPriority="61" w:unhideWhenUsed="0"/>
-    <w:lsdException w:name="Light Grid Accent 1" w:semiHidden="0" w:uiPriority="62" w:unhideWhenUsed="0"/>
-    <w:lsdException w:name="Medium Shading 1 Accent 1" w:semiHidden="0" w:uiPriority="63" w:unhideWhenUsed="0"/>
-    <w:lsdException w:name="Medium Shading 2 Accent 1" w:semiHidden="0" w:uiPriority="64" w:unhideWhenUsed="0"/>
-    <w:lsdException w:name="Medium List 1 Accent 1" w:semiHidden="0" w:uiPriority="65" w:unhideWhenUsed="0"/>
-    <w:lsdException w:name="Revision" w:unhideWhenUsed="0"/>
-    <w:lsdException w:name="List Paragraph" w:semiHidden="0" w:uiPriority="34" w:unhideWhenUsed="0" w:qFormat="1"/>
-    <w:lsdException w:name="Quote" w:semiHidden="0" w:uiPriority="29" w:unhideWhenUsed="0" w:qFormat="1"/>
-    <w:lsdException w:name="Intense Quote" w:semiHidden="0" w:uiPriority="30" w:unhideWhenUsed="0" w:qFormat="1"/>
-    <w:lsdException w:name="Medium List 2 Accent 1" w:semiHidden="0" w:uiPriority="66" w:unhideWhenUsed="0"/>
-    <w:lsdException w:name="Medium Grid 1 Accent 1" w:semiHidden="0" w:uiPriority="67" w:unhideWhenUsed="0"/>
-    <w:lsdException w:name="Medium Grid 2 Accent 1" w:semiHidden="0" w:uiPriority="68" w:unhideWhenUsed="0"/>
-    <w:lsdException w:name="Medium Grid 3 Accent 1" w:semiHidden="0" w:uiPriority="69" w:unhideWhenUsed="0"/>
-    <w:lsdException w:name="Dark List Accent 1" w:semiHidden="0" w:uiPriority="70" w:unhideWhenUsed="0"/>
-    <w:lsdException w:name="Colorful Shading Accent 1" w:semiHidden="0" w:uiPriority="71" w:unhideWhenUsed="0"/>
-    <w:lsdException w:name="Colorful List Accent 1" w:semiHidden="0" w:uiPriority="72" w:unhideWhenUsed="0"/>
-    <w:lsdException w:name="Colorful Grid Accent 1" w:semiHidden="0" w:uiPriority="73" w:unhideWhenUsed="0"/>
-    <w:lsdException w:name="Light Shading Accent 2" w:semiHidden="0" w:uiPriority="60" w:unhideWhenUsed="0"/>
-    <w:lsdException w:name="Light List Accent 2" w:semiHidden="0" w:uiPriority="61" w:unhideWhenUsed="0"/>
-    <w:lsdException w:name="Light Grid Accent 2" w:semiHidden="0" w:uiPriority="62" w:unhideWhenUsed="0"/>
-    <w:lsdException w:name="Medium Shading 1 Accent 2" w:semiHidden="0" w:uiPriority="63" w:unhideWhenUsed="0"/>
-    <w:lsdException w:name="Medium Shading 2 Accent 2" w:semiHidden="0" w:uiPriority="64" w:unhideWhenUsed="0"/>
-    <w:lsdException w:name="Medium List 1 Accent 2" w:semiHidden="0" w:uiPriority="65" w:unhideWhenUsed="0"/>
-    <w:lsdException w:name="Medium List 2 Accent 2" w:semiHidden="0" w:uiPriority="66" w:unhideWhenUsed="0"/>
-    <w:lsdException w:name="Medium Grid 1 Accent 2" w:semiHidden="0" w:uiPriority="67" w:unhideWhenUsed="0"/>
-    <w:lsdException w:name="Medium Grid 2 Accent 2" w:semiHidden="0" w:uiPriority="68" w:unhideWhenUsed="0"/>
-    <w:lsdException w:name="Medium Grid 3 Accent 2" w:semiHidden="0" w:uiPriority="69" w:unhideWhenUsed="0"/>
-    <w:lsdException w:name="Dark List Accent 2" w:semiHidden="0" w:uiPriority="70" w:unhideWhenUsed="0"/>
-    <w:lsdException w:name="Colorful Shading Accent 2" w:semiHidden="0" w:uiPriority="71" w:unhideWhenUsed="0"/>
-    <w:lsdException w:name="Colorful List Accent 2" w:semiHidden="0" w:uiPriority="72" w:unhideWhenUsed="0"/>
-    <w:lsdException w:name="Colorful Grid Accent 2" w:semiHidden="0" w:uiPriority="73" w:unhideWhenUsed="0"/>
-    <w:lsdException w:name="Light Shading Accent 3" w:semiHidden="0" w:uiPriority="60" w:unhideWhenUsed="0"/>
-    <w:lsdException w:name="Light List Accent 3" w:semiHidden="0" w:uiPriority="61" w:unhideWhenUsed="0"/>
-    <w:lsdException w:name="Light Grid Accent 3" w:semiHidden="0" w:uiPriority="62" w:unhideWhenUsed="0"/>
-    <w:lsdException w:name="Medium Shading 1 Accent 3" w:semiHidden="0" w:uiPriority="63" w:unhideWhenUsed="0"/>
-    <w:lsdException w:name="Medium Shading 2 Accent 3" w:semiHidden="0" w:uiPriority="64" w:unhideWhenUsed="0"/>
-    <w:lsdException w:name="Medium List 1 Accent 3" w:semiHidden="0" w:uiPriority="65" w:unhideWhenUsed="0"/>
-    <w:lsdException w:name="Medium List 2 Accent 3" w:semiHidden="0" w:uiPriority="66" w:unhideWhenUsed="0"/>
-    <w:lsdException w:name="Medium Grid 1 Accent 3" w:semiHidden="0" w:uiPriority="67" w:unhideWhenUsed="0"/>
-    <w:lsdException w:name="Medium Grid 2 Accent 3" w:semiHidden="0" w:uiPriority="68" w:unhideWhenUsed="0"/>
-    <w:lsdException w:name="Medium Grid 3 Accent 3" w:semiHidden="0" w:uiPriority="69" w:unhideWhenUsed="0"/>
-    <w:lsdException w:name="Dark List Accent 3" w:semiHidden="0" w:uiPriority="70" w:unhideWhenUsed="0"/>
-    <w:lsdException w:name="Colorful Shading Accent 3" w:semiHidden="0" w:uiPriority="71" w:unhideWhenUsed="0"/>
-    <w:lsdException w:name="Colorful List Accent 3" w:semiHidden="0" w:uiPriority="72" w:unhideWhenUsed="0"/>
-    <w:lsdException w:name="Colorful Grid Accent 3" w:semiHidden="0" w:uiPriority="73" w:unhideWhenUsed="0"/>
-    <w:lsdException w:name="Light Shading Accent 4" w:semiHidden="0" w:uiPriority="60" w:unhideWhenUsed="0"/>
-    <w:lsdException w:name="Light List Accent 4" w:semiHidden="0" w:uiPriority="61" w:unhideWhenUsed="0"/>
-    <w:lsdException w:name="Light Grid Accent 4" w:semiHidden="0" w:uiPriority="62" w:unhideWhenUsed="0"/>
-    <w:lsdException w:name="Medium Shading 1 Accent 4" w:semiHidden="0" w:uiPriority="63" w:unhideWhenUsed="0"/>
-    <w:lsdException w:name="Medium Shading 2 Accent 4" w:semiHidden="0" w:uiPriority="64" w:unhideWhenUsed="0"/>
-    <w:lsdException w:name="Medium List 1 Accent 4" w:semiHidden="0" w:uiPriority="65" w:unhideWhenUsed="0"/>
-    <w:lsdException w:name="Medium List 2 Accent 4" w:semiHidden="0" w:uiPriority="66" w:unhideWhenUsed="0"/>
-    <w:lsdException w:name="Medium Grid 1 Accent 4" w:semiHidden="0" w:uiPriority="67" w:unhideWhenUsed="0"/>
-    <w:lsdException w:name="Medium Grid 2 Accent 4" w:semiHidden="0" w:uiPriority="68" w:unhideWhenUsed="0"/>
-    <w:lsdException w:name="Medium Grid 3 Accent 4" w:semiHidden="0" w:uiPriority="69" w:unhideWhenUsed="0"/>
-    <w:lsdException w:name="Dark List Accent 4" w:semiHidden="0" w:uiPriority="70" w:unhideWhenUsed="0"/>
-    <w:lsdException w:name="Colorful Shading Accent 4" w:semiHidden="0" w:uiPriority="71" w:unhideWhenUsed="0"/>
-    <w:lsdException w:name="Colorful List Accent 4" w:semiHidden="0" w:uiPriority="72" w:unhideWhenUsed="0"/>
-    <w:lsdException w:name="Colorful Grid Accent 4" w:semiHidden="0" w:uiPriority="73" w:unhideWhenUsed="0"/>
-    <w:lsdException w:name="Light Shading Accent 5" w:semiHidden="0" w:uiPriority="60" w:unhideWhenUsed="0"/>
-    <w:lsdException w:name="Light List Accent 5" w:semiHidden="0" w:uiPriority="61" w:unhideWhenUsed="0"/>
-    <w:lsdException w:name="Light Grid Accent 5" w:semiHidden="0" w:uiPriority="62" w:unhideWhenUsed="0"/>
-    <w:lsdException w:name="Medium Shading 1 Accent 5" w:semiHidden="0" w:uiPriority="63" w:unhideWhenUsed="0"/>
-    <w:lsdException w:name="Medium Shading 2 Accent 5" w:semiHidden="0" w:uiPriority="64" w:unhideWhenUsed="0"/>
-    <w:lsdException w:name="Medium List 1 Accent 5" w:semiHidden="0" w:uiPriority="65" w:unhideWhenUsed="0"/>
-    <w:lsdException w:name="Medium List 2 Accent 5" w:semiHidden="0" w:uiPriority="66" w:unhideWhenUsed="0"/>
-    <w:lsdException w:name="Medium Grid 1 Accent 5" w:semiHidden="0" w:uiPriority="67" w:unhideWhenUsed="0"/>
-    <w:lsdException w:name="Medium Grid 2 Accent 5" w:semiHidden="0" w:uiPriority="68" w:unhideWhenUsed="0"/>
-    <w:lsdException w:name="Medium Grid 3 Accent 5" w:semiHidden="0" w:uiPriority="69" w:unhideWhenUsed="0"/>
-    <w:lsdException w:name="Dark List Accent 5" w:semiHidden="0" w:uiPriority="70" w:unhideWhenUsed="0"/>
-    <w:lsdException w:name="Colorful Shading Accent 5" w:semiHidden="0" w:uiPriority="71" w:unhideWhenUsed="0"/>
-    <w:lsdException w:name="Colorful List Accent 5" w:semiHidden="0" w:uiPriority="72" w:unhideWhenUsed="0"/>
-    <w:lsdException w:name="Colorful Grid Accent 5" w:semiHidden="0" w:uiPriority="73" w:unhideWhenUsed="0"/>
-    <w:lsdException w:name="Light Shading Accent 6" w:semiHidden="0" w:uiPriority="60" w:unhideWhenUsed="0"/>
-    <w:lsdException w:name="Light List Accent 6" w:semiHidden="0" w:uiPriority="61" w:unhideWhenUsed="0"/>
-    <w:lsdException w:name="Light Grid Accent 6" w:semiHidden="0" w:uiPriority="62" w:unhideWhenUsed="0"/>
-    <w:lsdException w:name="Medium Shading 1 Accent 6" w:semiHidden="0" w:uiPriority="63" w:unhideWhenUsed="0"/>
-    <w:lsdException w:name="Medium Shading 2 Accent 6" w:semiHidden="0" w:uiPriority="64" w:unhideWhenUsed="0"/>
-    <w:lsdException w:name="Medium List 1 Accent 6" w:semiHidden="0" w:uiPriority="65" w:unhideWhenUsed="0"/>
-    <w:lsdException w:name="Medium List 2 Accent 6" w:semiHidden="0" w:uiPriority="66" w:unhideWhenUsed="0"/>
-    <w:lsdException w:name="Medium Grid 1 Accent 6" w:semiHidden="0" w:uiPriority="67" w:unhideWhenUsed="0"/>
-    <w:lsdException w:name="Medium Grid 2 Accent 6" w:semiHidden="0" w:uiPriority="68" w:unhideWhenUsed="0"/>
-    <w:lsdException w:name="Medium Grid 3 Accent 6" w:semiHidden="0" w:uiPriority="69" w:unhideWhenUsed="0"/>
-    <w:lsdException w:name="Dark List Accent 6" w:semiHidden="0" w:uiPriority="70" w:unhideWhenUsed="0"/>
-    <w:lsdException w:name="Colorful Shading Accent 6" w:semiHidden="0" w:uiPriority="71" w:unhideWhenUsed="0"/>
-    <w:lsdException w:name="Colorful List Accent 6" w:semiHidden="0" w:uiPriority="72" w:unhideWhenUsed="0"/>
-    <w:lsdException w:name="Colorful Grid Accent 6" w:semiHidden="0" w:uiPriority="73" w:unhideWhenUsed="0"/>
-    <w:lsdException w:name="Subtle Emphasis" w:semiHidden="0" w:uiPriority="19" w:unhideWhenUsed="0" w:qFormat="1"/>
-    <w:lsdException w:name="Intense Emphasis" w:semiHidden="0" w:uiPriority="21" w:unhideWhenUsed="0" w:qFormat="1"/>
-    <w:lsdException w:name="Subtle Reference" w:semiHidden="0" w:uiPriority="31" w:unhideWhenUsed="0" w:qFormat="1"/>
-    <w:lsdException w:name="Intense Reference" w:semiHidden="0" w:uiPriority="32" w:unhideWhenUsed="0" w:qFormat="1"/>
-    <w:lsdException w:name="Book Title" w:semiHidden="0" w:uiPriority="33" w:unhideWhenUsed="0" w:qFormat="1"/>
-    <w:lsdException w:name="Bibliography" w:uiPriority="37"/>
-    <w:lsdException w:name="TOC Heading" w:uiPriority="39" w:qFormat="1"/>
-  </w:latentStyles>
-  <w:style w:type="paragraph" w:default="1" w:styleId="Normal">
-    <w:name w:val="Normal"/>
-    <w:qFormat/>
-  </w:style>
-  <w:style w:type="paragraph" w:styleId="Heading1">
-    <w:name w:val="heading 1"/>
-    <w:basedOn w:val="Normal"/>
-    <w:next w:val="Normal"/>
-    <w:link w:val="Heading1Char"/>
-    <w:uiPriority w:val="9"/>
-    <w:qFormat/>
-    <w:rsid w:val="00F32DAB"/>
-    <w:pPr>
-      <w:keepNext/>
-      <w:keepLines/>
-      <w:spacing w:before="480" w:after="0"/>
-      <w:outlineLvl w:val="0"/>
-    </w:pPr>
-    <w:rPr>
-      <w:rFonts w:asciiTheme="majorHAnsi" w:eastAsiaTheme="majorEastAsia" w:hAnsiTheme="majorHAnsi" w:cstheme="majorBidi"/>
-      <w:b/>
-      <w:bCs/>
-      <w:color w:val="2E74B5" w:themeColor="accent1" w:themeShade="BF"/>
-      <w:sz w:val="28"/>
-      <w:szCs w:val="28"/>
-    </w:rPr>
-  </w:style>
-  <w:style w:type="paragraph" w:styleId="Heading2">
-    <w:name w:val="heading 2"/>
-    <w:basedOn w:val="Normal"/>
-    <w:next w:val="Normal"/>
-    <w:link w:val="Heading2Char"/>
-    <w:uiPriority w:val="9"/>
-    <w:unhideWhenUsed/>
-    <w:qFormat/>
-    <w:rsid w:val="00141ED0"/>
-    <w:pPr>
-      <w:keepNext/>
-      <w:keepLines/>
-      <w:spacing w:before="200" w:after="0"/>
-      <w:outlineLvl w:val="1"/>
-    </w:pPr>
-    <w:rPr>
-      <w:rFonts w:asciiTheme="majorHAnsi" w:eastAsiaTheme="majorEastAsia" w:hAnsiTheme="majorHAnsi" w:cstheme="majorBidi"/>
-      <w:b/>
-      <w:bCs/>
-      <w:color w:val="1F4E79" w:themeColor="accent1" w:themeShade="80"/>
-      <w:sz w:val="28"/>
-      <w:szCs w:val="26"/>
-    </w:rPr>
-  </w:style>
-  <w:style w:type="paragraph" w:styleId="Heading3">
-    <w:name w:val="heading 3"/>
-    <w:basedOn w:val="Normal"/>
-    <w:next w:val="Normal"/>
-    <w:link w:val="Heading3Char"/>
-    <w:uiPriority w:val="9"/>
-    <w:unhideWhenUsed/>
-    <w:qFormat/>
-    <w:rsid w:val="00141ED0"/>
-    <w:pPr>
-      <w:keepNext/>
-      <w:keepLines/>
-      <w:spacing w:before="200" w:after="0"/>
-      <w:outlineLvl w:val="2"/>
-    </w:pPr>
-    <w:rPr>
-      <w:rFonts w:asciiTheme="majorHAnsi" w:eastAsiaTheme="majorEastAsia" w:hAnsiTheme="majorHAnsi" w:cstheme="majorBidi"/>
-      <w:b/>
-      <w:bCs/>
-      <w:color w:val="2E74B5" w:themeColor="accent1" w:themeShade="BF"/>
-      <w:sz w:val="24"/>
-    </w:rPr>
-  </w:style>
-  <w:style w:type="paragraph" w:styleId="Heading4">
-    <w:name w:val="heading 4"/>
-    <w:basedOn w:val="Normal"/>
-    <w:next w:val="Normal"/>
-    <w:link w:val="Heading4Char"/>
-    <w:uiPriority w:val="9"/>
-    <w:unhideWhenUsed/>
-    <w:qFormat/>
-    <w:rsid w:val="00AF2CD8"/>
-    <w:pPr>
-      <w:keepNext/>
-      <w:keepLines/>
-      <w:spacing w:before="200" w:after="0"/>
-      <w:outlineLvl w:val="3"/>
-    </w:pPr>
-    <w:rPr>
-      <w:rFonts w:asciiTheme="majorHAnsi" w:eastAsiaTheme="majorEastAsia" w:hAnsiTheme="majorHAnsi" w:cstheme="majorBidi"/>
-      <w:b/>
-      <w:bCs/>
-      <w:i/>
-      <w:iCs/>
-      <w:color w:val="5B9BD5" w:themeColor="accent1"/>
-    </w:rPr>
-  </w:style>
-  <w:style w:type="character" w:default="1" w:styleId="DefaultParagraphFont">
-    <w:name w:val="Default Paragraph Font"/>
-    <w:uiPriority w:val="1"/>
-    <w:semiHidden/>
-    <w:unhideWhenUsed/>
-  </w:style>
-  <w:style w:type="table" w:default="1" w:styleId="TableNormal">
-    <w:name w:val="Normal Table"/>
-    <w:uiPriority w:val="99"/>
-    <w:semiHidden/>
-    <w:unhideWhenUsed/>
-    <w:tblPr>
-      <w:tblInd w:w="0" w:type="dxa"/>
-      <w:tblCellMar>
-        <w:top w:w="0" w:type="dxa"/>
-        <w:left w:w="108" w:type="dxa"/>
-        <w:bottom w:w="0" w:type="dxa"/>
-        <w:right w:w="108" w:type="dxa"/>
-      </w:tblCellMar>
-    </w:tblPr>
-  </w:style>
-  <w:style w:type="numbering" w:default="1" w:styleId="NoList">
-    <w:name w:val="No List"/>
-    <w:uiPriority w:val="99"/>
-    <w:semiHidden/>
-    <w:unhideWhenUsed/>
-  </w:style>
-  <w:style w:type="paragraph" w:styleId="Header">
-    <w:name w:val="header"/>
-    <w:basedOn w:val="Normal"/>
-    <w:link w:val="HeaderChar"/>
-    <w:uiPriority w:val="99"/>
-    <w:unhideWhenUsed/>
-    <w:rsid w:val="002D2E56"/>
-    <w:pPr>
-      <w:tabs>
-        <w:tab w:val="center" w:pos="4680"/>
-        <w:tab w:val="right" w:pos="9360"/>
-      </w:tabs>
-      <w:spacing w:after="0" w:line="240" w:lineRule="auto"/>
-    </w:pPr>
-  </w:style>
-  <w:style w:type="character" w:customStyle="1" w:styleId="HeaderChar">
-    <w:name w:val="Header Char"/>
-    <w:basedOn w:val="DefaultParagraphFont"/>
-    <w:link w:val="Header"/>
-    <w:uiPriority w:val="99"/>
-    <w:rsid w:val="002D2E56"/>
-  </w:style>
-  <w:style w:type="paragraph" w:styleId="Footer">
-    <w:name w:val="footer"/>
-    <w:basedOn w:val="Normal"/>
-    <w:link w:val="FooterChar"/>
-    <w:uiPriority w:val="99"/>
-    <w:unhideWhenUsed/>
-    <w:rsid w:val="002D2E56"/>
-    <w:pPr>
-      <w:tabs>
-        <w:tab w:val="center" w:pos="4680"/>
-        <w:tab w:val="right" w:pos="9360"/>
-      </w:tabs>
-      <w:spacing w:after="0" w:line="240" w:lineRule="auto"/>
-    </w:pPr>
-  </w:style>
-  <w:style w:type="character" w:customStyle="1" w:styleId="FooterChar">
-    <w:name w:val="Footer Char"/>
-    <w:basedOn w:val="DefaultParagraphFont"/>
-    <w:link w:val="Footer"/>
-    <w:uiPriority w:val="99"/>
-    <w:rsid w:val="002D2E56"/>
-  </w:style>
-  <w:style w:type="paragraph" w:styleId="ListParagraph">
-    <w:name w:val="List Paragraph"/>
-    <w:basedOn w:val="Normal"/>
-    <w:uiPriority w:val="34"/>
-    <w:qFormat/>
-    <w:rsid w:val="002D2E56"/>
-    <w:pPr>
-      <w:ind w:left="720"/>
-      <w:contextualSpacing/>
-    </w:pPr>
-  </w:style>
-  <w:style w:type="character" w:customStyle="1" w:styleId="Heading1Char">
-    <w:name w:val="Heading 1 Char"/>
-    <w:basedOn w:val="DefaultParagraphFont"/>
-    <w:link w:val="Heading1"/>
-    <w:uiPriority w:val="9"/>
-    <w:rsid w:val="00F32DAB"/>
-    <w:rPr>
-      <w:rFonts w:asciiTheme="majorHAnsi" w:eastAsiaTheme="majorEastAsia" w:hAnsiTheme="majorHAnsi" w:cstheme="majorBidi"/>
-      <w:b/>
-      <w:bCs/>
-      <w:color w:val="2E74B5" w:themeColor="accent1" w:themeShade="BF"/>
-      <w:sz w:val="28"/>
-      <w:szCs w:val="28"/>
-    </w:rPr>
-  </w:style>
-  <w:style w:type="character" w:customStyle="1" w:styleId="Heading2Char">
-    <w:name w:val="Heading 2 Char"/>
-    <w:basedOn w:val="DefaultParagraphFont"/>
-    <w:link w:val="Heading2"/>
-    <w:uiPriority w:val="9"/>
-    <w:rsid w:val="00141ED0"/>
-    <w:rPr>
-      <w:rFonts w:asciiTheme="majorHAnsi" w:eastAsiaTheme="majorEastAsia" w:hAnsiTheme="majorHAnsi" w:cstheme="majorBidi"/>
-      <w:b/>
-      <w:bCs/>
-      <w:color w:val="1F4E79" w:themeColor="accent1" w:themeShade="80"/>
-      <w:sz w:val="28"/>
-      <w:szCs w:val="26"/>
-    </w:rPr>
-  </w:style>
-  <w:style w:type="table" w:styleId="TableGrid">
-    <w:name w:val="Table Grid"/>
-    <w:basedOn w:val="TableNormal"/>
-    <w:uiPriority w:val="39"/>
-    <w:rsid w:val="00717752"/>
-    <w:pPr>
-      <w:spacing w:after="0" w:line="240" w:lineRule="auto"/>
-    </w:pPr>
-    <w:tblPr>
-      <w:tblInd w:w="0" w:type="dxa"/>
-      <w:tblBorders>
-        <w:top w:val="single" w:sz="4" w:space="0" w:color="auto"/>
-        <w:left w:val="single" w:sz="4" w:space="0" w:color="auto"/>
-        <w:bottom w:val="single" w:sz="4" w:space="0" w:color="auto"/>
-        <w:right w:val="single" w:sz="4" w:space="0" w:color="auto"/>
-        <w:insideH w:val="single" w:sz="4" w:space="0" w:color="auto"/>
-        <w:insideV w:val="single" w:sz="4" w:space="0" w:color="auto"/>
-      </w:tblBorders>
-      <w:tblCellMar>
-        <w:top w:w="0" w:type="dxa"/>
-        <w:left w:w="108" w:type="dxa"/>
-        <w:bottom w:w="0" w:type="dxa"/>
-        <w:right w:w="108" w:type="dxa"/>
-      </w:tblCellMar>
-    </w:tblPr>
-  </w:style>
-  <w:style w:type="character" w:customStyle="1" w:styleId="Heading3Char">
-    <w:name w:val="Heading 3 Char"/>
-    <w:basedOn w:val="DefaultParagraphFont"/>
-    <w:link w:val="Heading3"/>
-    <w:uiPriority w:val="9"/>
-    <w:rsid w:val="00141ED0"/>
-    <w:rPr>
-      <w:rFonts w:asciiTheme="majorHAnsi" w:eastAsiaTheme="majorEastAsia" w:hAnsiTheme="majorHAnsi" w:cstheme="majorBidi"/>
-      <w:b/>
-      <w:bCs/>
-      <w:color w:val="2E74B5" w:themeColor="accent1" w:themeShade="BF"/>
-      <w:sz w:val="24"/>
-    </w:rPr>
-  </w:style>
-  <w:style w:type="character" w:customStyle="1" w:styleId="Heading4Char">
-    <w:name w:val="Heading 4 Char"/>
-    <w:basedOn w:val="DefaultParagraphFont"/>
-    <w:link w:val="Heading4"/>
-    <w:uiPriority w:val="9"/>
-    <w:rsid w:val="00AF2CD8"/>
-    <w:rPr>
-      <w:rFonts w:asciiTheme="majorHAnsi" w:eastAsiaTheme="majorEastAsia" w:hAnsiTheme="majorHAnsi" w:cstheme="majorBidi"/>
-      <w:b/>
-      <w:bCs/>
-      <w:i/>
-      <w:iCs/>
-      <w:color w:val="5B9BD5" w:themeColor="accent1"/>
-    </w:rPr>
-  </w:style>
-</w:styles>
-</file>
-
-<file path=word/stylesWithEffects.xml><?xml version="1.0" encoding="utf-8"?>
-<w:styles xmlns:wpc="http://schemas.microsoft.com/office/word/2010/wordprocessingCanvas" xmlns:mc="http://schemas.openxmlformats.org/markup-compatibility/2006" xmlns:o="urn:schemas-microsoft-com:office:office" xmlns:r="http://schemas.openxmlformats.org/officeDocument/2006/relationships" xmlns:m="http://schemas.openxmlformats.org/officeDocument/2006/math" xmlns:v="urn:schemas-microsoft-com:vml" xmlns:wp14="http://schemas.microsoft.com/office/word/2010/wordprocessingDrawing" xmlns:wp="http://schemas.openxmlformats.org/drawingml/2006/wordprocessingDrawing" xmlns:w10="urn:schemas-microsoft-com:office:word" xmlns:w="http://schemas.openxmlformats.org/wordprocessingml/2006/main" xmlns:w14="http://schemas.microsoft.com/office/word/2010/wordml" xmlns:wpg="http://schemas.microsoft.com/office/word/2010/wordprocessingGroup" xmlns:wpi="http://schemas.microsoft.com/office/word/2010/wordprocessingInk" xmlns:wne="http://schemas.microsoft.com/office/word/2006/wordml" xmlns:wps="http://schemas.microsoft.com/office/word/2010/wordprocessingShape" mc:Ignorable="w14 wp14">
-  <w:docDefaults>
-    <w:rPrDefault>
-      <w:rPr>
-        <w:rFonts w:asciiTheme="minorHAnsi" w:eastAsiaTheme="minorHAnsi" w:hAnsiTheme="minorHAnsi" w:cstheme="minorBidi"/>
-        <w:sz w:val="22"/>
-        <w:szCs w:val="22"/>
-        <w:lang w:val="en-US" w:eastAsia="en-US" w:bidi="ar-SA"/>
-      </w:rPr>
-    </w:rPrDefault>
-    <w:pPrDefault>
-      <w:pPr>
-        <w:spacing w:after="160" w:line="259" w:lineRule="auto"/>
-      </w:pPr>
-    </w:pPrDefault>
-  </w:docDefaults>
-  <w:latentStyles w:defLockedState="0" w:defUIPriority="99" w:defSemiHidden="1" w:defUnhideWhenUsed="1" w:defQFormat="0" w:count="267">
-    <w:lsdException w:name="Normal" w:semiHidden="0" w:uiPriority="0" w:unhideWhenUsed="0" w:qFormat="1"/>
-    <w:lsdException w:name="heading 1" w:semiHidden="0" w:uiPriority="9" w:unhideWhenUsed="0" w:qFormat="1"/>
-    <w:lsdException w:name="heading 2" w:uiPriority="9" w:qFormat="1"/>
-    <w:lsdException w:name="heading 3" w:uiPriority="9" w:qFormat="1"/>
-    <w:lsdException w:name="heading 4" w:uiPriority="9" w:qFormat="1"/>
-    <w:lsdException w:name="heading 5" w:uiPriority="9" w:qFormat="1"/>
-    <w:lsdException w:name="heading 6" w:uiPriority="9" w:qFormat="1"/>
-    <w:lsdException w:name="heading 7" w:uiPriority="9" w:qFormat="1"/>
-    <w:lsdException w:name="heading 8" w:uiPriority="9" w:qFormat="1"/>
-    <w:lsdException w:name="heading 9" w:uiPriority="9" w:qFormat="1"/>
-    <w:lsdException w:name="toc 1" w:uiPriority="39"/>
-    <w:lsdException w:name="toc 2" w:uiPriority="39"/>
-    <w:lsdException w:name="toc 3" w:uiPriority="39"/>
-    <w:lsdException w:name="toc 4" w:uiPriority="39"/>
-    <w:lsdException w:name="toc 5" w:uiPriority="39"/>
-    <w:lsdException w:name="toc 6" w:uiPriority="39"/>
-    <w:lsdException w:name="toc 7" w:uiPriority="39"/>
-    <w:lsdException w:name="toc 8" w:uiPriority="39"/>
-    <w:lsdException w:name="toc 9" w:uiPriority="39"/>
-    <w:lsdException w:name="caption" w:uiPriority="35" w:qFormat="1"/>
-    <w:lsdException w:name="Title" w:semiHidden="0" w:uiPriority="10" w:unhideWhenUsed="0" w:qFormat="1"/>
-    <w:lsdException w:name="Default Paragraph Font" w:uiPriority="1"/>
-    <w:lsdException w:name="Subtitle" w:semiHidden="0" w:uiPriority="11" w:unhideWhenUsed="0" w:qFormat="1"/>
-    <w:lsdException w:name="Strong" w:semiHidden="0" w:uiPriority="22" w:unhideWhenUsed="0" w:qFormat="1"/>
-    <w:lsdException w:name="Emphasis" w:semiHidden="0" w:uiPriority="20" w:unhideWhenUsed="0" w:qFormat="1"/>
-    <w:lsdException w:name="Table Grid" w:semiHidden="0" w:uiPriority="39" w:unhideWhenUsed="0"/>
-    <w:lsdException w:name="Placeholder Text" w:unhideWhenUsed="0"/>
-    <w:lsdException w:name="No Spacing" w:semiHidden="0" w:uiPriority="1" w:unhideWhenUsed="0" w:qFormat="1"/>
-    <w:lsdException w:name="Light Shading" w:semiHidden="0" w:uiPriority="60" w:unhideWhenUsed="0"/>
-    <w:lsdException w:name="Light List" w:semiHidden="0" w:uiPriority="61" w:unhideWhenUsed="0"/>
-    <w:lsdException w:name="Light Grid" w:semiHidden="0" w:uiPriority="62" w:unhideWhenUsed="0"/>
-    <w:lsdException w:name="Medium Shading 1" w:semiHidden="0" w:uiPriority="63" w:unhideWhenUsed="0"/>
-    <w:lsdException w:name="Medium Shading 2" w:semiHidden="0" w:uiPriority="64" w:unhideWhenUsed="0"/>
-    <w:lsdException w:name="Medium List 1" w:semiHidden="0" w:uiPriority="65" w:unhideWhenUsed="0"/>
-    <w:lsdException w:name="Medium List 2" w:semiHidden="0" w:uiPriority="66" w:unhideWhenUsed="0"/>
-    <w:lsdException w:name="Medium Grid 1" w:semiHidden="0" w:uiPriority="67" w:unhideWhenUsed="0"/>
-    <w:lsdException w:name="Medium Grid 2" w:semiHidden="0" w:uiPriority="68" w:unhideWhenUsed="0"/>
-    <w:lsdException w:name="Medium Grid 3" w:semiHidden="0" w:uiPriority="69" w:unhideWhenUsed="0"/>
-    <w:lsdException w:name="Dark List" w:semiHidden="0" w:uiPriority="70" w:unhideWhenUsed="0"/>
-    <w:lsdException w:name="Colorful Shading" w:semiHidden="0" w:uiPriority="71" w:unhideWhenUsed="0"/>
-    <w:lsdException w:name="Colorful List" w:semiHidden="0" w:uiPriority="72" w:unhideWhenUsed="0"/>
-    <w:lsdException w:name="Colorful Grid" w:semiHidden="0" w:uiPriority="73" w:unhideWhenUsed="0"/>
-    <w:lsdException w:name="Light Shading Accent 1" w:semiHidden="0" w:uiPriority="60" w:unhideWhenUsed="0"/>
-    <w:lsdException w:name="Light List Accent 1" w:semiHidden="0" w:uiPriority="61" w:unhideWhenUsed="0"/>
-    <w:lsdException w:name="Light Grid Accent 1" w:semiHidden="0" w:uiPriority="62" w:unhideWhenUsed="0"/>
-    <w:lsdException w:name="Medium Shading 1 Accent 1" w:semiHidden="0" w:uiPriority="63" w:unhideWhenUsed="0"/>
-    <w:lsdException w:name="Medium Shading 2 Accent 1" w:semiHidden="0" w:uiPriority="64" w:unhideWhenUsed="0"/>
-    <w:lsdException w:name="Medium List 1 Accent 1" w:semiHidden="0" w:uiPriority="65" w:unhideWhenUsed="0"/>
-    <w:lsdException w:name="Revision" w:unhideWhenUsed="0"/>
-    <w:lsdException w:name="List Paragraph" w:semiHidden="0" w:uiPriority="34" w:unhideWhenUsed="0" w:qFormat="1"/>
-    <w:lsdException w:name="Quote" w:semiHidden="0" w:uiPriority="29" w:unhideWhenUsed="0" w:qFormat="1"/>
-    <w:lsdException w:name="Intense Quote" w:semiHidden="0" w:uiPriority="30" w:unhideWhenUsed="0" w:qFormat="1"/>
-    <w:lsdException w:name="Medium List 2 Accent 1" w:semiHidden="0" w:uiPriority="66" w:unhideWhenUsed="0"/>
-    <w:lsdException w:name="Medium Grid 1 Accent 1" w:semiHidden="0" w:uiPriority="67" w:unhideWhenUsed="0"/>
-    <w:lsdException w:name="Medium Grid 2 Accent 1" w:semiHidden="0" w:uiPriority="68" w:unhideWhenUsed="0"/>
-    <w:lsdException w:name="Medium Grid 3 Accent 1" w:semiHidden="0" w:uiPriority="69" w:unhideWhenUsed="0"/>
-    <w:lsdException w:name="Dark List Accent 1" w:semiHidden="0" w:uiPriority="70" w:unhideWhenUsed="0"/>
-    <w:lsdException w:name="Colorful Shading Accent 1" w:semiHidden="0" w:uiPriority="71" w:unhideWhenUsed="0"/>
-    <w:lsdException w:name="Colorful List Accent 1" w:semiHidden="0" w:uiPriority="72" w:unhideWhenUsed="0"/>
-    <w:lsdException w:name="Colorful Grid Accent 1" w:semiHidden="0" w:uiPriority="73" w:unhideWhenUsed="0"/>
-    <w:lsdException w:name="Light Shading Accent 2" w:semiHidden="0" w:uiPriority="60" w:unhideWhenUsed="0"/>
-    <w:lsdException w:name="Light List Accent 2" w:semiHidden="0" w:uiPriority="61" w:unhideWhenUsed="0"/>
-    <w:lsdException w:name="Light Grid Accent 2" w:semiHidden="0" w:uiPriority="62" w:unhideWhenUsed="0"/>
-    <w:lsdException w:name="Medium Shading 1 Accent 2" w:semiHidden="0" w:uiPriority="63" w:unhideWhenUsed="0"/>
-    <w:lsdException w:name="Medium Shading 2 Accent 2" w:semiHidden="0" w:uiPriority="64" w:unhideWhenUsed="0"/>
-    <w:lsdException w:name="Medium List 1 Accent 2" w:semiHidden="0" w:uiPriority="65" w:unhideWhenUsed="0"/>
-    <w:lsdException w:name="Medium List 2 Accent 2" w:semiHidden="0" w:uiPriority="66" w:unhideWhenUsed="0"/>
-    <w:lsdException w:name="Medium Grid 1 Accent 2" w:semiHidden="0" w:uiPriority="67" w:unhideWhenUsed="0"/>
-    <w:lsdException w:name="Medium Grid 2 Accent 2" w:semiHidden="0" w:uiPriority="68" w:unhideWhenUsed="0"/>
-    <w:lsdException w:name="Medium Grid 3 Accent 2" w:semiHidden="0" w:uiPriority="69" w:unhideWhenUsed="0"/>
-    <w:lsdException w:name="Dark List Accent 2" w:semiHidden="0" w:uiPriority="70" w:unhideWhenUsed="0"/>
-    <w:lsdException w:name="Colorful Shading Accent 2" w:semiHidden="0" w:uiPriority="71" w:unhideWhenUsed="0"/>
-    <w:lsdException w:name="Colorful List Accent 2" w:semiHidden="0" w:uiPriority="72" w:unhideWhenUsed="0"/>
-    <w:lsdException w:name="Colorful Grid Accent 2" w:semiHidden="0" w:uiPriority="73" w:unhideWhenUsed="0"/>
-    <w:lsdException w:name="Light Shading Accent 3" w:semiHidden="0" w:uiPriority="60" w:unhideWhenUsed="0"/>
-    <w:lsdException w:name="Light List Accent 3" w:semiHidden="0" w:uiPriority="61" w:unhideWhenUsed="0"/>
-    <w:lsdException w:name="Light Grid Accent 3" w:semiHidden="0" w:uiPriority="62" w:unhideWhenUsed="0"/>
-    <w:lsdException w:name="Medium Shading 1 Accent 3" w:semiHidden="0" w:uiPriority="63" w:unhideWhenUsed="0"/>
-    <w:lsdException w:name="Medium Shading 2 Accent 3" w:semiHidden="0" w:uiPriority="64" w:unhideWhenUsed="0"/>
-    <w:lsdException w:name="Medium List 1 Accent 3" w:semiHidden="0" w:uiPriority="65" w:unhideWhenUsed="0"/>
-    <w:lsdException w:name="Medium List 2 Accent 3" w:semiHidden="0" w:uiPriority="66" w:unhideWhenUsed="0"/>
-    <w:lsdException w:name="Medium Grid 1 Accent 3" w:semiHidden="0" w:uiPriority="67" w:unhideWhenUsed="0"/>
-    <w:lsdException w:name="Medium Grid 2 Accent 3" w:semiHidden="0" w:uiPriority="68" w:unhideWhenUsed="0"/>
-    <w:lsdException w:name="Medium Grid 3 Accent 3" w:semiHidden="0" w:uiPriority="69" w:unhideWhenUsed="0"/>
-    <w:lsdException w:name="Dark List Accent 3" w:semiHidden="0" w:uiPriority="70" w:unhideWhenUsed="0"/>
-    <w:lsdException w:name="Colorful Shading Accent 3" w:semiHidden="0" w:uiPriority="71" w:unhideWhenUsed="0"/>
-    <w:lsdException w:name="Colorful List Accent 3" w:semiHidden="0" w:uiPriority="72" w:unhideWhenUsed="0"/>
-    <w:lsdException w:name="Colorful Grid Accent 3" w:semiHidden="0" w:uiPriority="73" w:unhideWhenUsed="0"/>
-    <w:lsdException w:name="Light Shading Accent 4" w:semiHidden="0" w:uiPriority="60" w:unhideWhenUsed="0"/>
-    <w:lsdException w:name="Light List Accent 4" w:semiHidden="0" w:uiPriority="61" w:unhideWhenUsed="0"/>
-    <w:lsdException w:name="Light Grid Accent 4" w:semiHidden="0" w:uiPriority="62" w:unhideWhenUsed="0"/>
-    <w:lsdException w:name="Medium Shading 1 Accent 4" w:semiHidden="0" w:uiPriority="63" w:unhideWhenUsed="0"/>
-    <w:lsdException w:name="Medium Shading 2 Accent 4" w:semiHidden="0" w:uiPriority="64" w:unhideWhenUsed="0"/>
-    <w:lsdException w:name="Medium List 1 Accent 4" w:semiHidden="0" w:uiPriority="65" w:unhideWhenUsed="0"/>
-    <w:lsdException w:name="Medium List 2 Accent 4" w:semiHidden="0" w:uiPriority="66" w:unhideWhenUsed="0"/>
-    <w:lsdException w:name="Medium Grid 1 Accent 4" w:semiHidden="0" w:uiPriority="67" w:unhideWhenUsed="0"/>
-    <w:lsdException w:name="Medium Grid 2 Accent 4" w:semiHidden="0" w:uiPriority="68" w:unhideWhenUsed="0"/>
-    <w:lsdException w:name="Medium Grid 3 Accent 4" w:semiHidden="0" w:uiPriority="69" w:unhideWhenUsed="0"/>
-    <w:lsdException w:name="Dark List Accent 4" w:semiHidden="0" w:uiPriority="70" w:unhideWhenUsed="0"/>
-    <w:lsdException w:name="Colorful Shading Accent 4" w:semiHidden="0" w:uiPriority="71" w:unhideWhenUsed="0"/>
-    <w:lsdException w:name="Colorful List Accent 4" w:semiHidden="0" w:uiPriority="72" w:unhideWhenUsed="0"/>
-    <w:lsdException w:name="Colorful Grid Accent 4" w:semiHidden="0" w:uiPriority="73" w:unhideWhenUsed="0"/>
-    <w:lsdException w:name="Light Shading Accent 5" w:semiHidden="0" w:uiPriority="60" w:unhideWhenUsed="0"/>
-    <w:lsdException w:name="Light List Accent 5" w:semiHidden="0" w:uiPriority="61" w:unhideWhenUsed="0"/>
-    <w:lsdException w:name="Light Grid Accent 5" w:semiHidden="0" w:uiPriority="62" w:unhideWhenUsed="0"/>
-    <w:lsdException w:name="Medium Shading 1 Accent 5" w:semiHidden="0" w:uiPriority="63" w:unhideWhenUsed="0"/>
-    <w:lsdException w:name="Medium Shading 2 Accent 5" w:semiHidden="0" w:uiPriority="64" w:unhideWhenUsed="0"/>
-    <w:lsdException w:name="Medium List 1 Accent 5" w:semiHidden="0" w:uiPriority="65" w:unhideWhenUsed="0"/>
-    <w:lsdException w:name="Medium List 2 Accent 5" w:semiHidden="0" w:uiPriority="66" w:unhideWhenUsed="0"/>
-    <w:lsdException w:name="Medium Grid 1 Accent 5" w:semiHidden="0" w:uiPriority="67" w:unhideWhenUsed="0"/>
-    <w:lsdException w:name="Medium Grid 2 Accent 5" w:semiHidden="0" w:uiPriority="68" w:unhideWhenUsed="0"/>
-    <w:lsdException w:name="Medium Grid 3 Accent 5" w:semiHidden="0" w:uiPriority="69" w:unhideWhenUsed="0"/>
-    <w:lsdException w:name="Dark List Accent 5" w:semiHidden="0" w:uiPriority="70" w:unhideWhenUsed="0"/>
-    <w:lsdException w:name="Colorful Shading Accent 5" w:semiHidden="0" w:uiPriority="71" w:unhideWhenUsed="0"/>
-    <w:lsdException w:name="Colorful List Accent 5" w:semiHidden="0" w:uiPriority="72" w:unhideWhenUsed="0"/>
-    <w:lsdException w:name="Colorful Grid Accent 5" w:semiHidden="0" w:uiPriority="73" w:unhideWhenUsed="0"/>
-    <w:lsdException w:name="Light Shading Accent 6" w:semiHidden="0" w:uiPriority="60" w:unhideWhenUsed="0"/>
-    <w:lsdException w:name="Light List Accent 6" w:semiHidden="0" w:uiPriority="61" w:unhideWhenUsed="0"/>
-    <w:lsdException w:name="Light Grid Accent 6" w:semiHidden="0" w:uiPriority="62" w:unhideWhenUsed="0"/>
-    <w:lsdException w:name="Medium Shading 1 Accent 6" w:semiHidden="0" w:uiPriority="63" w:unhideWhenUsed="0"/>
-    <w:lsdException w:name="Medium Shading 2 Accent 6" w:semiHidden="0" w:uiPriority="64" w:unhideWhenUsed="0"/>
-    <w:lsdException w:name="Medium List 1 Accent 6" w:semiHidden="0" w:uiPriority="65" w:unhideWhenUsed="0"/>
-    <w:lsdException w:name="Medium List 2 Accent 6" w:semiHidden="0" w:uiPriority="66" w:unhideWhenUsed="0"/>
-    <w:lsdException w:name="Medium Grid 1 Accent 6" w:semiHidden="0" w:uiPriority="67" w:unhideWhenUsed="0"/>
-    <w:lsdException w:name="Medium Grid 2 Accent 6" w:semiHidden="0" w:uiPriority="68" w:unhideWhenUsed="0"/>
-    <w:lsdException w:name="Medium Grid 3 Accent 6" w:semiHidden="0" w:uiPriority="69" w:unhideWhenUsed="0"/>
-    <w:lsdException w:name="Dark List Accent 6" w:semiHidden="0" w:uiPriority="70" w:unhideWhenUsed="0"/>
-    <w:lsdException w:name="Colorful Shading Accent 6" w:semiHidden="0" w:uiPriority="71" w:unhideWhenUsed="0"/>
-    <w:lsdException w:name="Colorful List Accent 6" w:semiHidden="0" w:uiPriority="72" w:unhideWhenUsed="0"/>
-    <w:lsdException w:name="Colorful Grid Accent 6" w:semiHidden="0" w:uiPriority="73" w:unhideWhenUsed="0"/>
-    <w:lsdException w:name="Subtle Emphasis" w:semiHidden="0" w:uiPriority="19" w:unhideWhenUsed="0" w:qFormat="1"/>
-    <w:lsdException w:name="Intense Emphasis" w:semiHidden="0" w:uiPriority="21" w:unhideWhenUsed="0" w:qFormat="1"/>
-    <w:lsdException w:name="Subtle Reference" w:semiHidden="0" w:uiPriority="31" w:unhideWhenUsed="0" w:qFormat="1"/>
-    <w:lsdException w:name="Intense Reference" w:semiHidden="0" w:uiPriority="32" w:unhideWhenUsed="0" w:qFormat="1"/>
-    <w:lsdException w:name="Book Title" w:semiHidden="0" w:uiPriority="33" w:unhideWhenUsed="0" w:qFormat="1"/>
-    <w:lsdException w:name="Bibliography" w:uiPriority="37"/>
-    <w:lsdException w:name="TOC Heading" w:uiPriority="39" w:qFormat="1"/>
+  <w:latentStyles w:defLockedState="0" w:defUIPriority="99" w:defSemiHidden="0" w:defUnhideWhenUsed="0" w:defQFormat="0" w:count="371">
+    <w:lsdException w:name="Normal" w:uiPriority="0" w:qFormat="1"/>
+    <w:lsdException w:name="heading 1" w:uiPriority="9" w:qFormat="1"/>
+    <w:lsdException w:name="heading 2" w:semiHidden="1" w:uiPriority="9" w:unhideWhenUsed="1" w:qFormat="1"/>
+    <w:lsdException w:name="heading 3" w:semiHidden="1" w:uiPriority="9" w:unhideWhenUsed="1" w:qFormat="1"/>
+    <w:lsdException w:name="heading 4" w:semiHidden="1" w:uiPriority="9" w:unhideWhenUsed="1" w:qFormat="1"/>
+    <w:lsdException w:name="heading 5" w:semiHidden="1" w:uiPriority="9" w:unhideWhenUsed="1" w:qFormat="1"/>
+    <w:lsdException w:name="heading 6" w:semiHidden="1" w:uiPriority="9" w:unhideWhenUsed="1" w:qFormat="1"/>
+    <w:lsdException w:name="heading 7" w:semiHidden="1" w:uiPriority="9" w:unhideWhenUsed="1" w:qFormat="1"/>
+    <w:lsdException w:name="heading 8" w:semiHidden="1" w:uiPriority="9" w:unhideWhenUsed="1" w:qFormat="1"/>
+    <w:lsdException w:name="heading 9" w:semiHidden="1" w:uiPriority="9" w:unhideWhenUsed="1" w:qFormat="1"/>
+    <w:lsdException w:name="index 1" w:semiHidden="1" w:unhideWhenUsed="1"/>
+    <w:lsdException w:name="index 2" w:semiHidden="1" w:unhideWhenUsed="1"/>
+    <w:lsdException w:name="index 3" w:semiHidden="1" w:unhideWhenUsed="1"/>
+    <w:lsdException w:name="index 4" w:semiHidden="1" w:unhideWhenUsed="1"/>
+    <w:lsdException w:name="index 5" w:semiHidden="1" w:unhideWhenUsed="1"/>
+    <w:lsdException w:name="index 6" w:semiHidden="1" w:unhideWhenUsed="1"/>
+    <w:lsdException w:name="index 7" w:semiHidden="1" w:unhideWhenUsed="1"/>
+    <w:lsdException w:name="index 8" w:semiHidden="1" w:unhideWhenUsed="1"/>
+    <w:lsdException w:name="index 9" w:semiHidden="1" w:unhideWhenUsed="1"/>
+    <w:lsdException w:name="toc 1" w:semiHidden="1" w:uiPriority="39" w:unhideWhenUsed="1"/>
+    <w:lsdException w:name="toc 2" w:semiHidden="1" w:uiPriority="39" w:unhideWhenUsed="1"/>
+    <w:lsdException w:name="toc 3" w:semiHidden="1" w:uiPriority="39" w:unhideWhenUsed="1"/>
+    <w:lsdException w:name="toc 4" w:semiHidden="1" w:uiPriority="39" w:unhideWhenUsed="1"/>
+    <w:lsdException w:name="toc 5" w:semiHidden="1" w:uiPriority="39" w:unhideWhenUsed="1"/>
+    <w:lsdException w:name="toc 6" w:semiHidden="1" w:uiPriority="39" w:unhideWhenUsed="1"/>
+    <w:lsdException w:name="toc 7" w:semiHidden="1" w:uiPriority="39" w:unhideWhenUsed="1"/>
+    <w:lsdException w:name="toc 8" w:semiHidden="1" w:uiPriority="39" w:unhideWhenUsed="1"/>
+    <w:lsdException w:name="toc 9" w:semiHidden="1" w:uiPriority="39" w:unhideWhenUsed="1"/>
+    <w:lsdException w:name="Normal Indent" w:semiHidden="1" w:unhideWhenUsed="1"/>
+    <w:lsdException w:name="footnote text" w:semiHidden="1" w:unhideWhenUsed="1"/>
+    <w:lsdException w:name="annotation text" w:semiHidden="1" w:unhideWhenUsed="1"/>
+    <w:lsdException w:name="header" w:semiHidden="1" w:unhideWhenUsed="1"/>
+    <w:lsdException w:name="footer" w:semiHidden="1" w:unhideWhenUsed="1"/>
+    <w:lsdException w:name="index heading" w:semiHidden="1" w:unhideWhenUsed="1"/>
+    <w:lsdException w:name="caption" w:semiHidden="1" w:uiPriority="35" w:unhideWhenUsed="1" w:qFormat="1"/>
+    <w:lsdException w:name="table of figures" w:semiHidden="1" w:unhideWhenUsed="1"/>
+    <w:lsdException w:name="envelope address" w:semiHidden="1" w:unhideWhenUsed="1"/>
+    <w:lsdException w:name="envelope return" w:semiHidden="1" w:unhideWhenUsed="1"/>
+    <w:lsdException w:name="footnote reference" w:semiHidden="1" w:unhideWhenUsed="1"/>
+    <w:lsdException w:name="annotation reference" w:semiHidden="1" w:unhideWhenUsed="1"/>
+    <w:lsdException w:name="line number" w:semiHidden="1" w:unhideWhenUsed="1"/>
+    <w:lsdException w:name="page number" w:semiHidden="1" w:unhideWhenUsed="1"/>
+    <w:lsdException w:name="endnote reference" w:semiHidden="1" w:unhideWhenUsed="1"/>
+    <w:lsdException w:name="endnote text" w:semiHidden="1" w:unhideWhenUsed="1"/>
+    <w:lsdException w:name="table of authorities" w:semiHidden="1" w:unhideWhenUsed="1"/>
+    <w:lsdException w:name="macro" w:semiHidden="1" w:unhideWhenUsed="1"/>
+    <w:lsdException w:name="toa heading" w:semiHidden="1" w:unhideWhenUsed="1"/>
+    <w:lsdException w:name="List" w:semiHidden="1" w:unhideWhenUsed="1"/>
+    <w:lsdException w:name="List Bullet" w:semiHidden="1" w:unhideWhenUsed="1"/>
+    <w:lsdException w:name="List Number" w:semiHidden="1" w:unhideWhenUsed="1"/>
+    <w:lsdException w:name="List 2" w:semiHidden="1" w:unhideWhenUsed="1"/>
+    <w:lsdException w:name="List 3" w:semiHidden="1" w:unhideWhenUsed="1"/>
+    <w:lsdException w:name="List 4" w:semiHidden="1" w:unhideWhenUsed="1"/>
+    <w:lsdException w:name="List 5" w:semiHidden="1" w:unhideWhenUsed="1"/>
+    <w:lsdException w:name="List Bullet 2" w:semiHidden="1" w:unhideWhenUsed="1"/>
+    <w:lsdException w:name="List Bullet 3" w:semiHidden="1" w:unhideWhenUsed="1"/>
+    <w:lsdException w:name="List Bullet 4" w:semiHidden="1" w:unhideWhenUsed="1"/>
+    <w:lsdException w:name="List Bullet 5" w:semiHidden="1" w:unhideWhenUsed="1"/>
+    <w:lsdException w:name="List Number 2" w:semiHidden="1" w:unhideWhenUsed="1"/>
+    <w:lsdException w:name="List Number 3" w:semiHidden="1" w:unhideWhenUsed="1"/>
+    <w:lsdException w:name="List Number 4" w:semiHidden="1" w:unhideWhenUsed="1"/>
+    <w:lsdException w:name="List Number 5" w:semiHidden="1" w:unhideWhenUsed="1"/>
+    <w:lsdException w:name="Title" w:uiPriority="10" w:qFormat="1"/>
+    <w:lsdException w:name="Closing" w:semiHidden="1" w:unhideWhenUsed="1"/>
+    <w:lsdException w:name="Signature" w:semiHidden="1" w:unhideWhenUsed="1"/>
+    <w:lsdException w:name="Default Paragraph Font" w:semiHidden="1" w:uiPriority="1" w:unhideWhenUsed="1"/>
+    <w:lsdException w:name="Body Text" w:semiHidden="1" w:unhideWhenUsed="1"/>
+    <w:lsdException w:name="Body Text Indent" w:semiHidden="1" w:unhideWhenUsed="1"/>
+    <w:lsdException w:name="List Continue" w:semiHidden="1" w:unhideWhenUsed="1"/>
+    <w:lsdException w:name="List Continue 2" w:semiHidden="1" w:unhideWhenUsed="1"/>
+    <w:lsdException w:name="List Continue 3" w:semiHidden="1" w:unhideWhenUsed="1"/>
+    <w:lsdException w:name="List Continue 4" w:semiHidden="1" w:unhideWhenUsed="1"/>
+    <w:lsdException w:name="List Continue 5" w:semiHidden="1" w:unhideWhenUsed="1"/>
+    <w:lsdException w:name="Message Header" w:semiHidden="1" w:unhideWhenUsed="1"/>
+    <w:lsdException w:name="Subtitle" w:uiPriority="11" w:qFormat="1"/>
+    <w:lsdException w:name="Salutation" w:semiHidden="1" w:unhideWhenUsed="1"/>
+    <w:lsdException w:name="Date" w:semiHidden="1" w:unhideWhenUsed="1"/>
+    <w:lsdException w:name="Body Text First Indent" w:semiHidden="1" w:unhideWhenUsed="1"/>
+    <w:lsdException w:name="Body Text First Indent 2" w:semiHidden="1" w:unhideWhenUsed="1"/>
+    <w:lsdException w:name="Note Heading" w:semiHidden="1" w:unhideWhenUsed="1"/>
+    <w:lsdException w:name="Body Text 2" w:semiHidden="1" w:unhideWhenUsed="1"/>
+    <w:lsdException w:name="Body Text 3" w:semiHidden="1" w:unhideWhenUsed="1"/>
+    <w:lsdException w:name="Body Text Indent 2" w:semiHidden="1" w:unhideWhenUsed="1"/>
+    <w:lsdException w:name="Body Text Indent 3" w:semiHidden="1" w:unhideWhenUsed="1"/>
+    <w:lsdException w:name="Block Text" w:semiHidden="1" w:unhideWhenUsed="1"/>
+    <w:lsdException w:name="Hyperlink" w:semiHidden="1" w:unhideWhenUsed="1"/>
+    <w:lsdException w:name="FollowedHyperlink" w:semiHidden="1" w:unhideWhenUsed="1"/>
+    <w:lsdException w:name="Strong" w:uiPriority="22" w:qFormat="1"/>
+    <w:lsdException w:name="Emphasis" w:uiPriority="20" w:qFormat="1"/>
+    <w:lsdException w:name="Document Map" w:semiHidden="1" w:unhideWhenUsed="1"/>
+    <w:lsdException w:name="Plain Text" w:semiHidden="1" w:unhideWhenUsed="1"/>
+    <w:lsdException w:name="E-mail Signature" w:semiHidden="1" w:unhideWhenUsed="1"/>
+    <w:lsdException w:name="HTML Top of Form" w:semiHidden="1" w:unhideWhenUsed="1"/>
+    <w:lsdException w:name="HTML Bottom of Form" w:semiHidden="1" w:unhideWhenUsed="1"/>
+    <w:lsdException w:name="Normal (Web)" w:semiHidden="1" w:unhideWhenUsed="1"/>
+    <w:lsdException w:name="HTML Acronym" w:semiHidden="1" w:unhideWhenUsed="1"/>
+    <w:lsdException w:name="HTML Address" w:semiHidden="1" w:unhideWhenUsed="1"/>
+    <w:lsdException w:name="HTML Cite" w:semiHidden="1" w:unhideWhenUsed="1"/>
+    <w:lsdException w:name="HTML Code" w:semiHidden="1" w:unhideWhenUsed="1"/>
+    <w:lsdException w:name="HTML Definition" w:semiHidden="1" w:unhideWhenUsed="1"/>
+    <w:lsdException w:name="HTML Keyboard" w:semiHidden="1" w:unhideWhenUsed="1"/>
+    <w:lsdException w:name="HTML Preformatted" w:semiHidden="1" w:unhideWhenUsed="1"/>
+    <w:lsdException w:name="HTML Sample" w:semiHidden="1" w:unhideWhenUsed="1"/>
+    <w:lsdException w:name="HTML Typewriter" w:semiHidden="1" w:unhideWhenUsed="1"/>
+    <w:lsdException w:name="HTML Variable" w:semiHidden="1" w:unhideWhenUsed="1"/>
+    <w:lsdException w:name="Normal Table" w:semiHidden="1" w:unhideWhenUsed="1"/>
+    <w:lsdException w:name="annotation subject" w:semiHidden="1" w:unhideWhenUsed="1"/>
+    <w:lsdException w:name="No List" w:semiHidden="1" w:unhideWhenUsed="1"/>
+    <w:lsdException w:name="Outline List 1" w:semiHidden="1" w:unhideWhenUsed="1"/>
+    <w:lsdException w:name="Outline List 2" w:semiHidden="1" w:unhideWhenUsed="1"/>
+    <w:lsdException w:name="Outline List 3" w:semiHidden="1" w:unhideWhenUsed="1"/>
+    <w:lsdException w:name="Table Simple 1" w:semiHidden="1" w:unhideWhenUsed="1"/>
+    <w:lsdException w:name="Table Simple 2" w:semiHidden="1" w:unhideWhenUsed="1"/>
+    <w:lsdException w:name="Table Simple 3" w:semiHidden="1" w:unhideWhenUsed="1"/>
+    <w:lsdException w:name="Table Classic 1" w:semiHidden="1" w:unhideWhenUsed="1"/>
+    <w:lsdException w:name="Table Classic 2" w:semiHidden="1" w:unhideWhenUsed="1"/>
+    <w:lsdException w:name="Table Classic 3" w:semiHidden="1" w:unhideWhenUsed="1"/>
+    <w:lsdException w:name="Table Classic 4" w:semiHidden="1" w:unhideWhenUsed="1"/>
+    <w:lsdException w:name="Table Colorful 1" w:semiHidden="1" w:unhideWhenUsed="1"/>
+    <w:lsdException w:name="Table Colorful 2" w:semiHidden="1" w:unhideWhenUsed="1"/>
+    <w:lsdException w:name="Table Colorful 3" w:semiHidden="1" w:unhideWhenUsed="1"/>
+    <w:lsdException w:name="Table Columns 1" w:semiHidden="1" w:unhideWhenUsed="1"/>
+    <w:lsdException w:name="Table Columns 2" w:semiHidden="1" w:unhideWhenUsed="1"/>
+    <w:lsdException w:name="Table Columns 3" w:semiHidden="1" w:unhideWhenUsed="1"/>
+    <w:lsdException w:name="Table Columns 4" w:semiHidden="1" w:unhideWhenUsed="1"/>
+    <w:lsdException w:name="Table Columns 5" w:semiHidden="1" w:unhideWhenUsed="1"/>
+    <w:lsdException w:name="Table Grid 1" w:semiHidden="1" w:unhideWhenUsed="1"/>
+    <w:lsdException w:name="Table Grid 2" w:semiHidden="1" w:unhideWhenUsed="1"/>
+    <w:lsdException w:name="Table Grid 3" w:semiHidden="1" w:unhideWhenUsed="1"/>
+    <w:lsdException w:name="Table Grid 4" w:semiHidden="1" w:unhideWhenUsed="1"/>
+    <w:lsdException w:name="Table Grid 5" w:semiHidden="1" w:unhideWhenUsed="1"/>
+    <w:lsdException w:name="Table Grid 6" w:semiHidden="1" w:unhideWhenUsed="1"/>
+    <w:lsdException w:name="Table Grid 7" w:semiHidden="1" w:unhideWhenUsed="1"/>
+    <w:lsdException w:name="Table Grid 8" w:semiHidden="1" w:unhideWhenUsed="1"/>
+    <w:lsdException w:name="Table List 1" w:semiHidden="1" w:unhideWhenUsed="1"/>
+    <w:lsdException w:name="Table List 2" w:semiHidden="1" w:unhideWhenUsed="1"/>
+    <w:lsdException w:name="Table List 3" w:semiHidden="1" w:unhideWhenUsed="1"/>
+    <w:lsdException w:name="Table List 4" w:semiHidden="1" w:unhideWhenUsed="1"/>
+    <w:lsdException w:name="Table List 5" w:semiHidden="1" w:unhideWhenUsed="1"/>
+    <w:lsdException w:name="Table List 6" w:semiHidden="1" w:unhideWhenUsed="1"/>
+    <w:lsdException w:name="Table List 7" w:semiHidden="1" w:unhideWhenUsed="1"/>
+    <w:lsdException w:name="Table List 8" w:semiHidden="1" w:unhideWhenUsed="1"/>
+    <w:lsdException w:name="Table 3D effects 1" w:semiHidden="1" w:unhideWhenUsed="1"/>
+    <w:lsdException w:name="Table 3D effects 2" w:semiHidden="1" w:unhideWhenUsed="1"/>
+    <w:lsdException w:name="Table 3D effects 3" w:semiHidden="1" w:unhideWhenUsed="1"/>
+    <w:lsdException w:name="Table Contemporary" w:semiHidden="1" w:unhideWhenUsed="1"/>
+    <w:lsdException w:name="Table Elegant" w:semiHidden="1" w:unhideWhenUsed="1"/>
+    <w:lsdException w:name="Table Professional" w:semiHidden="1" w:unhideWhenUsed="1"/>
+    <w:lsdException w:name="Table Subtle 1" w:semiHidden="1" w:unhideWhenUsed="1"/>
+    <w:lsdException w:name="Table Subtle 2" w:semiHidden="1" w:unhideWhenUsed="1"/>
+    <w:lsdException w:name="Table Web 1" w:semiHidden="1" w:unhideWhenUsed="1"/>
+    <w:lsdException w:name="Table Web 2" w:semiHidden="1" w:unhideWhenUsed="1"/>
+    <w:lsdException w:name="Table Web 3" w:semiHidden="1" w:unhideWhenUsed="1"/>
+    <w:lsdException w:name="Balloon Text" w:semiHidden="1" w:unhideWhenUsed="1"/>
+    <w:lsdException w:name="Table Grid" w:uiPriority="39"/>
+    <w:lsdException w:name="Table Theme" w:semiHidden="1" w:unhideWhenUsed="1"/>
+    <w:lsdException w:name="Placeholder Text" w:semiHidden="1"/>
+    <w:lsdException w:name="No Spacing" w:uiPriority="1" w:qFormat="1"/>
+    <w:lsdException w:name="Light Shading" w:uiPriority="60"/>
+    <w:lsdException w:name="Light List" w:uiPriority="61"/>
+    <w:lsdException w:name="Light Grid" w:uiPriority="62"/>
+    <w:lsdException w:name="Medium Shading 1" w:uiPriority="63"/>
+    <w:lsdException w:name="Medium Shading 2" w:uiPriority="64"/>
+    <w:lsdException w:name="Medium List 1" w:uiPriority="65"/>
+    <w:lsdException w:name="Medium List 2" w:uiPriority="66"/>
+    <w:lsdException w:name="Medium Grid 1" w:uiPriority="67"/>
+    <w:lsdException w:name="Medium Grid 2" w:uiPriority="68"/>
+    <w:lsdException w:name="Medium Grid 3" w:uiPriority="69"/>
+    <w:lsdException w:name="Dark List" w:uiPriority="70"/>
+    <w:lsdException w:name="Colorful Shading" w:uiPriority="71"/>
+    <w:lsdException w:name="Colorful List" w:uiPriority="72"/>
+    <w:lsdException w:name="Colorful Grid" w:uiPriority="73"/>
+    <w:lsdException w:name="Light Shading Accent 1" w:uiPriority="60"/>
+    <w:lsdException w:name="Light List Accent 1" w:uiPriority="61"/>
+    <w:lsdException w:name="Light Grid Accent 1" w:uiPriority="62"/>
+    <w:lsdException w:name="Medium Shading 1 Accent 1" w:uiPriority="63"/>
+    <w:lsdException w:name="Medium Shading 2 Accent 1" w:uiPriority="64"/>
+    <w:lsdException w:name="Medium List 1 Accent 1" w:uiPriority="65"/>
+    <w:lsdException w:name="Revision" w:semiHidden="1"/>
+    <w:lsdException w:name="List Paragraph" w:uiPriority="34" w:qFormat="1"/>
+    <w:lsdException w:name="Quote" w:uiPriority="29" w:qFormat="1"/>
+    <w:lsdException w:name="Intense Quote" w:uiPriority="30" w:qFormat="1"/>
+    <w:lsdException w:name="Medium List 2 Accent 1" w:uiPriority="66"/>
+    <w:lsdException w:name="Medium Grid 1 Accent 1" w:uiPriority="67"/>
+    <w:lsdException w:name="Medium Grid 2 Accent 1" w:uiPriority="68"/>
+    <w:lsdException w:name="Medium Grid 3 Accent 1" w:uiPriority="69"/>
+    <w:lsdException w:name="Dark List Accent 1" w:uiPriority="70"/>
+    <w:lsdException w:name="Colorful Shading Accent 1" w:uiPriority="71"/>
+    <w:lsdException w:name="Colorful List Accent 1" w:uiPriority="72"/>
+    <w:lsdException w:name="Colorful Grid Accent 1" w:uiPriority="73"/>
+    <w:lsdException w:name="Light Shading Accent 2" w:uiPriority="60"/>
+    <w:lsdException w:name="Light List Accent 2" w:uiPriority="61"/>
+    <w:lsdException w:name="Light Grid Accent 2" w:uiPriority="62"/>
+    <w:lsdException w:name="Medium Shading 1 Accent 2" w:uiPriority="63"/>
+    <w:lsdException w:name="Medium Shading 2 Accent 2" w:uiPriority="64"/>
+    <w:lsdException w:name="Medium List 1 Accent 2" w:uiPriority="65"/>
+    <w:lsdException w:name="Medium List 2 Accent 2" w:uiPriority="66"/>
+    <w:lsdException w:name="Medium Grid 1 Accent 2" w:uiPriority="67"/>
+    <w:lsdException w:name="Medium Grid 2 Accent 2" w:uiPriority="68"/>
+    <w:lsdException w:name="Medium Grid 3 Accent 2" w:uiPriority="69"/>
+    <w:lsdException w:name="Dark List Accent 2" w:uiPriority="70"/>
+    <w:lsdException w:name="Colorful Shading Accent 2" w:uiPriority="71"/>
+    <w:lsdException w:name="Colorful List Accent 2" w:uiPriority="72"/>
+    <w:lsdException w:name="Colorful Grid Accent 2" w:uiPriority="73"/>
+    <w:lsdException w:name="Light Shading Accent 3" w:uiPriority="60"/>
+    <w:lsdException w:name="Light List Accent 3" w:uiPriority="61"/>
+    <w:lsdException w:name="Light Grid Accent 3" w:uiPriority="62"/>
+    <w:lsdException w:name="Medium Shading 1 Accent 3" w:uiPriority="63"/>
+    <w:lsdException w:name="Medium Shading 2 Accent 3" w:uiPriority="64"/>
+    <w:lsdException w:name="Medium List 1 Accent 3" w:uiPriority="65"/>
+    <w:lsdException w:name="Medium List 2 Accent 3" w:uiPriority="66"/>
+    <w:lsdException w:name="Medium Grid 1 Accent 3" w:uiPriority="67"/>
+    <w:lsdException w:name="Medium Grid 2 Accent 3" w:uiPriority="68"/>
+    <w:lsdException w:name="Medium Grid 3 Accent 3" w:uiPriority="69"/>
+    <w:lsdException w:name="Dark List Accent 3" w:uiPriority="70"/>
+    <w:lsdException w:name="Colorful Shading Accent 3" w:uiPriority="71"/>
+    <w:lsdException w:name="Colorful List Accent 3" w:uiPriority="72"/>
+    <w:lsdException w:name="Colorful Grid Accent 3" w:uiPriority="73"/>
+    <w:lsdException w:name="Light Shading Accent 4" w:uiPriority="60"/>
+    <w:lsdException w:name="Light List Accent 4" w:uiPriority="61"/>
+    <w:lsdException w:name="Light Grid Accent 4" w:uiPriority="62"/>
+    <w:lsdException w:name="Medium Shading 1 Accent 4" w:uiPriority="63"/>
+    <w:lsdException w:name="Medium Shading 2 Accent 4" w:uiPriority="64"/>
+    <w:lsdException w:name="Medium List 1 Accent 4" w:uiPriority="65"/>
+    <w:lsdException w:name="Medium List 2 Accent 4" w:uiPriority="66"/>
+    <w:lsdException w:name="Medium Grid 1 Accent 4" w:uiPriority="67"/>
+    <w:lsdException w:name="Medium Grid 2 Accent 4" w:uiPriority="68"/>
+    <w:lsdException w:name="Medium Grid 3 Accent 4" w:uiPriority="69"/>
+    <w:lsdException w:name="Dark List Accent 4" w:uiPriority="70"/>
+    <w:lsdException w:name="Colorful Shading Accent 4" w:uiPriority="71"/>
+    <w:lsdException w:name="Colorful List Accent 4" w:uiPriority="72"/>
+    <w:lsdException w:name="Colorful Grid Accent 4" w:uiPriority="73"/>
+    <w:lsdException w:name="Light Shading Accent 5" w:uiPriority="60"/>
+    <w:lsdException w:name="Light List Accent 5" w:uiPriority="61"/>
+    <w:lsdException w:name="Light Grid Accent 5" w:uiPriority="62"/>
+    <w:lsdException w:name="Medium Shading 1 Accent 5" w:uiPriority="63"/>
+    <w:lsdException w:name="Medium Shading 2 Accent 5" w:uiPriority="64"/>
+    <w:lsdException w:name="Medium List 1 Accent 5" w:uiPriority="65"/>
+    <w:lsdException w:name="Medium List 2 Accent 5" w:uiPriority="66"/>
+    <w:lsdException w:name="Medium Grid 1 Accent 5" w:uiPriority="67"/>
+    <w:lsdException w:name="Medium Grid 2 Accent 5" w:uiPriority="68"/>
+    <w:lsdException w:name="Medium Grid 3 Accent 5" w:uiPriority="69"/>
+    <w:lsdException w:name="Dark List Accent 5" w:uiPriority="70"/>
+    <w:lsdException w:name="Colorful Shading Accent 5" w:uiPriority="71"/>
+    <w:lsdException w:name="Colorful List Accent 5" w:uiPriority="72"/>
+    <w:lsdException w:name="Colorful Grid Accent 5" w:uiPriority="73"/>
+    <w:lsdException w:name="Light Shading Accent 6" w:uiPriority="60"/>
+    <w:lsdException w:name="Light List Accent 6" w:uiPriority="61"/>
+    <w:lsdException w:name="Light Grid Accent 6" w:uiPriority="62"/>
+    <w:lsdException w:name="Medium Shading 1 Accent 6" w:uiPriority="63"/>
+    <w:lsdException w:name="Medium Shading 2 Accent 6" w:uiPriority="64"/>
+    <w:lsdException w:name="Medium List 1 Accent 6" w:uiPriority="65"/>
+    <w:lsdException w:name="Medium List 2 Accent 6" w:uiPriority="66"/>
+    <w:lsdException w:name="Medium Grid 1 Accent 6" w:uiPriority="67"/>
+    <w:lsdException w:name="Medium Grid 2 Accent 6" w:uiPriority="68"/>
+    <w:lsdException w:name="Medium Grid 3 Accent 6" w:uiPriority="69"/>
+    <w:lsdException w:name="Dark List Accent 6" w:uiPriority="70"/>
+    <w:lsdException w:name="Colorful Shading Accent 6" w:uiPriority="71"/>
+    <w:lsdException w:name="Colorful List Accent 6" w:uiPriority="72"/>
+    <w:lsdException w:name="Colorful Grid Accent 6" w:uiPriority="73"/>
+    <w:lsdException w:name="Subtle Emphasis" w:uiPriority="19" w:qFormat="1"/>
+    <w:lsdException w:name="Intense Emphasis" w:uiPriority="21" w:qFormat="1"/>
+    <w:lsdException w:name="Subtle Reference" w:uiPriority="31" w:qFormat="1"/>
+    <w:lsdException w:name="Intense Reference" w:uiPriority="32" w:qFormat="1"/>
+    <w:lsdException w:name="Book Title" w:uiPriority="33" w:qFormat="1"/>
+    <w:lsdException w:name="Bibliography" w:semiHidden="1" w:uiPriority="37" w:unhideWhenUsed="1"/>
+    <w:lsdException w:name="TOC Heading" w:semiHidden="1" w:uiPriority="39" w:unhideWhenUsed="1" w:qFormat="1"/>
+    <w:lsdException w:name="Plain Table 1" w:uiPriority="41"/>
+    <w:lsdException w:name="Plain Table 2" w:uiPriority="42"/>
+    <w:lsdException w:name="Plain Table 3" w:uiPriority="43"/>
+    <w:lsdException w:name="Plain Table 4" w:uiPriority="44"/>
+    <w:lsdException w:name="Plain Table 5" w:uiPriority="45"/>
+    <w:lsdException w:name="Grid Table Light" w:uiPriority="40"/>
+    <w:lsdException w:name="Grid Table 1 Light" w:uiPriority="46"/>
+    <w:lsdException w:name="Grid Table 2" w:uiPriority="47"/>
+    <w:lsdException w:name="Grid Table 3" w:uiPriority="48"/>
+    <w:lsdException w:name="Grid Table 4" w:uiPriority="49"/>
+    <w:lsdException w:name="Grid Table 5 Dark" w:uiPriority="50"/>
+    <w:lsdException w:name="Grid Table 6 Colorful" w:uiPriority="51"/>
+    <w:lsdException w:name="Grid Table 7 Colorful" w:uiPriority="52"/>
+    <w:lsdException w:name="Grid Table 1 Light Accent 1" w:uiPriority="46"/>
+    <w:lsdException w:name="Grid Table 2 Accent 1" w:uiPriority="47"/>
+    <w:lsdException w:name="Grid Table 3 Accent 1" w:uiPriority="48"/>
+    <w:lsdException w:name="Grid Table 4 Accent 1" w:uiPriority="49"/>
+    <w:lsdException w:name="Grid Table 5 Dark Accent 1" w:uiPriority="50"/>
+    <w:lsdException w:name="Grid Table 6 Colorful Accent 1" w:uiPriority="51"/>
+    <w:lsdException w:name="Grid Table 7 Colorful Accent 1" w:uiPriority="52"/>
+    <w:lsdException w:name="Grid Table 1 Light Accent 2" w:uiPriority="46"/>
+    <w:lsdException w:name="Grid Table 2 Accent 2" w:uiPriority="47"/>
+    <w:lsdException w:name="Grid Table 3 Accent 2" w:uiPriority="48"/>
+    <w:lsdException w:name="Grid Table 4 Accent 2" w:uiPriority="49"/>
+    <w:lsdException w:name="Grid Table 5 Dark Accent 2" w:uiPriority="50"/>
+    <w:lsdException w:name="Grid Table 6 Colorful Accent 2" w:uiPriority="51"/>
+    <w:lsdException w:name="Grid Table 7 Colorful Accent 2" w:uiPriority="52"/>
+    <w:lsdException w:name="Grid Table 1 Light Accent 3" w:uiPriority="46"/>
+    <w:lsdException w:name="Grid Table 2 Accent 3" w:uiPriority="47"/>
+    <w:lsdException w:name="Grid Table 3 Accent 3" w:uiPriority="48"/>
+    <w:lsdException w:name="Grid Table 4 Accent 3" w:uiPriority="49"/>
+    <w:lsdException w:name="Grid Table 5 Dark Accent 3" w:uiPriority="50"/>
+    <w:lsdException w:name="Grid Table 6 Colorful Accent 3" w:uiPriority="51"/>
+    <w:lsdException w:name="Grid Table 7 Colorful Accent 3" w:uiPriority="52"/>
+    <w:lsdException w:name="Grid Table 1 Light Accent 4" w:uiPriority="46"/>
+    <w:lsdException w:name="Grid Table 2 Accent 4" w:uiPriority="47"/>
+    <w:lsdException w:name="Grid Table 3 Accent 4" w:uiPriority="48"/>
+    <w:lsdException w:name="Grid Table 4 Accent 4" w:uiPriority="49"/>
+    <w:lsdException w:name="Grid Table 5 Dark Accent 4" w:uiPriority="50"/>
+    <w:lsdException w:name="Grid Table 6 Colorful Accent 4" w:uiPriority="51"/>
+    <w:lsdException w:name="Grid Table 7 Colorful Accent 4" w:uiPriority="52"/>
+    <w:lsdException w:name="Grid Table 1 Light Accent 5" w:uiPriority="46"/>
+    <w:lsdException w:name="Grid Table 2 Accent 5" w:uiPriority="47"/>
+    <w:lsdException w:name="Grid Table 3 Accent 5" w:uiPriority="48"/>
+    <w:lsdException w:name="Grid Table 4 Accent 5" w:uiPriority="49"/>
+    <w:lsdException w:name="Grid Table 5 Dark Accent 5" w:uiPriority="50"/>
+    <w:lsdException w:name="Grid Table 6 Colorful Accent 5" w:uiPriority="51"/>
+    <w:lsdException w:name="Grid Table 7 Colorful Accent 5" w:uiPriority="52"/>
+    <w:lsdException w:name="Grid Table 1 Light Accent 6" w:uiPriority="46"/>
+    <w:lsdException w:name="Grid Table 2 Accent 6" w:uiPriority="47"/>
+    <w:lsdException w:name="Grid Table 3 Accent 6" w:uiPriority="48"/>
+    <w:lsdException w:name="Grid Table 4 Accent 6" w:uiPriority="49"/>
+    <w:lsdException w:name="Grid Table 5 Dark Accent 6" w:uiPriority="50"/>
+    <w:lsdException w:name="Grid Table 6 Colorful Accent 6" w:uiPriority="51"/>
+    <w:lsdException w:name="Grid Table 7 Colorful Accent 6" w:uiPriority="52"/>
+    <w:lsdException w:name="List Table 1 Light" w:uiPriority="46"/>
+    <w:lsdException w:name="List Table 2" w:uiPriority="47"/>
+    <w:lsdException w:name="List Table 3" w:uiPriority="48"/>
+    <w:lsdException w:name="List Table 4" w:uiPriority="49"/>
+    <w:lsdException w:name="List Table 5 Dark" w:uiPriority="50"/>
+    <w:lsdException w:name="List Table 6 Colorful" w:uiPriority="51"/>
+    <w:lsdException w:name="List Table 7 Colorful" w:uiPriority="52"/>
+    <w:lsdException w:name="List Table 1 Light Accent 1" w:uiPriority="46"/>
+    <w:lsdException w:name="List Table 2 Accent 1" w:uiPriority="47"/>
+    <w:lsdException w:name="List Table 3 Accent 1" w:uiPriority="48"/>
+    <w:lsdException w:name="List Table 4 Accent 1" w:uiPriority="49"/>
+    <w:lsdException w:name="List Table 5 Dark Accent 1" w:uiPriority="50"/>
+    <w:lsdException w:name="List Table 6 Colorful Accent 1" w:uiPriority="51"/>
+    <w:lsdException w:name="List Table 7 Colorful Accent 1" w:uiPriority="52"/>
+    <w:lsdException w:name="List Table 1 Light Accent 2" w:uiPriority="46"/>
+    <w:lsdException w:name="List Table 2 Accent 2" w:uiPriority="47"/>
+    <w:lsdException w:name="List Table 3 Accent 2" w:uiPriority="48"/>
+    <w:lsdException w:name="List Table 4 Accent 2" w:uiPriority="49"/>
+    <w:lsdException w:name="List Table 5 Dark Accent 2" w:uiPriority="50"/>
+    <w:lsdException w:name="List Table 6 Colorful Accent 2" w:uiPriority="51"/>
+    <w:lsdException w:name="List Table 7 Colorful Accent 2" w:uiPriority="52"/>
+    <w:lsdException w:name="List Table 1 Light Accent 3" w:uiPriority="46"/>
+    <w:lsdException w:name="List Table 2 Accent 3" w:uiPriority="47"/>
+    <w:lsdException w:name="List Table 3 Accent 3" w:uiPriority="48"/>
+    <w:lsdException w:name="List Table 4 Accent 3" w:uiPriority="49"/>
+    <w:lsdException w:name="List Table 5 Dark Accent 3" w:uiPriority="50"/>
+    <w:lsdException w:name="List Table 6 Colorful Accent 3" w:uiPriority="51"/>
+    <w:lsdException w:name="List Table 7 Colorful Accent 3" w:uiPriority="52"/>
+    <w:lsdException w:name="List Table 1 Light Accent 4" w:uiPriority="46"/>
+    <w:lsdException w:name="List Table 2 Accent 4" w:uiPriority="47"/>
+    <w:lsdException w:name="List Table 3 Accent 4" w:uiPriority="48"/>
+    <w:lsdException w:name="List Table 4 Accent 4" w:uiPriority="49"/>
+    <w:lsdException w:name="List Table 5 Dark Accent 4" w:uiPriority="50"/>
+    <w:lsdException w:name="List Table 6 Colorful Accent 4" w:uiPriority="51"/>
+    <w:lsdException w:name="List Table 7 Colorful Accent 4" w:uiPriority="52"/>
+    <w:lsdException w:name="List Table 1 Light Accent 5" w:uiPriority="46"/>
+    <w:lsdException w:name="List Table 2 Accent 5" w:uiPriority="47"/>
+    <w:lsdException w:name="List Table 3 Accent 5" w:uiPriority="48"/>
+    <w:lsdException w:name="List Table 4 Accent 5" w:uiPriority="49"/>
+    <w:lsdException w:name="List Table 5 Dark Accent 5" w:uiPriority="50"/>
+    <w:lsdException w:name="List Table 6 Colorful Accent 5" w:uiPriority="51"/>
+    <w:lsdException w:name="List Table 7 Colorful Accent 5" w:uiPriority="52"/>
+    <w:lsdException w:name="List Table 1 Light Accent 6" w:uiPriority="46"/>
+    <w:lsdException w:name="List Table 2 Accent 6" w:uiPriority="47"/>
+    <w:lsdException w:name="List Table 3 Accent 6" w:uiPriority="48"/>
+    <w:lsdException w:name="List Table 4 Accent 6" w:uiPriority="49"/>
+    <w:lsdException w:name="List Table 5 Dark Accent 6" w:uiPriority="50"/>
+    <w:lsdException w:name="List Table 6 Colorful Accent 6" w:uiPriority="51"/>
+    <w:lsdException w:name="List Table 7 Colorful Accent 6" w:uiPriority="52"/>
   </w:latentStyles>
   <w:style w:type="paragraph" w:default="1" w:styleId="Normal">
     <w:name w:val="Normal"/>
@@ -3525,7 +3456,7 @@
   <a:extraClrSchemeLst/>
   <a:extLst>
     <a:ext uri="{05A4C25C-085E-4340-85A3-A5531E510DB2}">
-      <thm15:themeFamily xmlns:thm15="http://schemas.microsoft.com/office/thememl/2012/main" xmlns="" name="Office Theme" id="{62F939B6-93AF-4DB8-9C6B-D6C7DFDC589F}" vid="{4A3C46E8-61CC-4603-A589-7422A47A8E4A}"/>
+      <thm15:themeFamily xmlns:thm15="http://schemas.microsoft.com/office/thememl/2012/main" name="Office Theme" id="{62F939B6-93AF-4DB8-9C6B-D6C7DFDC589F}" vid="{4A3C46E8-61CC-4603-A589-7422A47A8E4A}"/>
     </a:ext>
   </a:extLst>
 </a:theme>
@@ -3536,7 +3467,7 @@
 </file>
 
 <file path=customXml/itemProps1.xml><?xml version="1.0" encoding="utf-8"?>
-<ds:datastoreItem xmlns:ds="http://schemas.openxmlformats.org/officeDocument/2006/customXml" ds:itemID="{EE754F3A-EF6E-49FE-82C6-B88BD75D1CD9}">
+<ds:datastoreItem xmlns:ds="http://schemas.openxmlformats.org/officeDocument/2006/customXml" ds:itemID="{4F2800ED-8BC8-4F94-8B75-00C2158E5B05}">
   <ds:schemaRefs>
     <ds:schemaRef ds:uri="http://schemas.openxmlformats.org/officeDocument/2006/bibliography"/>
   </ds:schemaRefs>

</xml_diff>

<commit_message>
Daniel's test plan/procedure done
</commit_message>
<xml_diff>
--- a/Test Plans - HH2/Test Plan - Daniel.docx
+++ b/Test Plans - HH2/Test Plan - Daniel.docx
@@ -629,51 +629,44 @@
           <w:sz w:val="24"/>
           <w:szCs w:val="24"/>
         </w:rPr>
-        <w:t>Compile s</w:t>
-      </w:r>
-      <w:r>
-        <w:rPr>
-          <w:sz w:val="24"/>
-          <w:szCs w:val="24"/>
-        </w:rPr>
-        <w:t>ingle File Source Code</w:t>
-      </w:r>
-    </w:p>
-    <w:p>
-      <w:pPr>
-        <w:numPr>
-          <w:ilvl w:val="1"/>
-          <w:numId w:val="3"/>
-        </w:numPr>
-      </w:pPr>
-      <w:r>
-        <w:rPr>
-          <w:sz w:val="24"/>
-          <w:szCs w:val="24"/>
-        </w:rPr>
-        <w:t>Compile m</w:t>
-      </w:r>
-      <w:r>
-        <w:rPr>
-          <w:sz w:val="24"/>
-          <w:szCs w:val="24"/>
-        </w:rPr>
-        <w:t>ultiple File Source Code</w:t>
-      </w:r>
-    </w:p>
-    <w:p>
-      <w:pPr>
-        <w:numPr>
-          <w:ilvl w:val="1"/>
-          <w:numId w:val="3"/>
-        </w:numPr>
-      </w:pPr>
-      <w:r>
-        <w:rPr>
-          <w:sz w:val="24"/>
-          <w:szCs w:val="24"/>
-        </w:rPr>
-        <w:t>Run tester against assignment source and provide verdict based on expected result.</w:t>
+        <w:t>Run Single File Source Tester</w:t>
+      </w:r>
+    </w:p>
+    <w:p>
+      <w:pPr>
+        <w:numPr>
+          <w:ilvl w:val="1"/>
+          <w:numId w:val="3"/>
+        </w:numPr>
+      </w:pPr>
+      <w:r>
+        <w:rPr>
+          <w:sz w:val="24"/>
+          <w:szCs w:val="24"/>
+        </w:rPr>
+        <w:t>Run Multiple Files Source Tester</w:t>
+      </w:r>
+    </w:p>
+    <w:p>
+      <w:pPr>
+        <w:numPr>
+          <w:ilvl w:val="1"/>
+          <w:numId w:val="3"/>
+        </w:numPr>
+      </w:pPr>
+      <w:r>
+        <w:rPr>
+          <w:sz w:val="24"/>
+          <w:szCs w:val="24"/>
+        </w:rPr>
+        <w:t>Run Multiple Files Source Tester against multiple test cases</w:t>
+      </w:r>
+      <w:r>
+        <w:rPr>
+          <w:sz w:val="24"/>
+          <w:szCs w:val="24"/>
+        </w:rPr>
+        <w:t xml:space="preserve"> and provide verdict based on expected result.</w:t>
       </w:r>
     </w:p>
     <w:p>
@@ -1387,216 +1380,337 @@
         </w:rPr>
         <w:t>Check test case was added to assignment</w:t>
       </w:r>
+    </w:p>
+    <w:p>
+      <w:pPr>
+        <w:numPr>
+          <w:ilvl w:val="1"/>
+          <w:numId w:val="3"/>
+        </w:numPr>
+      </w:pPr>
+      <w:r>
+        <w:rPr>
+          <w:sz w:val="24"/>
+          <w:szCs w:val="24"/>
+        </w:rPr>
+        <w:t>Delete test case</w:t>
+      </w:r>
+    </w:p>
+    <w:p>
+      <w:pPr>
+        <w:numPr>
+          <w:ilvl w:val="1"/>
+          <w:numId w:val="3"/>
+        </w:numPr>
+      </w:pPr>
+      <w:r>
+        <w:t>Check test case was deleted in assignment</w:t>
+      </w:r>
+    </w:p>
+    <w:p>
+      <w:pPr>
+        <w:numPr>
+          <w:ilvl w:val="1"/>
+          <w:numId w:val="3"/>
+        </w:numPr>
+      </w:pPr>
+      <w:r>
+        <w:t>Fail creating test case without payload</w:t>
+      </w:r>
+    </w:p>
+    <w:p>
+      <w:pPr>
+        <w:numPr>
+          <w:ilvl w:val="1"/>
+          <w:numId w:val="3"/>
+        </w:numPr>
+      </w:pPr>
+      <w:r>
+        <w:t xml:space="preserve">Create </w:t>
+      </w:r>
+      <w:r>
+        <w:t>test case</w:t>
+      </w:r>
+      <w:r>
+        <w:t xml:space="preserve"> with files</w:t>
+      </w:r>
+    </w:p>
+    <w:p>
+      <w:pPr>
+        <w:numPr>
+          <w:ilvl w:val="1"/>
+          <w:numId w:val="3"/>
+        </w:numPr>
+      </w:pPr>
+      <w:r>
+        <w:t>Delete Assignment</w:t>
+      </w:r>
+    </w:p>
+    <w:p>
+      <w:pPr>
+        <w:numPr>
+          <w:ilvl w:val="1"/>
+          <w:numId w:val="3"/>
+        </w:numPr>
+      </w:pPr>
+      <w:r>
+        <w:t>Fail deleting already deleted assignment</w:t>
+      </w:r>
+    </w:p>
+    <w:p>
+      <w:pPr>
+        <w:numPr>
+          <w:ilvl w:val="1"/>
+          <w:numId w:val="3"/>
+        </w:numPr>
+      </w:pPr>
+      <w:r>
+        <w:t>Fail getting deleted assignment</w:t>
+      </w:r>
+    </w:p>
+    <w:p>
+      <w:pPr>
+        <w:numPr>
+          <w:ilvl w:val="0"/>
+          <w:numId w:val="3"/>
+        </w:numPr>
+      </w:pPr>
+      <w:r>
+        <w:rPr>
+          <w:sz w:val="24"/>
+          <w:szCs w:val="24"/>
+        </w:rPr>
+        <w:t>Testing Framework</w:t>
+      </w:r>
+    </w:p>
+    <w:p>
+      <w:pPr>
+        <w:numPr>
+          <w:ilvl w:val="1"/>
+          <w:numId w:val="3"/>
+        </w:numPr>
+      </w:pPr>
+      <w:r>
+        <w:rPr>
+          <w:sz w:val="24"/>
+          <w:szCs w:val="24"/>
+        </w:rPr>
+        <w:t>Single file correct verdict</w:t>
+      </w:r>
+    </w:p>
+    <w:p>
+      <w:pPr>
+        <w:numPr>
+          <w:ilvl w:val="1"/>
+          <w:numId w:val="3"/>
+        </w:numPr>
+      </w:pPr>
+      <w:r>
+        <w:rPr>
+          <w:sz w:val="24"/>
+          <w:szCs w:val="24"/>
+        </w:rPr>
+        <w:t>Single file wrong answer verdict</w:t>
+      </w:r>
+    </w:p>
+    <w:p>
+      <w:pPr>
+        <w:numPr>
+          <w:ilvl w:val="1"/>
+          <w:numId w:val="3"/>
+        </w:numPr>
+      </w:pPr>
+      <w:r>
+        <w:rPr>
+          <w:sz w:val="24"/>
+          <w:szCs w:val="24"/>
+        </w:rPr>
+        <w:t>Compile Error verdict</w:t>
+      </w:r>
+    </w:p>
+    <w:p>
+      <w:pPr>
+        <w:numPr>
+          <w:ilvl w:val="1"/>
+          <w:numId w:val="3"/>
+        </w:numPr>
+      </w:pPr>
+      <w:r>
+        <w:rPr>
+          <w:sz w:val="24"/>
+          <w:szCs w:val="24"/>
+        </w:rPr>
+        <w:t>I/O piping test</w:t>
+      </w:r>
+    </w:p>
+    <w:p>
+      <w:pPr>
+        <w:numPr>
+          <w:ilvl w:val="1"/>
+          <w:numId w:val="3"/>
+        </w:numPr>
+      </w:pPr>
+      <w:r>
+        <w:rPr>
+          <w:sz w:val="24"/>
+          <w:szCs w:val="24"/>
+        </w:rPr>
+        <w:t>Runtime Exception verdict</w:t>
+      </w:r>
+    </w:p>
+    <w:p>
+      <w:pPr>
+        <w:numPr>
+          <w:ilvl w:val="1"/>
+          <w:numId w:val="3"/>
+        </w:numPr>
+      </w:pPr>
+      <w:r>
+        <w:rPr>
+          <w:sz w:val="24"/>
+          <w:szCs w:val="24"/>
+        </w:rPr>
+        <w:t>Time limit exce</w:t>
+      </w:r>
+      <w:r>
+        <w:rPr>
+          <w:sz w:val="24"/>
+          <w:szCs w:val="24"/>
+        </w:rPr>
+        <w:t>eded</w:t>
+      </w:r>
+      <w:r>
+        <w:rPr>
+          <w:sz w:val="24"/>
+          <w:szCs w:val="24"/>
+        </w:rPr>
+        <w:t xml:space="preserve"> verdict</w:t>
+      </w:r>
+    </w:p>
+    <w:p>
+      <w:pPr>
+        <w:numPr>
+          <w:ilvl w:val="1"/>
+          <w:numId w:val="3"/>
+        </w:numPr>
+      </w:pPr>
+      <w:r>
+        <w:rPr>
+          <w:sz w:val="24"/>
+          <w:szCs w:val="24"/>
+        </w:rPr>
+        <w:t>Memory limit exce</w:t>
+      </w:r>
+      <w:r>
+        <w:rPr>
+          <w:sz w:val="24"/>
+          <w:szCs w:val="24"/>
+        </w:rPr>
+        <w:t>eded</w:t>
+      </w:r>
       <w:bookmarkStart w:id="0" w:name="_GoBack"/>
       <w:bookmarkEnd w:id="0"/>
-    </w:p>
-    <w:p>
-      <w:pPr>
-        <w:numPr>
-          <w:ilvl w:val="1"/>
-          <w:numId w:val="3"/>
-        </w:numPr>
-      </w:pPr>
-      <w:r>
-        <w:rPr>
-          <w:sz w:val="24"/>
-          <w:szCs w:val="24"/>
-        </w:rPr>
-        <w:t>Delete test case</w:t>
-      </w:r>
-    </w:p>
-    <w:p>
-      <w:pPr>
-        <w:numPr>
-          <w:ilvl w:val="1"/>
-          <w:numId w:val="3"/>
-        </w:numPr>
-      </w:pPr>
-      <w:r>
-        <w:t>Check test case was deleted in assignment</w:t>
-      </w:r>
-    </w:p>
-    <w:p>
-      <w:pPr>
-        <w:numPr>
-          <w:ilvl w:val="1"/>
-          <w:numId w:val="3"/>
-        </w:numPr>
-      </w:pPr>
-      <w:r>
-        <w:t>Fail creating test case without payload</w:t>
-      </w:r>
-    </w:p>
-    <w:p>
-      <w:pPr>
-        <w:numPr>
-          <w:ilvl w:val="1"/>
-          <w:numId w:val="3"/>
-        </w:numPr>
-      </w:pPr>
-      <w:r>
-        <w:t xml:space="preserve">Create </w:t>
-      </w:r>
-      <w:r>
-        <w:t>test case</w:t>
-      </w:r>
-      <w:r>
-        <w:t xml:space="preserve"> with files</w:t>
-      </w:r>
-    </w:p>
-    <w:p>
-      <w:pPr>
-        <w:numPr>
-          <w:ilvl w:val="1"/>
-          <w:numId w:val="3"/>
-        </w:numPr>
-      </w:pPr>
-      <w:r>
-        <w:t>Delete Assignment</w:t>
-      </w:r>
-    </w:p>
-    <w:p>
-      <w:pPr>
-        <w:numPr>
-          <w:ilvl w:val="1"/>
-          <w:numId w:val="3"/>
-        </w:numPr>
-      </w:pPr>
-      <w:r>
-        <w:t>Fail deleting already deleted assignment</w:t>
-      </w:r>
-    </w:p>
-    <w:p>
-      <w:pPr>
-        <w:numPr>
-          <w:ilvl w:val="1"/>
-          <w:numId w:val="3"/>
-        </w:numPr>
-      </w:pPr>
-      <w:r>
-        <w:t>Fail getting deleted assignment</w:t>
-      </w:r>
-    </w:p>
-    <w:p>
-      <w:pPr>
+      <w:r>
+        <w:rPr>
+          <w:sz w:val="24"/>
+          <w:szCs w:val="24"/>
+        </w:rPr>
+        <w:t xml:space="preserve"> verdict</w:t>
+      </w:r>
+    </w:p>
+    <w:p>
+      <w:pPr>
+        <w:numPr>
+          <w:ilvl w:val="1"/>
+          <w:numId w:val="3"/>
+        </w:numPr>
+      </w:pPr>
+      <w:r>
+        <w:rPr>
+          <w:sz w:val="24"/>
+          <w:szCs w:val="24"/>
+        </w:rPr>
+        <w:t>Multiple files correct verdict</w:t>
+      </w:r>
+    </w:p>
+    <w:p>
+      <w:pPr>
+        <w:numPr>
+          <w:ilvl w:val="1"/>
+          <w:numId w:val="3"/>
+        </w:numPr>
+      </w:pPr>
+      <w:r>
+        <w:rPr>
+          <w:sz w:val="24"/>
+          <w:szCs w:val="24"/>
+        </w:rPr>
+        <w:t>Multiple files wrong answer verdict</w:t>
+      </w:r>
+    </w:p>
+    <w:p>
+      <w:pPr>
+        <w:numPr>
+          <w:ilvl w:val="1"/>
+          <w:numId w:val="3"/>
+        </w:numPr>
+      </w:pPr>
+      <w:r>
+        <w:rPr>
+          <w:sz w:val="24"/>
+          <w:szCs w:val="24"/>
+        </w:rPr>
+        <w:t>Queue test</w:t>
+      </w:r>
+    </w:p>
+    <w:p>
+      <w:pPr>
+        <w:pStyle w:val="Heading2"/>
+      </w:pPr>
+      <w:r>
+        <w:t xml:space="preserve">Features </w:t>
+      </w:r>
+      <w:r>
+        <w:t>not</w:t>
+      </w:r>
+      <w:r>
+        <w:t xml:space="preserve"> to be </w:t>
+      </w:r>
+      <w:r>
+        <w:t>tested</w:t>
+      </w:r>
+    </w:p>
+    <w:p>
+      <w:pPr>
+        <w:pStyle w:val="ListParagraph"/>
         <w:numPr>
           <w:ilvl w:val="0"/>
           <w:numId w:val="3"/>
         </w:numPr>
-      </w:pPr>
-      <w:r>
-        <w:rPr>
-          <w:sz w:val="24"/>
-          <w:szCs w:val="24"/>
-        </w:rPr>
-        <w:t>Testing Framework</w:t>
-      </w:r>
-    </w:p>
-    <w:p>
-      <w:pPr>
-        <w:numPr>
-          <w:ilvl w:val="1"/>
-          <w:numId w:val="3"/>
-        </w:numPr>
-      </w:pPr>
-      <w:r>
-        <w:rPr>
-          <w:sz w:val="24"/>
-          <w:szCs w:val="24"/>
-        </w:rPr>
-        <w:t>Compile single File Source Code</w:t>
-      </w:r>
-    </w:p>
-    <w:p>
-      <w:pPr>
-        <w:numPr>
-          <w:ilvl w:val="1"/>
-          <w:numId w:val="3"/>
-        </w:numPr>
-      </w:pPr>
-      <w:r>
-        <w:rPr>
-          <w:sz w:val="24"/>
-          <w:szCs w:val="24"/>
-        </w:rPr>
-        <w:t>Compile multiple File Source Code</w:t>
-      </w:r>
-    </w:p>
-    <w:p>
-      <w:pPr>
-        <w:numPr>
-          <w:ilvl w:val="1"/>
-          <w:numId w:val="3"/>
-        </w:numPr>
-      </w:pPr>
-      <w:r>
-        <w:rPr>
-          <w:sz w:val="24"/>
-          <w:szCs w:val="24"/>
-        </w:rPr>
-        <w:t>Fail compiling bad source code.</w:t>
-      </w:r>
-    </w:p>
-    <w:p>
-      <w:pPr>
-        <w:numPr>
-          <w:ilvl w:val="1"/>
-          <w:numId w:val="3"/>
-        </w:numPr>
-      </w:pPr>
-      <w:r>
-        <w:rPr>
-          <w:sz w:val="24"/>
-          <w:szCs w:val="24"/>
-        </w:rPr>
-        <w:t>Provide time limit verdict.</w:t>
-      </w:r>
-    </w:p>
-    <w:p>
-      <w:pPr>
-        <w:numPr>
-          <w:ilvl w:val="1"/>
-          <w:numId w:val="3"/>
-        </w:numPr>
-      </w:pPr>
-      <w:r>
-        <w:t>Provide runtime exception verdict.</w:t>
-      </w:r>
-    </w:p>
-    <w:p>
-      <w:pPr>
-        <w:numPr>
-          <w:ilvl w:val="1"/>
-          <w:numId w:val="3"/>
-        </w:numPr>
-      </w:pPr>
-      <w:r>
-        <w:t xml:space="preserve">Provide </w:t>
-      </w:r>
-      <w:r>
-        <w:t>memory limit verdict.</w:t>
-      </w:r>
-    </w:p>
-    <w:p>
-      <w:pPr>
-        <w:numPr>
-          <w:ilvl w:val="1"/>
-          <w:numId w:val="3"/>
-        </w:numPr>
-      </w:pPr>
-      <w:r>
-        <w:t>Provide wrong answer verdict.</w:t>
-      </w:r>
-    </w:p>
-    <w:p>
-      <w:pPr>
-        <w:numPr>
-          <w:ilvl w:val="1"/>
-          <w:numId w:val="3"/>
-        </w:numPr>
-      </w:pPr>
-      <w:r>
-        <w:t>Provide correct answer verdict.</w:t>
+        <w:rPr>
+          <w:sz w:val="24"/>
+        </w:rPr>
+      </w:pPr>
+      <w:r>
+        <w:rPr>
+          <w:sz w:val="24"/>
+          <w:szCs w:val="24"/>
+        </w:rPr>
+        <w:t>Submissions – this module depends on integration with repository management system</w:t>
+      </w:r>
+      <w:r>
+        <w:rPr>
+          <w:sz w:val="24"/>
+          <w:szCs w:val="24"/>
+        </w:rPr>
+        <w:t xml:space="preserve"> and frontend</w:t>
+      </w:r>
+      <w:r>
+        <w:rPr>
+          <w:sz w:val="24"/>
+          <w:szCs w:val="24"/>
+        </w:rPr>
+        <w:t>.</w:t>
       </w:r>
     </w:p>
     <w:p>
@@ -1604,57 +1718,32 @@
         <w:pStyle w:val="Heading2"/>
       </w:pPr>
       <w:r>
-        <w:t xml:space="preserve">Features </w:t>
-      </w:r>
-      <w:r>
-        <w:t>not</w:t>
-      </w:r>
-      <w:r>
-        <w:t xml:space="preserve"> to be </w:t>
-      </w:r>
-      <w:r>
-        <w:t>tested</w:t>
-      </w:r>
-    </w:p>
-    <w:p>
-      <w:pPr>
-        <w:pStyle w:val="ListParagraph"/>
-        <w:numPr>
-          <w:ilvl w:val="0"/>
-          <w:numId w:val="3"/>
-        </w:numPr>
-        <w:rPr>
-          <w:sz w:val="24"/>
-        </w:rPr>
-      </w:pPr>
-      <w:r>
-        <w:rPr>
-          <w:sz w:val="24"/>
-          <w:szCs w:val="24"/>
-        </w:rPr>
-        <w:t>Submissions – this module depends on integration with repository management system</w:t>
-      </w:r>
-      <w:r>
-        <w:rPr>
-          <w:sz w:val="24"/>
-          <w:szCs w:val="24"/>
-        </w:rPr>
-        <w:t xml:space="preserve"> and frontend</w:t>
-      </w:r>
-      <w:r>
-        <w:rPr>
-          <w:sz w:val="24"/>
-          <w:szCs w:val="24"/>
-        </w:rPr>
+        <w:t>Approach</w:t>
+      </w:r>
+    </w:p>
+    <w:p>
+      <w:pPr>
+        <w:pStyle w:val="Heading3"/>
+      </w:pPr>
+      <w:r>
+        <w:t>General Description</w:t>
+      </w:r>
+    </w:p>
+    <w:p>
+      <w:pPr>
+        <w:ind w:firstLine="720"/>
+      </w:pPr>
+      <w:r>
+        <w:t xml:space="preserve">The tests will consist of </w:t>
+      </w:r>
+      <w:r>
+        <w:t>performing various HTTP requests to the backend and analyzing their responses against expected behavior responses</w:t>
+      </w:r>
+      <w:r>
         <w:t>.</w:t>
       </w:r>
-    </w:p>
-    <w:p>
-      <w:pPr>
-        <w:pStyle w:val="Heading2"/>
-      </w:pPr>
-      <w:r>
-        <w:t>Approach</w:t>
+      <w:r>
+        <w:t xml:space="preserve"> The procedure is included in the test procedure plan.</w:t>
       </w:r>
     </w:p>
     <w:p>
@@ -1662,31 +1751,7 @@
         <w:pStyle w:val="Heading3"/>
       </w:pPr>
       <w:r>
-        <w:t>General Description</w:t>
-      </w:r>
-    </w:p>
-    <w:p>
-      <w:pPr>
-        <w:ind w:firstLine="720"/>
-      </w:pPr>
-      <w:r>
-        <w:t xml:space="preserve">The tests will consist of </w:t>
-      </w:r>
-      <w:r>
-        <w:t>performing various HTTP requests to the backend and analyzing their responses against expected behavior responses</w:t>
-      </w:r>
-      <w:r>
-        <w:t>.</w:t>
-      </w:r>
-      <w:r>
-        <w:t xml:space="preserve"> The procedure is included in the test procedure plan.</w:t>
-      </w:r>
-    </w:p>
-    <w:p>
-      <w:pPr>
-        <w:pStyle w:val="Heading3"/>
-      </w:pPr>
-      <w:r>
+        <w:lastRenderedPageBreak/>
         <w:t>Tools</w:t>
       </w:r>
     </w:p>
@@ -1809,7 +1874,6 @@
           <w:sz w:val="24"/>
           <w:szCs w:val="24"/>
         </w:rPr>
-        <w:lastRenderedPageBreak/>
         <w:t>Mocha:</w:t>
       </w:r>
       <w:r>
@@ -3482,7 +3546,7 @@
 </file>
 
 <file path=customXml/itemProps1.xml><?xml version="1.0" encoding="utf-8"?>
-<ds:datastoreItem xmlns:ds="http://schemas.openxmlformats.org/officeDocument/2006/customXml" ds:itemID="{7FA1DADA-36F5-4DF3-857E-AF2CFAEDD003}">
+<ds:datastoreItem xmlns:ds="http://schemas.openxmlformats.org/officeDocument/2006/customXml" ds:itemID="{B59E2F5D-1E3A-43D9-ABEF-B06F394D36A2}">
   <ds:schemaRefs>
     <ds:schemaRef ds:uri="http://schemas.openxmlformats.org/officeDocument/2006/bibliography"/>
   </ds:schemaRefs>

</xml_diff>